<commit_message>
update notes of pronunciation
</commit_message>
<xml_diff>
--- a/Speaking/Pronunciation.docx
+++ b/Speaking/Pronunciation.docx
@@ -6,7 +6,6 @@
       <w:pPr>
         <w:outlineLvl w:val="1"/>
         <w:rPr>
-          <w:rFonts w:hint="eastAsia"/>
           <w:b/>
           <w:sz w:val="32"/>
         </w:rPr>
@@ -30,49 +29,6 @@
             <wp:extent cx="4067175" cy="4511342"/>
             <wp:effectExtent l="0" t="0" r="0" b="3810"/>
             <wp:docPr id="2" name="图片 2"/>
-            <wp:cNvGraphicFramePr>
-              <a:graphicFrameLocks xmlns:a="http://schemas.openxmlformats.org/drawingml/2006/main" noChangeAspect="1"/>
-            </wp:cNvGraphicFramePr>
-            <a:graphic xmlns:a="http://schemas.openxmlformats.org/drawingml/2006/main">
-              <a:graphicData uri="http://schemas.openxmlformats.org/drawingml/2006/picture">
-                <pic:pic xmlns:pic="http://schemas.openxmlformats.org/drawingml/2006/picture">
-                  <pic:nvPicPr>
-                    <pic:cNvPr id="0" name=""/>
-                    <pic:cNvPicPr/>
-                  </pic:nvPicPr>
-                  <pic:blipFill>
-                    <a:blip r:embed="rId6"/>
-                    <a:stretch>
-                      <a:fillRect/>
-                    </a:stretch>
-                  </pic:blipFill>
-                  <pic:spPr>
-                    <a:xfrm>
-                      <a:off x="0" y="0"/>
-                      <a:ext cx="4066667" cy="4510778"/>
-                    </a:xfrm>
-                    <a:prstGeom prst="rect">
-                      <a:avLst/>
-                    </a:prstGeom>
-                  </pic:spPr>
-                </pic:pic>
-              </a:graphicData>
-            </a:graphic>
-          </wp:inline>
-        </w:drawing>
-      </w:r>
-    </w:p>
-    <w:p>
-      <w:r>
-        <w:rPr>
-          <w:noProof/>
-        </w:rPr>
-        <w:lastRenderedPageBreak/>
-        <w:drawing>
-          <wp:inline distT="0" distB="0" distL="0" distR="0" wp14:anchorId="27A0B32B" wp14:editId="5B064F63">
-            <wp:extent cx="5190476" cy="4409524"/>
-            <wp:effectExtent l="0" t="0" r="0" b="0"/>
-            <wp:docPr id="1" name="图片 1"/>
             <wp:cNvGraphicFramePr>
               <a:graphicFrameLocks xmlns:a="http://schemas.openxmlformats.org/drawingml/2006/main" noChangeAspect="1"/>
             </wp:cNvGraphicFramePr>
@@ -92,6 +48,49 @@
                   <pic:spPr>
                     <a:xfrm>
                       <a:off x="0" y="0"/>
+                      <a:ext cx="4066667" cy="4510778"/>
+                    </a:xfrm>
+                    <a:prstGeom prst="rect">
+                      <a:avLst/>
+                    </a:prstGeom>
+                  </pic:spPr>
+                </pic:pic>
+              </a:graphicData>
+            </a:graphic>
+          </wp:inline>
+        </w:drawing>
+      </w:r>
+    </w:p>
+    <w:p>
+      <w:r>
+        <w:rPr>
+          <w:noProof/>
+        </w:rPr>
+        <w:lastRenderedPageBreak/>
+        <w:drawing>
+          <wp:inline distT="0" distB="0" distL="0" distR="0" wp14:anchorId="27A0B32B" wp14:editId="5B064F63">
+            <wp:extent cx="5190476" cy="4409524"/>
+            <wp:effectExtent l="0" t="0" r="0" b="0"/>
+            <wp:docPr id="1" name="图片 1"/>
+            <wp:cNvGraphicFramePr>
+              <a:graphicFrameLocks xmlns:a="http://schemas.openxmlformats.org/drawingml/2006/main" noChangeAspect="1"/>
+            </wp:cNvGraphicFramePr>
+            <a:graphic xmlns:a="http://schemas.openxmlformats.org/drawingml/2006/main">
+              <a:graphicData uri="http://schemas.openxmlformats.org/drawingml/2006/picture">
+                <pic:pic xmlns:pic="http://schemas.openxmlformats.org/drawingml/2006/picture">
+                  <pic:nvPicPr>
+                    <pic:cNvPr id="0" name=""/>
+                    <pic:cNvPicPr/>
+                  </pic:nvPicPr>
+                  <pic:blipFill>
+                    <a:blip r:embed="rId8"/>
+                    <a:stretch>
+                      <a:fillRect/>
+                    </a:stretch>
+                  </pic:blipFill>
+                  <pic:spPr>
+                    <a:xfrm>
+                      <a:off x="0" y="0"/>
                       <a:ext cx="5190476" cy="4409524"/>
                     </a:xfrm>
                     <a:prstGeom prst="rect">
@@ -124,114 +123,294 @@
         <w:rPr>
           <w:rFonts w:ascii="Times New Roman" w:hAnsi="Times New Roman" w:cs="Times New Roman"/>
           <w:sz w:val="24"/>
+        </w:rPr>
+      </w:pPr>
+      <w:r>
+        <w:rPr>
+          <w:rFonts w:ascii="Arial" w:hAnsi="Arial" w:cs="Arial"/>
+          <w:sz w:val="24"/>
+        </w:rPr>
+        <w:t>ʊ</w:t>
+      </w:r>
+      <w:r>
+        <w:rPr>
+          <w:rFonts w:ascii="Arial" w:hAnsi="Arial" w:cs="Arial" w:hint="eastAsia"/>
+          <w:sz w:val="24"/>
+        </w:rPr>
+        <w:t xml:space="preserve">: </w:t>
+      </w:r>
+      <w:r>
+        <w:rPr>
+          <w:rFonts w:ascii="Times New Roman" w:hAnsi="Times New Roman" w:cs="Times New Roman" w:hint="eastAsia"/>
+          <w:sz w:val="24"/>
+        </w:rPr>
+        <w:t xml:space="preserve">The hotkey of </w:t>
+      </w:r>
+      <w:r>
+        <w:rPr>
+          <w:rFonts w:ascii="Times New Roman" w:hAnsi="Times New Roman" w:cs="Times New Roman"/>
+          <w:sz w:val="24"/>
+        </w:rPr>
+        <w:t>‘ʊ’</w:t>
+      </w:r>
+      <w:r>
+        <w:rPr>
+          <w:rFonts w:ascii="Times New Roman" w:hAnsi="Times New Roman" w:cs="Times New Roman" w:hint="eastAsia"/>
+          <w:sz w:val="24"/>
+        </w:rPr>
+        <w:t xml:space="preserve"> is </w:t>
+      </w:r>
+      <w:r>
+        <w:rPr>
+          <w:rFonts w:ascii="Times New Roman" w:hAnsi="Times New Roman" w:cs="Times New Roman"/>
+          <w:sz w:val="24"/>
+        </w:rPr>
+        <w:t>“</w:t>
+      </w:r>
+      <w:r>
+        <w:rPr>
+          <w:rFonts w:ascii="Times New Roman" w:hAnsi="Times New Roman" w:cs="Times New Roman" w:hint="eastAsia"/>
+          <w:sz w:val="24"/>
+        </w:rPr>
+        <w:t>028A</w:t>
+      </w:r>
+      <w:r>
+        <w:rPr>
+          <w:rFonts w:ascii="Times New Roman" w:hAnsi="Times New Roman" w:cs="Times New Roman"/>
+          <w:sz w:val="24"/>
+        </w:rPr>
+        <w:t>”</w:t>
+      </w:r>
+      <w:r>
+        <w:rPr>
+          <w:rFonts w:ascii="Times New Roman" w:hAnsi="Times New Roman" w:cs="Times New Roman" w:hint="eastAsia"/>
+          <w:sz w:val="24"/>
+        </w:rPr>
+        <w:t xml:space="preserve"> and </w:t>
+      </w:r>
+      <w:r>
+        <w:rPr>
+          <w:rFonts w:ascii="Times New Roman" w:hAnsi="Times New Roman" w:cs="Times New Roman"/>
+          <w:sz w:val="24"/>
+        </w:rPr>
+        <w:t>“</w:t>
+      </w:r>
+      <w:r>
+        <w:rPr>
+          <w:rFonts w:ascii="Times New Roman" w:hAnsi="Times New Roman" w:cs="Times New Roman" w:hint="eastAsia"/>
+          <w:sz w:val="24"/>
+        </w:rPr>
+        <w:t>Alt+x</w:t>
+      </w:r>
+      <w:r>
+        <w:rPr>
+          <w:rFonts w:ascii="Times New Roman" w:hAnsi="Times New Roman" w:cs="Times New Roman"/>
+          <w:sz w:val="24"/>
+        </w:rPr>
+        <w:t>”</w:t>
+      </w:r>
+      <w:r>
+        <w:rPr>
+          <w:rFonts w:ascii="Times New Roman" w:hAnsi="Times New Roman" w:cs="Times New Roman" w:hint="eastAsia"/>
+          <w:sz w:val="24"/>
+        </w:rPr>
+        <w:t>. Firstly, input 028A and then press Alt+x</w:t>
+      </w:r>
+      <w:r>
+        <w:rPr>
+          <w:rFonts w:ascii="Times New Roman" w:hAnsi="Times New Roman" w:cs="Times New Roman" w:hint="eastAsia"/>
+          <w:sz w:val="24"/>
+        </w:rPr>
+        <w:t>.</w:t>
+      </w:r>
+    </w:p>
+    <w:p>
+      <w:pPr>
+        <w:rPr>
+          <w:rFonts w:ascii="Times New Roman" w:hAnsi="Times New Roman" w:cs="Times New Roman" w:hint="eastAsia"/>
+          <w:sz w:val="24"/>
+        </w:rPr>
+      </w:pPr>
+      <w:r>
+        <w:rPr>
+          <w:rFonts w:ascii="Times New Roman" w:hAnsi="Times New Roman" w:cs="Times New Roman"/>
+          <w:sz w:val="24"/>
+        </w:rPr>
+        <w:t>ʌ</w:t>
+      </w:r>
+      <w:r>
+        <w:rPr>
+          <w:rFonts w:ascii="Times New Roman" w:hAnsi="Times New Roman" w:cs="Times New Roman" w:hint="eastAsia"/>
+          <w:sz w:val="24"/>
+        </w:rPr>
+        <w:t xml:space="preserve"> : </w:t>
+      </w:r>
+      <w:r>
+        <w:rPr>
+          <w:rFonts w:ascii="Times New Roman" w:hAnsi="Times New Roman" w:cs="Times New Roman"/>
+          <w:sz w:val="24"/>
+        </w:rPr>
+        <w:t>“</w:t>
+      </w:r>
+      <w:r>
+        <w:rPr>
+          <w:rFonts w:ascii="Times New Roman" w:hAnsi="Times New Roman" w:cs="Times New Roman" w:hint="eastAsia"/>
+          <w:sz w:val="24"/>
+        </w:rPr>
+        <w:t>028c</w:t>
+      </w:r>
+      <w:r>
+        <w:rPr>
+          <w:rFonts w:ascii="Times New Roman" w:hAnsi="Times New Roman" w:cs="Times New Roman"/>
+          <w:sz w:val="24"/>
+        </w:rPr>
+        <w:t>”</w:t>
+      </w:r>
+      <w:r>
+        <w:rPr>
+          <w:rFonts w:ascii="Times New Roman" w:hAnsi="Times New Roman" w:cs="Times New Roman" w:hint="eastAsia"/>
+          <w:sz w:val="24"/>
+        </w:rPr>
+        <w:t xml:space="preserve"> + </w:t>
+      </w:r>
+      <w:r>
+        <w:rPr>
+          <w:rFonts w:ascii="Times New Roman" w:hAnsi="Times New Roman" w:cs="Times New Roman"/>
+          <w:sz w:val="24"/>
+        </w:rPr>
+        <w:t>“</w:t>
+      </w:r>
+      <w:r>
+        <w:rPr>
+          <w:rFonts w:ascii="Times New Roman" w:hAnsi="Times New Roman" w:cs="Times New Roman" w:hint="eastAsia"/>
+          <w:sz w:val="24"/>
+        </w:rPr>
+        <w:t>Alt + x</w:t>
+      </w:r>
+      <w:r>
+        <w:rPr>
+          <w:rFonts w:ascii="Times New Roman" w:hAnsi="Times New Roman" w:cs="Times New Roman"/>
+          <w:sz w:val="24"/>
+        </w:rPr>
+        <w:t>”</w:t>
+      </w:r>
+    </w:p>
+    <w:p>
+      <w:pPr>
+        <w:rPr>
+          <w:rFonts w:ascii="Times New Roman" w:hAnsi="Times New Roman" w:cs="Times New Roman"/>
+          <w:sz w:val="24"/>
           <w:lang w:val="en-US"/>
         </w:rPr>
       </w:pPr>
       <w:r>
         <w:rPr>
-          <w:rFonts w:ascii="Arial" w:hAnsi="Arial" w:cs="Arial"/>
-          <w:sz w:val="24"/>
-        </w:rPr>
-        <w:t>ʊ</w:t>
-      </w:r>
-      <w:r>
-        <w:rPr>
-          <w:rFonts w:ascii="Arial" w:hAnsi="Arial" w:cs="Arial" w:hint="eastAsia"/>
-          <w:sz w:val="24"/>
-        </w:rPr>
-        <w:t xml:space="preserve">: </w:t>
-      </w:r>
-      <w:r>
-        <w:rPr>
-          <w:rFonts w:ascii="Times New Roman" w:hAnsi="Times New Roman" w:cs="Times New Roman" w:hint="eastAsia"/>
-          <w:sz w:val="24"/>
-        </w:rPr>
-        <w:t xml:space="preserve">The hotkey of </w:t>
-      </w:r>
-      <w:r>
-        <w:rPr>
-          <w:rFonts w:ascii="Times New Roman" w:hAnsi="Times New Roman" w:cs="Times New Roman"/>
-          <w:sz w:val="24"/>
-        </w:rPr>
-        <w:t>‘ʊ’</w:t>
-      </w:r>
-      <w:r>
-        <w:rPr>
-          <w:rFonts w:ascii="Times New Roman" w:hAnsi="Times New Roman" w:cs="Times New Roman" w:hint="eastAsia"/>
-          <w:sz w:val="24"/>
-        </w:rPr>
-        <w:t xml:space="preserve"> is </w:t>
-      </w:r>
-      <w:r>
-        <w:rPr>
-          <w:rFonts w:ascii="Times New Roman" w:hAnsi="Times New Roman" w:cs="Times New Roman"/>
-          <w:sz w:val="24"/>
-        </w:rPr>
-        <w:t>“</w:t>
-      </w:r>
-      <w:r>
-        <w:rPr>
-          <w:rFonts w:ascii="Times New Roman" w:hAnsi="Times New Roman" w:cs="Times New Roman" w:hint="eastAsia"/>
-          <w:sz w:val="24"/>
-        </w:rPr>
-        <w:t>028A</w:t>
-      </w:r>
-      <w:r>
-        <w:rPr>
-          <w:rFonts w:ascii="Times New Roman" w:hAnsi="Times New Roman" w:cs="Times New Roman"/>
-          <w:sz w:val="24"/>
+          <w:rFonts w:ascii="Times New Roman" w:hAnsi="Times New Roman" w:cs="Times New Roman"/>
+          <w:sz w:val="24"/>
+          <w:lang w:val="en-US"/>
+        </w:rPr>
+        <w:t>ɔ</w:t>
+      </w:r>
+      <w:r>
+        <w:rPr>
+          <w:rFonts w:ascii="Times New Roman" w:hAnsi="Times New Roman" w:cs="Times New Roman" w:hint="eastAsia"/>
+          <w:sz w:val="24"/>
+          <w:lang w:val="en-US"/>
+        </w:rPr>
+        <w:t xml:space="preserve"> :  </w:t>
+      </w:r>
+      <w:r>
+        <w:rPr>
+          <w:rFonts w:ascii="Times New Roman" w:hAnsi="Times New Roman" w:cs="Times New Roman"/>
+          <w:sz w:val="24"/>
+          <w:lang w:val="en-US"/>
+        </w:rPr>
+        <w:t>“0254”</w:t>
+      </w:r>
+      <w:r>
+        <w:rPr>
+          <w:rFonts w:ascii="Times New Roman" w:hAnsi="Times New Roman" w:cs="Times New Roman" w:hint="eastAsia"/>
+          <w:sz w:val="24"/>
+          <w:lang w:val="en-US"/>
+        </w:rPr>
+        <w:t xml:space="preserve"> </w:t>
+      </w:r>
+      <w:r>
+        <w:rPr>
+          <w:rFonts w:ascii="Times New Roman" w:hAnsi="Times New Roman" w:cs="Times New Roman"/>
+          <w:sz w:val="24"/>
+          <w:lang w:val="en-US"/>
+        </w:rPr>
+        <w:t>+</w:t>
+      </w:r>
+      <w:r>
+        <w:rPr>
+          <w:rFonts w:ascii="Times New Roman" w:hAnsi="Times New Roman" w:cs="Times New Roman" w:hint="eastAsia"/>
+          <w:sz w:val="24"/>
+          <w:lang w:val="en-US"/>
+        </w:rPr>
+        <w:t xml:space="preserve"> </w:t>
+      </w:r>
+      <w:r>
+        <w:rPr>
+          <w:rFonts w:ascii="Times New Roman" w:hAnsi="Times New Roman" w:cs="Times New Roman"/>
+          <w:sz w:val="24"/>
+          <w:lang w:val="en-US"/>
+        </w:rPr>
+        <w:t>“Alt</w:t>
+      </w:r>
+      <w:r>
+        <w:rPr>
+          <w:rFonts w:ascii="Times New Roman" w:hAnsi="Times New Roman" w:cs="Times New Roman" w:hint="eastAsia"/>
+          <w:sz w:val="24"/>
+          <w:lang w:val="en-US"/>
+        </w:rPr>
+        <w:t xml:space="preserve"> + </w:t>
+      </w:r>
+      <w:r>
+        <w:rPr>
+          <w:rFonts w:ascii="Times New Roman" w:hAnsi="Times New Roman" w:cs="Times New Roman"/>
+          <w:sz w:val="24"/>
+          <w:lang w:val="en-US"/>
+        </w:rPr>
+        <w:t>x</w:t>
+      </w:r>
+      <w:r>
+        <w:rPr>
+          <w:rFonts w:ascii="Times New Roman" w:hAnsi="Times New Roman" w:cs="Times New Roman"/>
+          <w:sz w:val="24"/>
+          <w:lang w:val="en-US"/>
         </w:rPr>
         <w:t>”</w:t>
       </w:r>
-      <w:r>
-        <w:rPr>
-          <w:rFonts w:ascii="Times New Roman" w:hAnsi="Times New Roman" w:cs="Times New Roman" w:hint="eastAsia"/>
-          <w:sz w:val="24"/>
-        </w:rPr>
-        <w:t xml:space="preserve"> and </w:t>
-      </w:r>
-      <w:r>
-        <w:rPr>
-          <w:rFonts w:ascii="Times New Roman" w:hAnsi="Times New Roman" w:cs="Times New Roman"/>
-          <w:sz w:val="24"/>
-        </w:rPr>
-        <w:t>“</w:t>
-      </w:r>
-      <w:r>
-        <w:rPr>
-          <w:rFonts w:ascii="Times New Roman" w:hAnsi="Times New Roman" w:cs="Times New Roman" w:hint="eastAsia"/>
-          <w:sz w:val="24"/>
-        </w:rPr>
-        <w:t>Alt+x</w:t>
-      </w:r>
-      <w:r>
-        <w:rPr>
-          <w:rFonts w:ascii="Times New Roman" w:hAnsi="Times New Roman" w:cs="Times New Roman"/>
-          <w:sz w:val="24"/>
-        </w:rPr>
-        <w:t>”</w:t>
-      </w:r>
-      <w:r>
-        <w:rPr>
-          <w:rFonts w:ascii="Times New Roman" w:hAnsi="Times New Roman" w:cs="Times New Roman" w:hint="eastAsia"/>
-          <w:sz w:val="24"/>
-        </w:rPr>
-        <w:t>. Firstly, input 028A and then press Alt+x</w:t>
-      </w:r>
-      <w:r>
-        <w:rPr>
-          <w:rFonts w:ascii="Times New Roman" w:hAnsi="Times New Roman" w:cs="Times New Roman" w:hint="eastAsia"/>
-          <w:sz w:val="24"/>
+    </w:p>
+    <w:p>
+      <w:pPr>
+        <w:rPr>
+          <w:rFonts w:ascii="Times New Roman" w:hAnsi="Times New Roman" w:cs="Times New Roman"/>
+          <w:b/>
+          <w:sz w:val="24"/>
+          <w:lang w:val="en-US"/>
+        </w:rPr>
+      </w:pPr>
+      <w:r>
+        <w:rPr>
+          <w:rFonts w:ascii="Times New Roman" w:hAnsi="Times New Roman" w:cs="Times New Roman"/>
+          <w:b/>
+          <w:sz w:val="24"/>
+          <w:lang w:val="en-US"/>
+        </w:rPr>
+        <w:t>N.B. The following notes are specified on the pronunciation of British English</w:t>
+      </w:r>
+      <w:r>
+        <w:rPr>
+          <w:rFonts w:ascii="Times New Roman" w:hAnsi="Times New Roman" w:cs="Times New Roman"/>
+          <w:b/>
+          <w:sz w:val="24"/>
+          <w:lang w:val="en-US"/>
         </w:rPr>
         <w:t>.</w:t>
       </w:r>
-    </w:p>
-    <w:p>
-      <w:pPr>
-        <w:rPr>
-          <w:lang w:val="en-US"/>
-        </w:rPr>
-      </w:pPr>
     </w:p>
     <w:p>
       <w:pPr>
@@ -342,6 +521,7 @@
         <w:rPr>
           <w:rFonts w:hint="eastAsia"/>
         </w:rPr>
+        <w:lastRenderedPageBreak/>
         <w:t xml:space="preserve">For /z/ Air flows and your vocal cords vibrate. </w:t>
       </w:r>
     </w:p>
@@ -388,7 +568,6 @@
         <w:rPr>
           <w:rFonts w:ascii="GWIPA" w:hAnsi="GWIPA"/>
         </w:rPr>
-        <w:lastRenderedPageBreak/>
         <w:t></w:t>
       </w:r>
       <w:r>
@@ -1384,343 +1563,535 @@
         </w:rPr>
         <w:t>n</w:t>
       </w:r>
+      <w:r>
+        <w:rPr>
+          <w:rFonts w:ascii="Times New Roman" w:hAnsi="Times New Roman" w:cs="Times New Roman" w:hint="eastAsia"/>
+          <w:sz w:val="24"/>
+          <w:szCs w:val="24"/>
+        </w:rPr>
+        <w:t xml:space="preserve">ese, but in modern English the tongue moves slightly forward so it is not as same as </w:t>
+      </w:r>
+      <w:r>
+        <w:rPr>
+          <w:rFonts w:ascii="Times New Roman" w:hAnsi="Times New Roman" w:cs="Times New Roman"/>
+          <w:sz w:val="24"/>
+          <w:szCs w:val="24"/>
+        </w:rPr>
+        <w:t>“</w:t>
+      </w:r>
+      <w:r>
+        <w:rPr>
+          <w:rFonts w:ascii="Times New Roman" w:hAnsi="Times New Roman" w:cs="Times New Roman" w:hint="eastAsia"/>
+          <w:sz w:val="24"/>
+          <w:szCs w:val="24"/>
+        </w:rPr>
+        <w:t>tu(</w:t>
+      </w:r>
+      <w:r>
+        <w:rPr>
+          <w:rFonts w:ascii="Times New Roman" w:hAnsi="Times New Roman" w:cs="Times New Roman" w:hint="eastAsia"/>
+          <w:sz w:val="24"/>
+          <w:szCs w:val="24"/>
+        </w:rPr>
+        <w:t>兔</w:t>
+      </w:r>
+      <w:r>
+        <w:rPr>
+          <w:rFonts w:ascii="Times New Roman" w:hAnsi="Times New Roman" w:cs="Times New Roman" w:hint="eastAsia"/>
+          <w:sz w:val="24"/>
+          <w:szCs w:val="24"/>
+        </w:rPr>
+        <w:t>)</w:t>
+      </w:r>
+      <w:r>
+        <w:rPr>
+          <w:rFonts w:ascii="Times New Roman" w:hAnsi="Times New Roman" w:cs="Times New Roman"/>
+          <w:sz w:val="24"/>
+          <w:szCs w:val="24"/>
+        </w:rPr>
+        <w:t>”</w:t>
+      </w:r>
+      <w:r>
+        <w:rPr>
+          <w:rFonts w:ascii="Times New Roman" w:hAnsi="Times New Roman" w:cs="Times New Roman" w:hint="eastAsia"/>
+          <w:sz w:val="24"/>
+          <w:szCs w:val="24"/>
+        </w:rPr>
+        <w:t xml:space="preserve"> any more.</w:t>
+      </w:r>
+    </w:p>
+    <w:p>
+      <w:pPr>
+        <w:rPr>
+          <w:rFonts w:ascii="Times New Roman" w:hAnsi="Times New Roman" w:cs="Times New Roman"/>
+          <w:sz w:val="24"/>
+          <w:szCs w:val="24"/>
+        </w:rPr>
+      </w:pPr>
+      <w:r>
+        <w:rPr>
+          <w:rFonts w:ascii="Times New Roman" w:hAnsi="Times New Roman" w:cs="Times New Roman" w:hint="eastAsia"/>
+          <w:sz w:val="24"/>
+          <w:szCs w:val="24"/>
+        </w:rPr>
+        <w:t>For example, screw, pool.</w:t>
+      </w:r>
+    </w:p>
+    <w:p>
+      <w:pPr>
+        <w:rPr>
+          <w:rFonts w:ascii="Times New Roman" w:hAnsi="Times New Roman" w:cs="Times New Roman"/>
+          <w:sz w:val="24"/>
+          <w:szCs w:val="24"/>
+        </w:rPr>
+      </w:pPr>
+      <w:r>
+        <w:rPr>
+          <w:rFonts w:ascii="Times New Roman" w:hAnsi="Times New Roman" w:cs="Times New Roman" w:hint="eastAsia"/>
+          <w:sz w:val="24"/>
+          <w:szCs w:val="24"/>
+        </w:rPr>
+        <w:t>/u/ It is the short vowel of /u:/.</w:t>
+      </w:r>
+    </w:p>
+    <w:p>
+      <w:pPr>
+        <w:rPr>
+          <w:rFonts w:ascii="Times New Roman" w:hAnsi="Times New Roman" w:cs="Times New Roman"/>
+          <w:sz w:val="24"/>
+          <w:szCs w:val="24"/>
+        </w:rPr>
+      </w:pPr>
+      <w:r>
+        <w:rPr>
+          <w:rFonts w:ascii="Times New Roman" w:hAnsi="Times New Roman" w:cs="Times New Roman" w:hint="eastAsia"/>
+          <w:sz w:val="24"/>
+          <w:szCs w:val="24"/>
+        </w:rPr>
+        <w:t>/</w:t>
+      </w:r>
+      <w:r>
+        <w:rPr>
+          <w:rFonts w:ascii="Times New Roman" w:hAnsi="Times New Roman" w:cs="Times New Roman"/>
+          <w:sz w:val="24"/>
+          <w:szCs w:val="24"/>
+        </w:rPr>
+        <w:t>ʊ</w:t>
+      </w:r>
+      <w:r>
+        <w:rPr>
+          <w:rFonts w:ascii="Times New Roman" w:hAnsi="Times New Roman" w:cs="Times New Roman" w:hint="eastAsia"/>
+          <w:sz w:val="24"/>
+          <w:szCs w:val="24"/>
+        </w:rPr>
+        <w:t>/ Note that /</w:t>
+      </w:r>
+      <w:r>
+        <w:rPr>
+          <w:rFonts w:ascii="Times New Roman" w:hAnsi="Times New Roman" w:cs="Times New Roman"/>
+          <w:sz w:val="24"/>
+          <w:szCs w:val="24"/>
+        </w:rPr>
+        <w:t>ʊ</w:t>
+      </w:r>
+      <w:r>
+        <w:rPr>
+          <w:rFonts w:ascii="Times New Roman" w:hAnsi="Times New Roman" w:cs="Times New Roman" w:hint="eastAsia"/>
+          <w:sz w:val="24"/>
+          <w:szCs w:val="24"/>
+        </w:rPr>
+        <w:t>/ is not the short vowel of /u:/. Your tongue is slightly lower and more forward thant that of /u:/ and /u/. Your mouth is also round but you should relax and it is not so round.</w:t>
+      </w:r>
+      <w:r>
+        <w:rPr>
+          <w:rFonts w:ascii="Times New Roman" w:hAnsi="Times New Roman" w:cs="Times New Roman" w:hint="eastAsia"/>
+          <w:sz w:val="24"/>
+          <w:szCs w:val="24"/>
+        </w:rPr>
+        <w:t xml:space="preserve"> Don</w:t>
+      </w:r>
+      <w:r>
+        <w:rPr>
+          <w:rFonts w:ascii="Times New Roman" w:hAnsi="Times New Roman" w:cs="Times New Roman"/>
+          <w:sz w:val="24"/>
+          <w:szCs w:val="24"/>
+        </w:rPr>
+        <w:t>’</w:t>
+      </w:r>
+      <w:r>
+        <w:rPr>
+          <w:rFonts w:ascii="Times New Roman" w:hAnsi="Times New Roman" w:cs="Times New Roman" w:hint="eastAsia"/>
+          <w:sz w:val="24"/>
+          <w:szCs w:val="24"/>
+        </w:rPr>
+        <w:t>t put your lips too forward.</w:t>
+      </w:r>
+      <w:r>
+        <w:rPr>
+          <w:rFonts w:ascii="Times New Roman" w:hAnsi="Times New Roman" w:cs="Times New Roman" w:hint="eastAsia"/>
+          <w:sz w:val="24"/>
+          <w:szCs w:val="24"/>
+        </w:rPr>
+        <w:t xml:space="preserve"> </w:t>
+      </w:r>
+      <w:r>
+        <w:rPr>
+          <w:rFonts w:ascii="Times New Roman" w:hAnsi="Times New Roman" w:cs="Times New Roman" w:hint="eastAsia"/>
+          <w:sz w:val="24"/>
+          <w:szCs w:val="24"/>
+        </w:rPr>
+        <w:t xml:space="preserve">There is not any </w:t>
+      </w:r>
+      <w:r>
+        <w:rPr>
+          <w:rFonts w:ascii="Times New Roman" w:hAnsi="Times New Roman" w:cs="Times New Roman" w:hint="eastAsia"/>
+          <w:sz w:val="24"/>
+          <w:szCs w:val="24"/>
+        </w:rPr>
+        <w:t>equivalent</w:t>
+      </w:r>
+      <w:r>
+        <w:rPr>
+          <w:rFonts w:ascii="Times New Roman" w:hAnsi="Times New Roman" w:cs="Times New Roman" w:hint="eastAsia"/>
+          <w:sz w:val="24"/>
+          <w:szCs w:val="24"/>
+        </w:rPr>
+        <w:t xml:space="preserve"> sound in Chinese.</w:t>
+      </w:r>
+      <w:r>
+        <w:rPr>
+          <w:rFonts w:ascii="Times New Roman" w:hAnsi="Times New Roman" w:cs="Times New Roman" w:hint="eastAsia"/>
+          <w:sz w:val="24"/>
+          <w:szCs w:val="24"/>
+        </w:rPr>
+        <w:t xml:space="preserve"> </w:t>
+      </w:r>
+    </w:p>
+    <w:p>
+      <w:pPr>
+        <w:rPr>
+          <w:rFonts w:ascii="Times New Roman" w:hAnsi="Times New Roman" w:cs="Times New Roman"/>
+          <w:sz w:val="24"/>
+          <w:szCs w:val="24"/>
+        </w:rPr>
+      </w:pPr>
+      <w:r>
+        <w:rPr>
+          <w:rFonts w:ascii="Times New Roman" w:hAnsi="Times New Roman" w:cs="Times New Roman" w:hint="eastAsia"/>
+          <w:sz w:val="24"/>
+          <w:szCs w:val="24"/>
+        </w:rPr>
+        <w:t>For instance, book, look, good, took, bush, would.</w:t>
+      </w:r>
+    </w:p>
+    <w:p>
+      <w:pPr>
+        <w:rPr>
+          <w:rFonts w:ascii="Times New Roman" w:hAnsi="Times New Roman" w:cs="Times New Roman"/>
+          <w:sz w:val="24"/>
+          <w:szCs w:val="24"/>
+        </w:rPr>
+      </w:pPr>
+      <w:r>
+        <w:rPr>
+          <w:rFonts w:ascii="Times New Roman" w:hAnsi="Times New Roman" w:cs="Times New Roman" w:hint="eastAsia"/>
+          <w:sz w:val="24"/>
+          <w:szCs w:val="24"/>
+        </w:rPr>
+        <w:t>Compare, pool /</w:t>
+      </w:r>
+      <w:r>
+        <w:rPr>
+          <w:rFonts w:ascii="Times New Roman" w:hAnsi="Times New Roman" w:cs="Times New Roman" w:hint="eastAsia"/>
+          <w:sz w:val="24"/>
+          <w:szCs w:val="24"/>
+        </w:rPr>
+        <w:t>p</w:t>
+      </w:r>
+      <w:r>
+        <w:rPr>
+          <w:rFonts w:ascii="Times New Roman" w:hAnsi="Times New Roman" w:cs="Times New Roman" w:hint="eastAsia"/>
+          <w:sz w:val="24"/>
+          <w:szCs w:val="24"/>
+        </w:rPr>
+        <w:t>u:</w:t>
+      </w:r>
+      <w:r>
+        <w:rPr>
+          <w:rFonts w:ascii="Times New Roman" w:hAnsi="Times New Roman" w:cs="Times New Roman" w:hint="eastAsia"/>
+          <w:sz w:val="24"/>
+          <w:szCs w:val="24"/>
+        </w:rPr>
+        <w:t>l</w:t>
+      </w:r>
+      <w:r>
+        <w:rPr>
+          <w:rFonts w:ascii="Times New Roman" w:hAnsi="Times New Roman" w:cs="Times New Roman" w:hint="eastAsia"/>
+          <w:sz w:val="24"/>
+          <w:szCs w:val="24"/>
+        </w:rPr>
+        <w:t>/ and pull /</w:t>
+      </w:r>
+      <w:r>
+        <w:rPr>
+          <w:rFonts w:ascii="Times New Roman" w:hAnsi="Times New Roman" w:cs="Times New Roman" w:hint="eastAsia"/>
+          <w:sz w:val="24"/>
+          <w:szCs w:val="24"/>
+        </w:rPr>
+        <w:t>p</w:t>
+      </w:r>
+      <w:r>
+        <w:rPr>
+          <w:rFonts w:ascii="Times New Roman" w:hAnsi="Times New Roman" w:cs="Times New Roman"/>
+          <w:sz w:val="24"/>
+          <w:szCs w:val="24"/>
+        </w:rPr>
+        <w:t>ʊ</w:t>
+      </w:r>
+      <w:r>
+        <w:rPr>
+          <w:rFonts w:ascii="Times New Roman" w:hAnsi="Times New Roman" w:cs="Times New Roman" w:hint="eastAsia"/>
+          <w:sz w:val="24"/>
+          <w:szCs w:val="24"/>
+        </w:rPr>
+        <w:t>l</w:t>
+      </w:r>
+      <w:r>
+        <w:rPr>
+          <w:rFonts w:ascii="Times New Roman" w:hAnsi="Times New Roman" w:cs="Times New Roman" w:hint="eastAsia"/>
+          <w:sz w:val="24"/>
+          <w:szCs w:val="24"/>
+        </w:rPr>
+        <w:t>/.</w:t>
+      </w:r>
+    </w:p>
+    <w:p>
+      <w:pPr>
+        <w:outlineLvl w:val="1"/>
+        <w:rPr>
+          <w:rFonts w:ascii="Times New Roman" w:hAnsi="Times New Roman" w:cs="Times New Roman"/>
+          <w:b/>
+          <w:sz w:val="32"/>
+        </w:rPr>
+      </w:pPr>
+      <w:r>
+        <w:rPr>
+          <w:rFonts w:ascii="Times New Roman" w:hAnsi="Times New Roman" w:cs="Times New Roman" w:hint="eastAsia"/>
+          <w:b/>
+          <w:sz w:val="32"/>
+        </w:rPr>
+        <w:t>4. /e/</w:t>
+      </w:r>
+    </w:p>
+    <w:p>
+      <w:pPr>
+        <w:rPr>
+          <w:rFonts w:ascii="Times New Roman" w:hAnsi="Times New Roman" w:cs="Times New Roman"/>
+          <w:sz w:val="24"/>
+          <w:szCs w:val="24"/>
+        </w:rPr>
+      </w:pPr>
+      <w:r>
+        <w:rPr>
+          <w:rFonts w:ascii="Times New Roman" w:hAnsi="Times New Roman" w:cs="Times New Roman" w:hint="eastAsia"/>
+          <w:sz w:val="24"/>
+          <w:szCs w:val="24"/>
+        </w:rPr>
+        <w:t>/e/ is a short vowel.</w:t>
+      </w:r>
+    </w:p>
+    <w:p>
+      <w:pPr>
+        <w:outlineLvl w:val="1"/>
+        <w:rPr>
+          <w:rFonts w:ascii="Times New Roman" w:hAnsi="Times New Roman" w:cs="Times New Roman"/>
+          <w:b/>
+          <w:sz w:val="32"/>
+        </w:rPr>
+      </w:pPr>
+      <w:r>
+        <w:rPr>
+          <w:rFonts w:ascii="Times New Roman" w:hAnsi="Times New Roman" w:cs="Times New Roman" w:hint="eastAsia"/>
+          <w:b/>
+          <w:sz w:val="32"/>
+        </w:rPr>
+        <w:t>5. /</w:t>
+      </w:r>
+      <w:r>
+        <w:rPr>
+          <w:rFonts w:ascii="Times New Roman" w:hAnsi="Times New Roman" w:cs="Times New Roman"/>
+          <w:b/>
+          <w:sz w:val="32"/>
+        </w:rPr>
+        <w:t>ʌ</w:t>
+      </w:r>
+      <w:r>
+        <w:rPr>
+          <w:rFonts w:ascii="Times New Roman" w:hAnsi="Times New Roman" w:cs="Times New Roman" w:hint="eastAsia"/>
+          <w:b/>
+          <w:sz w:val="32"/>
+        </w:rPr>
+        <w:t>/</w:t>
+      </w:r>
+    </w:p>
+    <w:p>
+      <w:pPr>
+        <w:rPr>
+          <w:rFonts w:ascii="Times New Roman" w:hAnsi="Times New Roman" w:cs="Times New Roman" w:hint="eastAsia"/>
+          <w:sz w:val="24"/>
+          <w:szCs w:val="24"/>
+        </w:rPr>
+      </w:pPr>
+      <w:r>
+        <w:rPr>
+          <w:rFonts w:ascii="Times New Roman" w:hAnsi="Times New Roman" w:cs="Times New Roman" w:hint="eastAsia"/>
+          <w:sz w:val="24"/>
+          <w:szCs w:val="24"/>
+        </w:rPr>
+        <w:t>When you articulate /</w:t>
+      </w:r>
+      <w:r>
+        <w:rPr>
+          <w:rFonts w:ascii="GWIPA" w:hAnsi="GWIPA" w:cs="Times New Roman"/>
+          <w:sz w:val="24"/>
+          <w:szCs w:val="24"/>
+        </w:rPr>
+        <w:t></w:t>
+      </w:r>
+      <w:r>
+        <w:rPr>
+          <w:rFonts w:ascii="Times New Roman" w:hAnsi="Times New Roman" w:cs="Times New Roman" w:hint="eastAsia"/>
+          <w:sz w:val="24"/>
+          <w:szCs w:val="24"/>
+        </w:rPr>
+        <w:t xml:space="preserve">/ your tongue is slightly higher than when you articulate Chinese </w:t>
+      </w:r>
+      <w:r>
+        <w:rPr>
+          <w:rFonts w:ascii="Times New Roman" w:hAnsi="Times New Roman" w:cs="Times New Roman"/>
+          <w:sz w:val="24"/>
+          <w:szCs w:val="24"/>
+        </w:rPr>
+        <w:t>“</w:t>
+      </w:r>
+      <w:r>
+        <w:rPr>
+          <w:rFonts w:ascii="Times New Roman" w:hAnsi="Times New Roman" w:cs="Times New Roman" w:hint="eastAsia"/>
+          <w:sz w:val="24"/>
+          <w:szCs w:val="24"/>
+        </w:rPr>
+        <w:t>a</w:t>
+      </w:r>
+      <w:r>
+        <w:rPr>
+          <w:rFonts w:ascii="Times New Roman" w:hAnsi="Times New Roman" w:cs="Times New Roman"/>
+          <w:sz w:val="24"/>
+          <w:szCs w:val="24"/>
+        </w:rPr>
+        <w:t>”</w:t>
+      </w:r>
+      <w:r>
+        <w:rPr>
+          <w:rFonts w:ascii="Times New Roman" w:hAnsi="Times New Roman" w:cs="Times New Roman" w:hint="eastAsia"/>
+          <w:sz w:val="24"/>
+          <w:szCs w:val="24"/>
+        </w:rPr>
+        <w:t>.</w:t>
+      </w:r>
+    </w:p>
+    <w:p>
+      <w:pPr>
+        <w:rPr>
+          <w:rFonts w:ascii="Times New Roman" w:hAnsi="Times New Roman" w:cs="Times New Roman" w:hint="eastAsia"/>
+          <w:sz w:val="24"/>
+          <w:szCs w:val="24"/>
+        </w:rPr>
+      </w:pPr>
+    </w:p>
+    <w:p>
+      <w:pPr>
+        <w:outlineLvl w:val="1"/>
+        <w:rPr>
+          <w:rFonts w:ascii="Times New Roman" w:hAnsi="Times New Roman" w:cs="Times New Roman" w:hint="eastAsia"/>
+          <w:b/>
+          <w:sz w:val="32"/>
+        </w:rPr>
+      </w:pPr>
+      <w:r>
+        <w:rPr>
+          <w:rFonts w:ascii="Times New Roman" w:hAnsi="Times New Roman" w:cs="Times New Roman" w:hint="eastAsia"/>
+          <w:b/>
+          <w:sz w:val="32"/>
+        </w:rPr>
+        <w:lastRenderedPageBreak/>
+        <w:t>6 /</w:t>
+      </w:r>
+      <w:r>
+        <w:rPr>
+          <w:rFonts w:ascii="Arial" w:hAnsi="Arial" w:cs="Arial"/>
+          <w:b/>
+          <w:sz w:val="32"/>
+        </w:rPr>
+        <w:t>ɔ</w:t>
+      </w:r>
+      <w:r>
+        <w:rPr>
+          <w:rFonts w:ascii="Times New Roman" w:hAnsi="Times New Roman" w:cs="Times New Roman" w:hint="eastAsia"/>
+          <w:b/>
+          <w:sz w:val="32"/>
+        </w:rPr>
+        <w:t>/</w:t>
+      </w:r>
+      <w:r>
+        <w:rPr>
+          <w:rFonts w:ascii="Times New Roman" w:hAnsi="Times New Roman" w:cs="Times New Roman" w:hint="eastAsia"/>
+          <w:b/>
+          <w:sz w:val="32"/>
+        </w:rPr>
+        <w:t xml:space="preserve">  </w:t>
+      </w:r>
       <w:bookmarkStart w:id="0" w:name="_GoBack"/>
       <w:bookmarkEnd w:id="0"/>
-      <w:r>
-        <w:rPr>
-          <w:rFonts w:ascii="Times New Roman" w:hAnsi="Times New Roman" w:cs="Times New Roman" w:hint="eastAsia"/>
-          <w:sz w:val="24"/>
-          <w:szCs w:val="24"/>
-        </w:rPr>
-        <w:t xml:space="preserve">ese, but in modern English the tongue moves slightly forward so it is not as same as </w:t>
-      </w:r>
-      <w:r>
-        <w:rPr>
-          <w:rFonts w:ascii="Times New Roman" w:hAnsi="Times New Roman" w:cs="Times New Roman"/>
-          <w:sz w:val="24"/>
-          <w:szCs w:val="24"/>
-        </w:rPr>
-        <w:t>“</w:t>
-      </w:r>
-      <w:r>
-        <w:rPr>
-          <w:rFonts w:ascii="Times New Roman" w:hAnsi="Times New Roman" w:cs="Times New Roman" w:hint="eastAsia"/>
-          <w:sz w:val="24"/>
-          <w:szCs w:val="24"/>
-        </w:rPr>
-        <w:t>tu(</w:t>
-      </w:r>
-      <w:r>
-        <w:rPr>
-          <w:rFonts w:ascii="Times New Roman" w:hAnsi="Times New Roman" w:cs="Times New Roman" w:hint="eastAsia"/>
-          <w:sz w:val="24"/>
-          <w:szCs w:val="24"/>
-        </w:rPr>
-        <w:t>兔</w:t>
-      </w:r>
-      <w:r>
-        <w:rPr>
-          <w:rFonts w:ascii="Times New Roman" w:hAnsi="Times New Roman" w:cs="Times New Roman" w:hint="eastAsia"/>
-          <w:sz w:val="24"/>
-          <w:szCs w:val="24"/>
-        </w:rPr>
-        <w:t>)</w:t>
-      </w:r>
-      <w:r>
-        <w:rPr>
-          <w:rFonts w:ascii="Times New Roman" w:hAnsi="Times New Roman" w:cs="Times New Roman"/>
-          <w:sz w:val="24"/>
-          <w:szCs w:val="24"/>
-        </w:rPr>
-        <w:t>”</w:t>
-      </w:r>
-      <w:r>
-        <w:rPr>
-          <w:rFonts w:ascii="Times New Roman" w:hAnsi="Times New Roman" w:cs="Times New Roman" w:hint="eastAsia"/>
-          <w:sz w:val="24"/>
-          <w:szCs w:val="24"/>
-        </w:rPr>
-        <w:t xml:space="preserve"> any more.</w:t>
-      </w:r>
-    </w:p>
-    <w:p>
-      <w:pPr>
-        <w:rPr>
-          <w:rFonts w:ascii="Times New Roman" w:hAnsi="Times New Roman" w:cs="Times New Roman"/>
-          <w:sz w:val="24"/>
-          <w:szCs w:val="24"/>
-        </w:rPr>
-      </w:pPr>
-      <w:r>
-        <w:rPr>
-          <w:rFonts w:ascii="Times New Roman" w:hAnsi="Times New Roman" w:cs="Times New Roman" w:hint="eastAsia"/>
-          <w:sz w:val="24"/>
-          <w:szCs w:val="24"/>
-        </w:rPr>
-        <w:t>For example, screw, pool.</w:t>
-      </w:r>
-    </w:p>
-    <w:p>
-      <w:pPr>
-        <w:rPr>
-          <w:rFonts w:ascii="Times New Roman" w:hAnsi="Times New Roman" w:cs="Times New Roman"/>
-          <w:sz w:val="24"/>
-          <w:szCs w:val="24"/>
-        </w:rPr>
-      </w:pPr>
-      <w:r>
-        <w:rPr>
-          <w:rFonts w:ascii="Times New Roman" w:hAnsi="Times New Roman" w:cs="Times New Roman" w:hint="eastAsia"/>
-          <w:sz w:val="24"/>
-          <w:szCs w:val="24"/>
-        </w:rPr>
-        <w:t>/u/ It is the short vowel of /u:/.</w:t>
-      </w:r>
-    </w:p>
-    <w:p>
-      <w:pPr>
-        <w:rPr>
-          <w:rFonts w:ascii="Times New Roman" w:hAnsi="Times New Roman" w:cs="Times New Roman"/>
-          <w:sz w:val="24"/>
-          <w:szCs w:val="24"/>
-        </w:rPr>
-      </w:pPr>
-      <w:r>
-        <w:rPr>
-          <w:rFonts w:ascii="Times New Roman" w:hAnsi="Times New Roman" w:cs="Times New Roman" w:hint="eastAsia"/>
-          <w:sz w:val="24"/>
-          <w:szCs w:val="24"/>
-        </w:rPr>
-        <w:t>/</w:t>
-      </w:r>
-      <w:r>
-        <w:rPr>
-          <w:rFonts w:ascii="Times New Roman" w:hAnsi="Times New Roman" w:cs="Times New Roman"/>
-          <w:sz w:val="24"/>
-          <w:szCs w:val="24"/>
-        </w:rPr>
-        <w:t>ʊ</w:t>
-      </w:r>
-      <w:r>
-        <w:rPr>
-          <w:rFonts w:ascii="Times New Roman" w:hAnsi="Times New Roman" w:cs="Times New Roman" w:hint="eastAsia"/>
-          <w:sz w:val="24"/>
-          <w:szCs w:val="24"/>
-        </w:rPr>
-        <w:t>/ Note that /</w:t>
-      </w:r>
-      <w:r>
-        <w:rPr>
-          <w:rFonts w:ascii="Times New Roman" w:hAnsi="Times New Roman" w:cs="Times New Roman"/>
-          <w:sz w:val="24"/>
-          <w:szCs w:val="24"/>
-        </w:rPr>
-        <w:t>ʊ</w:t>
-      </w:r>
-      <w:r>
-        <w:rPr>
-          <w:rFonts w:ascii="Times New Roman" w:hAnsi="Times New Roman" w:cs="Times New Roman" w:hint="eastAsia"/>
-          <w:sz w:val="24"/>
-          <w:szCs w:val="24"/>
-        </w:rPr>
-        <w:t>/ is not the short vowel of /u:/. Your tongue is slightly lower and more forward thant that of /u:/ and /u/. Your mouth is also round but you should relax and it is not so round.</w:t>
-      </w:r>
-      <w:r>
-        <w:rPr>
-          <w:rFonts w:ascii="Times New Roman" w:hAnsi="Times New Roman" w:cs="Times New Roman" w:hint="eastAsia"/>
-          <w:sz w:val="24"/>
-          <w:szCs w:val="24"/>
-        </w:rPr>
-        <w:t xml:space="preserve"> Don</w:t>
-      </w:r>
-      <w:r>
-        <w:rPr>
-          <w:rFonts w:ascii="Times New Roman" w:hAnsi="Times New Roman" w:cs="Times New Roman"/>
-          <w:sz w:val="24"/>
-          <w:szCs w:val="24"/>
-        </w:rPr>
-        <w:t>’</w:t>
-      </w:r>
-      <w:r>
-        <w:rPr>
-          <w:rFonts w:ascii="Times New Roman" w:hAnsi="Times New Roman" w:cs="Times New Roman" w:hint="eastAsia"/>
-          <w:sz w:val="24"/>
-          <w:szCs w:val="24"/>
-        </w:rPr>
-        <w:t>t put your lips too forward.</w:t>
-      </w:r>
-      <w:r>
-        <w:rPr>
-          <w:rFonts w:ascii="Times New Roman" w:hAnsi="Times New Roman" w:cs="Times New Roman" w:hint="eastAsia"/>
-          <w:sz w:val="24"/>
-          <w:szCs w:val="24"/>
-        </w:rPr>
-        <w:t xml:space="preserve"> </w:t>
-      </w:r>
-      <w:r>
-        <w:rPr>
-          <w:rFonts w:ascii="Times New Roman" w:hAnsi="Times New Roman" w:cs="Times New Roman" w:hint="eastAsia"/>
-          <w:sz w:val="24"/>
-          <w:szCs w:val="24"/>
-        </w:rPr>
-        <w:t xml:space="preserve">There is not any </w:t>
-      </w:r>
-      <w:r>
-        <w:rPr>
-          <w:rFonts w:ascii="Times New Roman" w:hAnsi="Times New Roman" w:cs="Times New Roman" w:hint="eastAsia"/>
-          <w:sz w:val="24"/>
-          <w:szCs w:val="24"/>
-        </w:rPr>
-        <w:t>equivalent</w:t>
-      </w:r>
-      <w:r>
-        <w:rPr>
-          <w:rFonts w:ascii="Times New Roman" w:hAnsi="Times New Roman" w:cs="Times New Roman" w:hint="eastAsia"/>
-          <w:sz w:val="24"/>
-          <w:szCs w:val="24"/>
-        </w:rPr>
-        <w:t xml:space="preserve"> sound in Chinese.</w:t>
-      </w:r>
-      <w:r>
-        <w:rPr>
-          <w:rFonts w:ascii="Times New Roman" w:hAnsi="Times New Roman" w:cs="Times New Roman" w:hint="eastAsia"/>
-          <w:sz w:val="24"/>
-          <w:szCs w:val="24"/>
-        </w:rPr>
-        <w:t xml:space="preserve"> </w:t>
-      </w:r>
-    </w:p>
-    <w:p>
-      <w:pPr>
-        <w:rPr>
-          <w:rFonts w:ascii="Times New Roman" w:hAnsi="Times New Roman" w:cs="Times New Roman"/>
-          <w:sz w:val="24"/>
-          <w:szCs w:val="24"/>
-        </w:rPr>
-      </w:pPr>
-      <w:r>
-        <w:rPr>
-          <w:rFonts w:ascii="Times New Roman" w:hAnsi="Times New Roman" w:cs="Times New Roman" w:hint="eastAsia"/>
-          <w:sz w:val="24"/>
-          <w:szCs w:val="24"/>
-        </w:rPr>
-        <w:t>For instance, book, look, good, took, bush, would.</w:t>
-      </w:r>
-    </w:p>
-    <w:p>
-      <w:pPr>
-        <w:rPr>
-          <w:rFonts w:ascii="Times New Roman" w:hAnsi="Times New Roman" w:cs="Times New Roman" w:hint="eastAsia"/>
-          <w:sz w:val="24"/>
-          <w:szCs w:val="24"/>
-        </w:rPr>
-      </w:pPr>
-      <w:r>
-        <w:rPr>
-          <w:rFonts w:ascii="Times New Roman" w:hAnsi="Times New Roman" w:cs="Times New Roman" w:hint="eastAsia"/>
-          <w:sz w:val="24"/>
-          <w:szCs w:val="24"/>
-        </w:rPr>
-        <w:t>Compare, pool /</w:t>
-      </w:r>
-      <w:r>
-        <w:rPr>
-          <w:rFonts w:ascii="Times New Roman" w:hAnsi="Times New Roman" w:cs="Times New Roman" w:hint="eastAsia"/>
-          <w:sz w:val="24"/>
-          <w:szCs w:val="24"/>
-        </w:rPr>
-        <w:t>p</w:t>
-      </w:r>
-      <w:r>
-        <w:rPr>
-          <w:rFonts w:ascii="Times New Roman" w:hAnsi="Times New Roman" w:cs="Times New Roman" w:hint="eastAsia"/>
-          <w:sz w:val="24"/>
-          <w:szCs w:val="24"/>
-        </w:rPr>
-        <w:t>u:</w:t>
-      </w:r>
-      <w:r>
-        <w:rPr>
-          <w:rFonts w:ascii="Times New Roman" w:hAnsi="Times New Roman" w:cs="Times New Roman" w:hint="eastAsia"/>
-          <w:sz w:val="24"/>
-          <w:szCs w:val="24"/>
-        </w:rPr>
-        <w:t>l</w:t>
-      </w:r>
-      <w:r>
-        <w:rPr>
-          <w:rFonts w:ascii="Times New Roman" w:hAnsi="Times New Roman" w:cs="Times New Roman" w:hint="eastAsia"/>
-          <w:sz w:val="24"/>
-          <w:szCs w:val="24"/>
-        </w:rPr>
-        <w:t>/ and pull /</w:t>
-      </w:r>
-      <w:r>
-        <w:rPr>
-          <w:rFonts w:ascii="Times New Roman" w:hAnsi="Times New Roman" w:cs="Times New Roman" w:hint="eastAsia"/>
-          <w:sz w:val="24"/>
-          <w:szCs w:val="24"/>
-        </w:rPr>
-        <w:t>p</w:t>
-      </w:r>
-      <w:r>
-        <w:rPr>
-          <w:rFonts w:ascii="Times New Roman" w:hAnsi="Times New Roman" w:cs="Times New Roman"/>
-          <w:sz w:val="24"/>
-          <w:szCs w:val="24"/>
-        </w:rPr>
-        <w:t>ʊ</w:t>
-      </w:r>
-      <w:r>
-        <w:rPr>
-          <w:rFonts w:ascii="Times New Roman" w:hAnsi="Times New Roman" w:cs="Times New Roman" w:hint="eastAsia"/>
-          <w:sz w:val="24"/>
-          <w:szCs w:val="24"/>
-        </w:rPr>
-        <w:t>l</w:t>
-      </w:r>
-      <w:r>
-        <w:rPr>
-          <w:rFonts w:ascii="Times New Roman" w:hAnsi="Times New Roman" w:cs="Times New Roman" w:hint="eastAsia"/>
-          <w:sz w:val="24"/>
-          <w:szCs w:val="24"/>
-        </w:rPr>
-        <w:t>/.</w:t>
-      </w:r>
-    </w:p>
-    <w:p>
-      <w:pPr>
-        <w:outlineLvl w:val="1"/>
-        <w:rPr>
-          <w:rFonts w:ascii="Times New Roman" w:hAnsi="Times New Roman" w:cs="Times New Roman" w:hint="eastAsia"/>
-          <w:b/>
-          <w:sz w:val="32"/>
-        </w:rPr>
-      </w:pPr>
-      <w:r>
-        <w:rPr>
-          <w:rFonts w:ascii="Times New Roman" w:hAnsi="Times New Roman" w:cs="Times New Roman" w:hint="eastAsia"/>
-          <w:b/>
-          <w:sz w:val="32"/>
-        </w:rPr>
-        <w:t>4. /e/</w:t>
-      </w:r>
-    </w:p>
-    <w:p>
-      <w:pPr>
-        <w:rPr>
-          <w:rFonts w:ascii="Times New Roman" w:hAnsi="Times New Roman" w:cs="Times New Roman"/>
-          <w:sz w:val="24"/>
-          <w:szCs w:val="24"/>
-        </w:rPr>
-      </w:pPr>
-      <w:r>
-        <w:rPr>
-          <w:rFonts w:ascii="Times New Roman" w:hAnsi="Times New Roman" w:cs="Times New Roman" w:hint="eastAsia"/>
-          <w:sz w:val="24"/>
-          <w:szCs w:val="24"/>
-        </w:rPr>
-        <w:t>/e/ is a short vowel.</w:t>
+    </w:p>
+    <w:p>
+      <w:pPr>
+        <w:rPr>
+          <w:rFonts w:ascii="Times New Roman" w:hAnsi="Times New Roman" w:cs="Times New Roman"/>
+          <w:sz w:val="24"/>
+          <w:szCs w:val="24"/>
+        </w:rPr>
+      </w:pPr>
+      <w:r>
+        <w:rPr>
+          <w:rFonts w:ascii="Times New Roman" w:hAnsi="Times New Roman" w:cs="Times New Roman" w:hint="eastAsia"/>
+          <w:sz w:val="24"/>
+          <w:szCs w:val="24"/>
+        </w:rPr>
+        <w:t>To articulate /</w:t>
+      </w:r>
+      <w:r>
+        <w:rPr>
+          <w:rFonts w:ascii="Times New Roman" w:hAnsi="Times New Roman" w:cs="Times New Roman"/>
+          <w:sz w:val="24"/>
+          <w:szCs w:val="24"/>
+        </w:rPr>
+        <w:t>ɔ</w:t>
+      </w:r>
+      <w:r>
+        <w:rPr>
+          <w:rFonts w:ascii="Times New Roman" w:hAnsi="Times New Roman" w:cs="Times New Roman" w:hint="eastAsia"/>
+          <w:sz w:val="24"/>
+          <w:szCs w:val="24"/>
+        </w:rPr>
+        <w:t xml:space="preserve">/ you should put your tongue backward and rise it high </w:t>
+      </w:r>
+      <w:r>
+        <w:rPr>
+          <w:rFonts w:ascii="Times New Roman" w:hAnsi="Times New Roman" w:cs="Times New Roman" w:hint="eastAsia"/>
+          <w:sz w:val="24"/>
+          <w:szCs w:val="24"/>
+        </w:rPr>
+        <w:t>but not too high.</w:t>
       </w:r>
     </w:p>
     <w:sectPr>
@@ -2575,4 +2946,16 @@
   <a:objectDefaults/>
   <a:extraClrSchemeLst/>
 </a:theme>
+</file>
+
+<file path=customXml/item1.xml><?xml version="1.0" encoding="utf-8"?>
+<b:Sources xmlns:b="http://schemas.openxmlformats.org/officeDocument/2006/bibliography" xmlns="http://schemas.openxmlformats.org/officeDocument/2006/bibliography" SelectedStyle="\APA.XSL" StyleName="APA"/>
+</file>
+
+<file path=customXml/itemProps1.xml><?xml version="1.0" encoding="utf-8"?>
+<ds:datastoreItem xmlns:ds="http://schemas.openxmlformats.org/officeDocument/2006/customXml" ds:itemID="{EF912387-C5C1-4514-8BA0-5E92C540112B}">
+  <ds:schemaRefs>
+    <ds:schemaRef ds:uri="http://schemas.openxmlformats.org/officeDocument/2006/bibliography"/>
+  </ds:schemaRefs>
+</ds:datastoreItem>
 </file>
</xml_diff>

<commit_message>
udpate notes of pronunciation
</commit_message>
<xml_diff>
--- a/Speaking/Pronunciation.docx
+++ b/Speaking/Pronunciation.docx
@@ -120,6 +120,25 @@
     </w:p>
     <w:p>
       <w:pPr>
+        <w:outlineLvl w:val="2"/>
+        <w:rPr>
+          <w:rFonts w:ascii="Times New Roman" w:hAnsi="Times New Roman" w:cs="Times New Roman"/>
+          <w:b/>
+          <w:sz w:val="24"/>
+        </w:rPr>
+      </w:pPr>
+      <w:r>
+        <w:rPr>
+          <w:rFonts w:ascii="Times New Roman" w:hAnsi="Times New Roman" w:cs="Times New Roman"/>
+          <w:b/>
+          <w:sz w:val="24"/>
+        </w:rPr>
+        <w:t>Hotkeys of phonetic aphabet</w:t>
+      </w:r>
+    </w:p>
+    <w:p>
+      <w:pPr>
+        <w:outlineLvl w:val="3"/>
         <w:rPr>
           <w:rFonts w:ascii="Times New Roman" w:hAnsi="Times New Roman" w:cs="Times New Roman"/>
           <w:sz w:val="24"/>
@@ -226,6 +245,7 @@
     </w:p>
     <w:p>
       <w:pPr>
+        <w:outlineLvl w:val="3"/>
         <w:rPr>
           <w:rFonts w:ascii="Times New Roman" w:hAnsi="Times New Roman" w:cs="Times New Roman"/>
           <w:sz w:val="24"/>
@@ -297,8 +317,9 @@
     </w:p>
     <w:p>
       <w:pPr>
-        <w:rPr>
-          <w:rFonts w:ascii="Times New Roman" w:hAnsi="Times New Roman" w:cs="Times New Roman" w:hint="eastAsia"/>
+        <w:outlineLvl w:val="3"/>
+        <w:rPr>
+          <w:rFonts w:ascii="Times New Roman" w:hAnsi="Times New Roman" w:cs="Times New Roman"/>
           <w:sz w:val="24"/>
           <w:lang w:val="en-US"/>
         </w:rPr>
@@ -386,8 +407,9 @@
     </w:p>
     <w:p>
       <w:pPr>
-        <w:rPr>
-          <w:rFonts w:ascii="Times New Roman" w:hAnsi="Times New Roman" w:cs="Times New Roman"/>
+        <w:outlineLvl w:val="3"/>
+        <w:rPr>
+          <w:rFonts w:ascii="Times New Roman" w:hAnsi="Times New Roman" w:cs="Times New Roman" w:hint="eastAsia"/>
           <w:sz w:val="24"/>
           <w:lang w:val="en-US"/>
         </w:rPr>
@@ -406,14 +428,22 @@
           <w:sz w:val="24"/>
           <w:lang w:val="en-US"/>
         </w:rPr>
-        <w:t xml:space="preserve"> : </w:t>
-      </w:r>
-      <w:r>
-        <w:rPr>
-          <w:rFonts w:ascii="Times New Roman" w:hAnsi="Times New Roman" w:cs="Times New Roman"/>
+        <w:t xml:space="preserve"> </w:t>
+      </w:r>
+      <w:r>
+        <w:rPr>
+          <w:rFonts w:ascii="Times New Roman" w:hAnsi="Times New Roman" w:cs="Times New Roman" w:hint="eastAsia"/>
           <w:sz w:val="24"/>
           <w:lang w:val="en-US"/>
         </w:rPr>
+        <w:t xml:space="preserve">: </w:t>
+      </w:r>
+      <w:r>
+        <w:rPr>
+          <w:rFonts w:ascii="Times New Roman" w:hAnsi="Times New Roman" w:cs="Times New Roman"/>
+          <w:sz w:val="24"/>
+          <w:lang w:val="en-US"/>
+        </w:rPr>
         <w:t>“</w:t>
       </w:r>
       <w:r>
@@ -464,6 +494,83 @@
         </w:rPr>
         <w:t>”</w:t>
       </w:r>
+    </w:p>
+    <w:p>
+      <w:pPr>
+        <w:outlineLvl w:val="3"/>
+        <w:rPr>
+          <w:rFonts w:ascii="Times New Roman" w:hAnsi="Times New Roman" w:cs="Times New Roman" w:hint="eastAsia"/>
+          <w:sz w:val="24"/>
+          <w:lang w:val="en-US"/>
+        </w:rPr>
+      </w:pPr>
+      <w:r>
+        <w:rPr>
+          <w:rFonts w:ascii="Times New Roman" w:hAnsi="Times New Roman" w:cs="Times New Roman"/>
+          <w:sz w:val="24"/>
+          <w:lang w:val="en-US"/>
+        </w:rPr>
+        <w:t>ɑ</w:t>
+      </w:r>
+      <w:r>
+        <w:rPr>
+          <w:rFonts w:ascii="Times New Roman" w:hAnsi="Times New Roman" w:cs="Times New Roman" w:hint="eastAsia"/>
+          <w:sz w:val="24"/>
+          <w:lang w:val="en-US"/>
+        </w:rPr>
+        <w:t xml:space="preserve"> </w:t>
+      </w:r>
+      <w:r>
+        <w:rPr>
+          <w:rFonts w:ascii="Times New Roman" w:hAnsi="Times New Roman" w:cs="Times New Roman"/>
+          <w:sz w:val="24"/>
+          <w:lang w:val="en-US"/>
+        </w:rPr>
+        <w:t>:</w:t>
+      </w:r>
+      <w:r>
+        <w:rPr>
+          <w:rFonts w:ascii="Times New Roman" w:hAnsi="Times New Roman" w:cs="Times New Roman" w:hint="eastAsia"/>
+          <w:sz w:val="24"/>
+          <w:lang w:val="en-US"/>
+        </w:rPr>
+        <w:t xml:space="preserve">   0251 + Alt_x</w:t>
+      </w:r>
+    </w:p>
+    <w:p>
+      <w:pPr>
+        <w:outlineLvl w:val="3"/>
+        <w:rPr>
+          <w:rFonts w:ascii="Times New Roman" w:hAnsi="Times New Roman" w:cs="Times New Roman" w:hint="eastAsia"/>
+          <w:sz w:val="24"/>
+          <w:lang w:val="en-US"/>
+        </w:rPr>
+      </w:pPr>
+      <w:r>
+        <w:rPr>
+          <w:rFonts w:ascii="Times New Roman" w:hAnsi="Times New Roman" w:cs="Times New Roman"/>
+          <w:sz w:val="24"/>
+          <w:lang w:val="en-US"/>
+        </w:rPr>
+        <w:t>ɒ</w:t>
+      </w:r>
+      <w:r>
+        <w:rPr>
+          <w:rFonts w:ascii="Times New Roman" w:hAnsi="Times New Roman" w:cs="Times New Roman" w:hint="eastAsia"/>
+          <w:sz w:val="24"/>
+          <w:lang w:val="en-US"/>
+        </w:rPr>
+        <w:t xml:space="preserve"> : 0252 + Alt_x</w:t>
+      </w:r>
+    </w:p>
+    <w:p>
+      <w:pPr>
+        <w:rPr>
+          <w:rFonts w:ascii="Times New Roman" w:hAnsi="Times New Roman" w:cs="Times New Roman" w:hint="eastAsia"/>
+          <w:sz w:val="24"/>
+          <w:lang w:val="en-US"/>
+        </w:rPr>
+      </w:pPr>
     </w:p>
     <w:p>
       <w:pPr>
@@ -544,6 +651,7 @@
         <w:rPr>
           <w:rFonts w:hint="eastAsia"/>
         </w:rPr>
+        <w:lastRenderedPageBreak/>
         <w:t xml:space="preserve">The tip of blage of your tongue is close to(but not touching) the alveolar ridge. </w:t>
       </w:r>
     </w:p>
@@ -594,7 +702,6 @@
         <w:rPr>
           <w:rFonts w:hint="eastAsia"/>
         </w:rPr>
-        <w:lastRenderedPageBreak/>
         <w:t xml:space="preserve">/z/ </w:t>
       </w:r>
     </w:p>
@@ -1991,17 +2098,18 @@
     <w:p>
       <w:pPr>
         <w:rPr>
-          <w:rFonts w:ascii="Times New Roman" w:hAnsi="Times New Roman" w:cs="Times New Roman" w:hint="eastAsia"/>
-          <w:sz w:val="24"/>
-          <w:szCs w:val="24"/>
-        </w:rPr>
-      </w:pPr>
-      <w:r>
-        <w:rPr>
-          <w:rFonts w:ascii="Times New Roman" w:hAnsi="Times New Roman" w:cs="Times New Roman" w:hint="eastAsia"/>
-          <w:sz w:val="24"/>
-          <w:szCs w:val="24"/>
-        </w:rPr>
+          <w:rFonts w:ascii="Times New Roman" w:hAnsi="Times New Roman" w:cs="Times New Roman"/>
+          <w:sz w:val="24"/>
+          <w:szCs w:val="24"/>
+        </w:rPr>
+      </w:pPr>
+      <w:r>
+        <w:rPr>
+          <w:rFonts w:ascii="Times New Roman" w:hAnsi="Times New Roman" w:cs="Times New Roman" w:hint="eastAsia"/>
+          <w:sz w:val="24"/>
+          <w:szCs w:val="24"/>
+        </w:rPr>
+        <w:lastRenderedPageBreak/>
         <w:t>/e/ is a short vowel.</w:t>
       </w:r>
       <w:r>
@@ -2093,8 +2201,6 @@
         </w:rPr>
         <w:t>.</w:t>
       </w:r>
-      <w:bookmarkStart w:id="0" w:name="_GoBack"/>
-      <w:bookmarkEnd w:id="0"/>
     </w:p>
     <w:p>
       <w:pPr>
@@ -2144,7 +2250,6 @@
           <w:sz w:val="24"/>
           <w:szCs w:val="24"/>
         </w:rPr>
-        <w:lastRenderedPageBreak/>
         <w:t>When you articulate /</w:t>
       </w:r>
       <w:r>
@@ -2232,11 +2337,11 @@
       </w:r>
       <w:r>
         <w:rPr>
-          <w:rFonts w:ascii="Times New Roman" w:hAnsi="Times New Roman" w:cs="Times New Roman" w:hint="eastAsia"/>
+          <w:rFonts w:ascii="Arial" w:hAnsi="Arial" w:cs="Arial" w:hint="eastAsia"/>
           <w:b/>
           <w:sz w:val="32"/>
         </w:rPr>
-        <w:t>/</w:t>
+        <w:t>:</w:t>
       </w:r>
       <w:r>
         <w:rPr>
@@ -2244,13 +2349,21 @@
           <w:b/>
           <w:sz w:val="32"/>
         </w:rPr>
+        <w:t>/</w:t>
+      </w:r>
+      <w:r>
+        <w:rPr>
+          <w:rFonts w:ascii="Times New Roman" w:hAnsi="Times New Roman" w:cs="Times New Roman" w:hint="eastAsia"/>
+          <w:b/>
+          <w:sz w:val="32"/>
+        </w:rPr>
         <w:t xml:space="preserve">  </w:t>
       </w:r>
     </w:p>
     <w:p>
       <w:pPr>
         <w:rPr>
-          <w:rFonts w:ascii="Times New Roman" w:hAnsi="Times New Roman" w:cs="Times New Roman"/>
+          <w:rFonts w:ascii="Times New Roman" w:hAnsi="Times New Roman" w:cs="Times New Roman" w:hint="eastAsia"/>
           <w:sz w:val="24"/>
           <w:szCs w:val="24"/>
         </w:rPr>
@@ -2277,6 +2390,14 @@
           <w:sz w:val="24"/>
           <w:szCs w:val="24"/>
         </w:rPr>
+        <w:t>:</w:t>
+      </w:r>
+      <w:r>
+        <w:rPr>
+          <w:rFonts w:ascii="Times New Roman" w:hAnsi="Times New Roman" w:cs="Times New Roman" w:hint="eastAsia"/>
+          <w:sz w:val="24"/>
+          <w:szCs w:val="24"/>
+        </w:rPr>
         <w:t xml:space="preserve">/ you should put your tongue backward and rise it high </w:t>
       </w:r>
       <w:r>
@@ -2287,6 +2408,403 @@
         </w:rPr>
         <w:t>but not too high.</w:t>
       </w:r>
+    </w:p>
+    <w:p>
+      <w:pPr>
+        <w:outlineLvl w:val="1"/>
+        <w:rPr>
+          <w:rFonts w:ascii="Times New Roman" w:hAnsi="Times New Roman" w:cs="Times New Roman" w:hint="eastAsia"/>
+          <w:b/>
+          <w:sz w:val="32"/>
+        </w:rPr>
+      </w:pPr>
+      <w:r>
+        <w:rPr>
+          <w:rFonts w:ascii="Times New Roman" w:hAnsi="Times New Roman" w:cs="Times New Roman" w:hint="eastAsia"/>
+          <w:b/>
+          <w:sz w:val="32"/>
+        </w:rPr>
+        <w:t>7 /</w:t>
+      </w:r>
+      <w:r>
+        <w:rPr>
+          <w:rFonts w:ascii="Times New Roman" w:hAnsi="Times New Roman" w:cs="Times New Roman"/>
+          <w:b/>
+          <w:sz w:val="32"/>
+        </w:rPr>
+        <w:t>ɑ</w:t>
+      </w:r>
+      <w:r>
+        <w:rPr>
+          <w:rFonts w:ascii="Times New Roman" w:hAnsi="Times New Roman" w:cs="Times New Roman" w:hint="eastAsia"/>
+          <w:b/>
+          <w:sz w:val="32"/>
+        </w:rPr>
+        <w:t>:</w:t>
+      </w:r>
+      <w:r>
+        <w:rPr>
+          <w:rFonts w:ascii="Times New Roman" w:hAnsi="Times New Roman" w:cs="Times New Roman" w:hint="eastAsia"/>
+          <w:b/>
+          <w:sz w:val="32"/>
+        </w:rPr>
+        <w:t>/</w:t>
+      </w:r>
+    </w:p>
+    <w:p>
+      <w:pPr>
+        <w:rPr>
+          <w:rFonts w:ascii="Times New Roman" w:hAnsi="Times New Roman" w:cs="Times New Roman" w:hint="eastAsia"/>
+          <w:sz w:val="24"/>
+          <w:szCs w:val="24"/>
+        </w:rPr>
+      </w:pPr>
+      <w:r>
+        <w:rPr>
+          <w:rFonts w:ascii="Times New Roman" w:hAnsi="Times New Roman" w:cs="Times New Roman" w:hint="eastAsia"/>
+          <w:sz w:val="24"/>
+          <w:szCs w:val="24"/>
+        </w:rPr>
+        <w:t xml:space="preserve">It is actually the Latin </w:t>
+      </w:r>
+      <w:r>
+        <w:rPr>
+          <w:rFonts w:ascii="Times New Roman" w:hAnsi="Times New Roman" w:cs="Times New Roman"/>
+          <w:sz w:val="24"/>
+          <w:szCs w:val="24"/>
+        </w:rPr>
+        <w:t>α</w:t>
+      </w:r>
+      <w:r>
+        <w:rPr>
+          <w:rFonts w:ascii="Times New Roman" w:hAnsi="Times New Roman" w:cs="Times New Roman" w:hint="eastAsia"/>
+          <w:sz w:val="24"/>
+          <w:szCs w:val="24"/>
+        </w:rPr>
+        <w:t xml:space="preserve"> (alpha). </w:t>
+      </w:r>
+      <w:r>
+        <w:rPr>
+          <w:rFonts w:ascii="Times New Roman" w:hAnsi="Times New Roman" w:cs="Times New Roman" w:hint="eastAsia"/>
+          <w:sz w:val="24"/>
+          <w:szCs w:val="24"/>
+        </w:rPr>
+        <w:t>Your</w:t>
+      </w:r>
+      <w:r>
+        <w:rPr>
+          <w:rFonts w:ascii="Times New Roman" w:hAnsi="Times New Roman" w:cs="Times New Roman" w:hint="eastAsia"/>
+          <w:sz w:val="24"/>
+          <w:szCs w:val="24"/>
+        </w:rPr>
+        <w:t xml:space="preserve"> tongue is more backward than when you articulate </w:t>
+      </w:r>
+      <w:r>
+        <w:rPr>
+          <w:rFonts w:ascii="Times New Roman" w:hAnsi="Times New Roman" w:cs="Times New Roman"/>
+          <w:sz w:val="24"/>
+          <w:szCs w:val="24"/>
+        </w:rPr>
+        <w:t>t</w:t>
+      </w:r>
+      <w:r>
+        <w:rPr>
+          <w:rFonts w:ascii="Times New Roman" w:hAnsi="Times New Roman" w:cs="Times New Roman" w:hint="eastAsia"/>
+          <w:sz w:val="24"/>
+          <w:szCs w:val="24"/>
+        </w:rPr>
+        <w:t xml:space="preserve">he Chinese </w:t>
+      </w:r>
+      <w:r>
+        <w:rPr>
+          <w:rFonts w:ascii="Times New Roman" w:hAnsi="Times New Roman" w:cs="Times New Roman"/>
+          <w:sz w:val="24"/>
+          <w:szCs w:val="24"/>
+        </w:rPr>
+        <w:t>“</w:t>
+      </w:r>
+      <w:r>
+        <w:rPr>
+          <w:rFonts w:ascii="Times New Roman" w:hAnsi="Times New Roman" w:cs="Times New Roman" w:hint="eastAsia"/>
+          <w:sz w:val="24"/>
+          <w:szCs w:val="24"/>
+        </w:rPr>
+        <w:t>a</w:t>
+      </w:r>
+      <w:r>
+        <w:rPr>
+          <w:rFonts w:ascii="Times New Roman" w:hAnsi="Times New Roman" w:cs="Times New Roman"/>
+          <w:sz w:val="24"/>
+          <w:szCs w:val="24"/>
+        </w:rPr>
+        <w:t>”</w:t>
+      </w:r>
+      <w:r>
+        <w:rPr>
+          <w:rFonts w:ascii="Times New Roman" w:hAnsi="Times New Roman" w:cs="Times New Roman" w:hint="eastAsia"/>
+          <w:sz w:val="24"/>
+          <w:szCs w:val="24"/>
+        </w:rPr>
+        <w:t xml:space="preserve">. </w:t>
+      </w:r>
+    </w:p>
+    <w:p>
+      <w:pPr>
+        <w:rPr>
+          <w:rFonts w:ascii="Times New Roman" w:hAnsi="Times New Roman" w:cs="Times New Roman" w:hint="eastAsia"/>
+          <w:sz w:val="24"/>
+          <w:szCs w:val="24"/>
+        </w:rPr>
+      </w:pPr>
+      <w:r>
+        <w:rPr>
+          <w:rFonts w:ascii="Times New Roman" w:hAnsi="Times New Roman" w:cs="Times New Roman" w:hint="eastAsia"/>
+          <w:sz w:val="24"/>
+          <w:szCs w:val="24"/>
+        </w:rPr>
+        <w:t>car /</w:t>
+      </w:r>
+      <w:r>
+        <w:rPr>
+          <w:rFonts w:ascii="Times New Roman" w:hAnsi="Times New Roman" w:cs="Times New Roman"/>
+          <w:sz w:val="24"/>
+          <w:szCs w:val="24"/>
+        </w:rPr>
+        <w:t>kɑ:</w:t>
+      </w:r>
+      <w:r>
+        <w:rPr>
+          <w:rFonts w:ascii="Times New Roman" w:hAnsi="Times New Roman" w:cs="Times New Roman" w:hint="eastAsia"/>
+          <w:sz w:val="24"/>
+          <w:szCs w:val="24"/>
+        </w:rPr>
+        <w:t>/</w:t>
+      </w:r>
+    </w:p>
+    <w:p>
+      <w:pPr>
+        <w:rPr>
+          <w:rFonts w:ascii="Times New Roman" w:hAnsi="Times New Roman" w:cs="Times New Roman" w:hint="eastAsia"/>
+          <w:sz w:val="24"/>
+          <w:szCs w:val="24"/>
+        </w:rPr>
+      </w:pPr>
+      <w:r>
+        <w:rPr>
+          <w:rFonts w:ascii="Times New Roman" w:hAnsi="Times New Roman" w:cs="Times New Roman" w:hint="eastAsia"/>
+          <w:sz w:val="24"/>
+          <w:szCs w:val="24"/>
+        </w:rPr>
+        <w:t>8</w:t>
+      </w:r>
+      <w:r>
+        <w:rPr>
+          <w:rFonts w:ascii="Times New Roman" w:hAnsi="Times New Roman" w:cs="Times New Roman" w:hint="eastAsia"/>
+          <w:sz w:val="24"/>
+          <w:szCs w:val="24"/>
+        </w:rPr>
+        <w:t xml:space="preserve"> /</w:t>
+      </w:r>
+      <w:r>
+        <w:rPr>
+          <w:rFonts w:ascii="Times New Roman" w:hAnsi="Times New Roman" w:cs="Times New Roman"/>
+          <w:sz w:val="24"/>
+          <w:szCs w:val="24"/>
+        </w:rPr>
+        <w:t>ɒ</w:t>
+      </w:r>
+      <w:r>
+        <w:rPr>
+          <w:rFonts w:ascii="Times New Roman" w:hAnsi="Times New Roman" w:cs="Times New Roman" w:hint="eastAsia"/>
+          <w:sz w:val="24"/>
+          <w:szCs w:val="24"/>
+        </w:rPr>
+        <w:t>/</w:t>
+      </w:r>
+    </w:p>
+    <w:p>
+      <w:pPr>
+        <w:rPr>
+          <w:rFonts w:ascii="Times New Roman" w:hAnsi="Times New Roman" w:cs="Times New Roman" w:hint="eastAsia"/>
+          <w:sz w:val="24"/>
+          <w:szCs w:val="24"/>
+        </w:rPr>
+      </w:pPr>
+      <w:r>
+        <w:rPr>
+          <w:rFonts w:ascii="Times New Roman" w:hAnsi="Times New Roman" w:cs="Times New Roman"/>
+          <w:sz w:val="24"/>
+          <w:szCs w:val="24"/>
+        </w:rPr>
+        <w:t>ɒ is the ɑ</w:t>
+      </w:r>
+      <w:r>
+        <w:rPr>
+          <w:rFonts w:ascii="Times New Roman" w:hAnsi="Times New Roman" w:cs="Times New Roman" w:hint="eastAsia"/>
+          <w:sz w:val="24"/>
+          <w:szCs w:val="24"/>
+        </w:rPr>
+        <w:t xml:space="preserve"> rotated by 180 degrees. </w:t>
+      </w:r>
+    </w:p>
+    <w:p>
+      <w:pPr>
+        <w:rPr>
+          <w:rFonts w:ascii="Times New Roman" w:hAnsi="Times New Roman" w:cs="Times New Roman" w:hint="eastAsia"/>
+          <w:sz w:val="24"/>
+          <w:szCs w:val="24"/>
+        </w:rPr>
+      </w:pPr>
+      <w:r>
+        <w:rPr>
+          <w:rFonts w:ascii="Times New Roman" w:hAnsi="Times New Roman" w:cs="Times New Roman" w:hint="eastAsia"/>
+          <w:sz w:val="24"/>
+          <w:szCs w:val="24"/>
+        </w:rPr>
+        <w:t xml:space="preserve">Your tongue is more backward than when you pronounce the Chinse </w:t>
+      </w:r>
+      <w:r>
+        <w:rPr>
+          <w:rFonts w:ascii="Times New Roman" w:hAnsi="Times New Roman" w:cs="Times New Roman"/>
+          <w:sz w:val="24"/>
+          <w:szCs w:val="24"/>
+        </w:rPr>
+        <w:t>“</w:t>
+      </w:r>
+      <w:r>
+        <w:rPr>
+          <w:rFonts w:ascii="Times New Roman" w:hAnsi="Times New Roman" w:cs="Times New Roman" w:hint="eastAsia"/>
+          <w:sz w:val="24"/>
+          <w:szCs w:val="24"/>
+        </w:rPr>
+        <w:t>o</w:t>
+      </w:r>
+      <w:r>
+        <w:rPr>
+          <w:rFonts w:ascii="Times New Roman" w:hAnsi="Times New Roman" w:cs="Times New Roman"/>
+          <w:sz w:val="24"/>
+          <w:szCs w:val="24"/>
+        </w:rPr>
+        <w:t>”</w:t>
+      </w:r>
+      <w:r>
+        <w:rPr>
+          <w:rFonts w:ascii="Times New Roman" w:hAnsi="Times New Roman" w:cs="Times New Roman" w:hint="eastAsia"/>
+          <w:sz w:val="24"/>
+          <w:szCs w:val="24"/>
+        </w:rPr>
+        <w:t>.</w:t>
+      </w:r>
+      <w:r>
+        <w:rPr>
+          <w:rFonts w:ascii="Times New Roman" w:hAnsi="Times New Roman" w:cs="Times New Roman" w:hint="eastAsia"/>
+          <w:sz w:val="24"/>
+          <w:szCs w:val="24"/>
+        </w:rPr>
+        <w:t xml:space="preserve"> </w:t>
+      </w:r>
+    </w:p>
+    <w:p>
+      <w:pPr>
+        <w:rPr>
+          <w:rFonts w:ascii="Times New Roman" w:hAnsi="Times New Roman" w:cs="Times New Roman" w:hint="eastAsia"/>
+          <w:sz w:val="24"/>
+          <w:szCs w:val="24"/>
+        </w:rPr>
+      </w:pPr>
+      <w:r>
+        <w:rPr>
+          <w:rFonts w:ascii="Times New Roman" w:hAnsi="Times New Roman" w:cs="Times New Roman" w:hint="eastAsia"/>
+          <w:sz w:val="24"/>
+          <w:szCs w:val="24"/>
+        </w:rPr>
+        <w:t>Note that it is not the short version of /</w:t>
+      </w:r>
+      <w:r>
+        <w:rPr>
+          <w:rFonts w:ascii="Times New Roman" w:hAnsi="Times New Roman" w:cs="Times New Roman"/>
+          <w:sz w:val="24"/>
+          <w:szCs w:val="24"/>
+        </w:rPr>
+        <w:t>ɔ</w:t>
+      </w:r>
+      <w:r>
+        <w:rPr>
+          <w:rFonts w:ascii="Times New Roman" w:hAnsi="Times New Roman" w:cs="Times New Roman" w:hint="eastAsia"/>
+          <w:sz w:val="24"/>
+          <w:szCs w:val="24"/>
+        </w:rPr>
+        <w:t>:/</w:t>
+      </w:r>
+      <w:r>
+        <w:rPr>
+          <w:rFonts w:ascii="Times New Roman" w:hAnsi="Times New Roman" w:cs="Times New Roman" w:hint="eastAsia"/>
+          <w:sz w:val="24"/>
+          <w:szCs w:val="24"/>
+        </w:rPr>
+        <w:t>.</w:t>
+      </w:r>
+      <w:r>
+        <w:rPr>
+          <w:rFonts w:ascii="Times New Roman" w:hAnsi="Times New Roman" w:cs="Times New Roman" w:hint="eastAsia"/>
+          <w:sz w:val="24"/>
+          <w:szCs w:val="24"/>
+        </w:rPr>
+        <w:t xml:space="preserve"> Your tongue is lower than /</w:t>
+      </w:r>
+      <w:r>
+        <w:rPr>
+          <w:rFonts w:ascii="Times New Roman" w:hAnsi="Times New Roman" w:cs="Times New Roman"/>
+          <w:sz w:val="24"/>
+          <w:szCs w:val="24"/>
+        </w:rPr>
+        <w:t>ɔ</w:t>
+      </w:r>
+      <w:r>
+        <w:rPr>
+          <w:rFonts w:ascii="Times New Roman" w:hAnsi="Times New Roman" w:cs="Times New Roman" w:hint="eastAsia"/>
+          <w:sz w:val="24"/>
+          <w:szCs w:val="24"/>
+        </w:rPr>
+        <w:t>:/</w:t>
+      </w:r>
+      <w:r>
+        <w:rPr>
+          <w:rFonts w:ascii="Times New Roman" w:hAnsi="Times New Roman" w:cs="Times New Roman" w:hint="eastAsia"/>
+          <w:sz w:val="24"/>
+          <w:szCs w:val="24"/>
+        </w:rPr>
+        <w:t>.</w:t>
+      </w:r>
+    </w:p>
+    <w:p>
+      <w:pPr>
+        <w:rPr>
+          <w:rFonts w:ascii="Times New Roman" w:hAnsi="Times New Roman" w:cs="Times New Roman"/>
+          <w:sz w:val="24"/>
+          <w:szCs w:val="24"/>
+        </w:rPr>
+      </w:pPr>
+      <w:bookmarkStart w:id="0" w:name="_GoBack"/>
+      <w:bookmarkEnd w:id="0"/>
+    </w:p>
+    <w:p>
+      <w:pPr>
+        <w:rPr>
+          <w:rFonts w:ascii="Times New Roman" w:hAnsi="Times New Roman" w:cs="Times New Roman" w:hint="eastAsia"/>
+          <w:sz w:val="24"/>
+          <w:szCs w:val="24"/>
+        </w:rPr>
+      </w:pPr>
+    </w:p>
+    <w:p>
+      <w:pPr>
+        <w:rPr>
+          <w:rFonts w:ascii="Times New Roman" w:hAnsi="Times New Roman" w:cs="Times New Roman"/>
+          <w:sz w:val="24"/>
+          <w:szCs w:val="24"/>
+        </w:rPr>
+      </w:pPr>
     </w:p>
     <w:sectPr>
       <w:pgSz w:w="11906" w:h="16838"/>
@@ -3285,7 +3803,7 @@
 </file>
 
 <file path=customXml/itemProps1.xml><?xml version="1.0" encoding="utf-8"?>
-<ds:datastoreItem xmlns:ds="http://schemas.openxmlformats.org/officeDocument/2006/customXml" ds:itemID="{6A7FE7E1-01BA-4A56-A5CD-C21233033179}">
+<ds:datastoreItem xmlns:ds="http://schemas.openxmlformats.org/officeDocument/2006/customXml" ds:itemID="{642AFC57-CFC0-4156-9D03-E312F5A7EBBB}">
   <ds:schemaRefs>
     <ds:schemaRef ds:uri="http://schemas.openxmlformats.org/officeDocument/2006/bibliography"/>
   </ds:schemaRefs>

</xml_diff>

<commit_message>
update notes of pronunciation"
</commit_message>
<xml_diff>
--- a/Speaking/Pronunciation.docx
+++ b/Speaking/Pronunciation.docx
@@ -409,7 +409,7 @@
       <w:pPr>
         <w:outlineLvl w:val="3"/>
         <w:rPr>
-          <w:rFonts w:ascii="Times New Roman" w:hAnsi="Times New Roman" w:cs="Times New Roman" w:hint="eastAsia"/>
+          <w:rFonts w:ascii="Times New Roman" w:hAnsi="Times New Roman" w:cs="Times New Roman"/>
           <w:sz w:val="24"/>
           <w:lang w:val="en-US"/>
         </w:rPr>
@@ -499,7 +499,7 @@
       <w:pPr>
         <w:outlineLvl w:val="3"/>
         <w:rPr>
-          <w:rFonts w:ascii="Times New Roman" w:hAnsi="Times New Roman" w:cs="Times New Roman" w:hint="eastAsia"/>
+          <w:rFonts w:ascii="Times New Roman" w:hAnsi="Times New Roman" w:cs="Times New Roman"/>
           <w:sz w:val="24"/>
           <w:lang w:val="en-US"/>
         </w:rPr>
@@ -541,7 +541,7 @@
       <w:pPr>
         <w:outlineLvl w:val="3"/>
         <w:rPr>
-          <w:rFonts w:ascii="Times New Roman" w:hAnsi="Times New Roman" w:cs="Times New Roman" w:hint="eastAsia"/>
+          <w:rFonts w:ascii="Times New Roman" w:hAnsi="Times New Roman" w:cs="Times New Roman"/>
           <w:sz w:val="24"/>
           <w:lang w:val="en-US"/>
         </w:rPr>
@@ -566,7 +566,7 @@
     <w:p>
       <w:pPr>
         <w:rPr>
-          <w:rFonts w:ascii="Times New Roman" w:hAnsi="Times New Roman" w:cs="Times New Roman" w:hint="eastAsia"/>
+          <w:rFonts w:ascii="Times New Roman" w:hAnsi="Times New Roman" w:cs="Times New Roman"/>
           <w:sz w:val="24"/>
           <w:lang w:val="en-US"/>
         </w:rPr>
@@ -2408,12 +2408,253 @@
         </w:rPr>
         <w:t>but not too high.</w:t>
       </w:r>
+      <w:r>
+        <w:rPr>
+          <w:rFonts w:ascii="Times New Roman" w:hAnsi="Times New Roman" w:cs="Times New Roman" w:hint="eastAsia"/>
+          <w:sz w:val="24"/>
+          <w:szCs w:val="24"/>
+        </w:rPr>
+        <w:t xml:space="preserve"> </w:t>
+      </w:r>
+      <w:r>
+        <w:rPr>
+          <w:rFonts w:ascii="Times New Roman" w:hAnsi="Times New Roman" w:cs="Times New Roman" w:hint="eastAsia"/>
+          <w:sz w:val="24"/>
+          <w:szCs w:val="24"/>
+        </w:rPr>
+        <w:t>Its short vowel is /</w:t>
+      </w:r>
+      <w:r>
+        <w:rPr>
+          <w:rFonts w:ascii="Times New Roman" w:hAnsi="Times New Roman" w:cs="Times New Roman"/>
+          <w:sz w:val="24"/>
+          <w:szCs w:val="24"/>
+        </w:rPr>
+        <w:t>ɔ</w:t>
+      </w:r>
+      <w:r>
+        <w:rPr>
+          <w:rFonts w:ascii="Times New Roman" w:hAnsi="Times New Roman" w:cs="Times New Roman" w:hint="eastAsia"/>
+          <w:sz w:val="24"/>
+          <w:szCs w:val="24"/>
+        </w:rPr>
+        <w:t>/, but NOT /</w:t>
+      </w:r>
+      <w:r>
+        <w:rPr>
+          <w:rFonts w:ascii="Times New Roman" w:hAnsi="Times New Roman" w:cs="Times New Roman"/>
+          <w:sz w:val="24"/>
+          <w:szCs w:val="24"/>
+        </w:rPr>
+        <w:t>ɒ</w:t>
+      </w:r>
+      <w:r>
+        <w:rPr>
+          <w:rFonts w:ascii="Times New Roman" w:hAnsi="Times New Roman" w:cs="Times New Roman" w:hint="eastAsia"/>
+          <w:sz w:val="24"/>
+          <w:szCs w:val="24"/>
+        </w:rPr>
+        <w:t xml:space="preserve">/. </w:t>
+      </w:r>
+      <w:r>
+        <w:rPr>
+          <w:rFonts w:ascii="Times New Roman" w:hAnsi="Times New Roman" w:cs="Times New Roman" w:hint="eastAsia"/>
+          <w:sz w:val="24"/>
+          <w:szCs w:val="24"/>
+        </w:rPr>
+        <w:t>It is higher than when you articulate  /</w:t>
+      </w:r>
+      <w:r>
+        <w:rPr>
+          <w:rFonts w:ascii="Times New Roman" w:hAnsi="Times New Roman" w:cs="Times New Roman"/>
+          <w:sz w:val="24"/>
+          <w:szCs w:val="24"/>
+        </w:rPr>
+        <w:t>ɒ</w:t>
+      </w:r>
+      <w:r>
+        <w:rPr>
+          <w:rFonts w:ascii="Times New Roman" w:hAnsi="Times New Roman" w:cs="Times New Roman" w:hint="eastAsia"/>
+          <w:sz w:val="24"/>
+          <w:szCs w:val="24"/>
+        </w:rPr>
+        <w:t>/</w:t>
+      </w:r>
+      <w:r>
+        <w:rPr>
+          <w:rFonts w:ascii="Times New Roman" w:hAnsi="Times New Roman" w:cs="Times New Roman" w:hint="eastAsia"/>
+          <w:sz w:val="24"/>
+          <w:szCs w:val="24"/>
+        </w:rPr>
+        <w:t>.</w:t>
+      </w:r>
+    </w:p>
+    <w:p>
+      <w:pPr>
+        <w:rPr>
+          <w:rFonts w:ascii="Times New Roman" w:hAnsi="Times New Roman" w:cs="Times New Roman"/>
+          <w:sz w:val="24"/>
+          <w:szCs w:val="24"/>
+        </w:rPr>
+      </w:pPr>
+      <w:r>
+        <w:rPr>
+          <w:rFonts w:ascii="Times New Roman" w:hAnsi="Times New Roman" w:cs="Times New Roman" w:hint="eastAsia"/>
+          <w:sz w:val="24"/>
+          <w:szCs w:val="24"/>
+        </w:rPr>
+        <w:t xml:space="preserve">For instance, </w:t>
+      </w:r>
+      <w:r>
+        <w:rPr>
+          <w:rFonts w:ascii="Times New Roman" w:hAnsi="Times New Roman" w:cs="Times New Roman" w:hint="eastAsia"/>
+          <w:sz w:val="24"/>
+          <w:szCs w:val="24"/>
+        </w:rPr>
+        <w:t>caught /k</w:t>
+      </w:r>
+      <w:r>
+        <w:rPr>
+          <w:rFonts w:ascii="Times New Roman" w:hAnsi="Times New Roman" w:cs="Times New Roman"/>
+          <w:sz w:val="24"/>
+          <w:szCs w:val="24"/>
+        </w:rPr>
+        <w:t>ɔ</w:t>
+      </w:r>
+      <w:r>
+        <w:rPr>
+          <w:rFonts w:ascii="Times New Roman" w:hAnsi="Times New Roman" w:cs="Times New Roman" w:hint="eastAsia"/>
+          <w:sz w:val="24"/>
+          <w:szCs w:val="24"/>
+        </w:rPr>
+        <w:t>:/, bought</w:t>
+      </w:r>
+      <w:r>
+        <w:rPr>
+          <w:rFonts w:ascii="Times New Roman" w:hAnsi="Times New Roman" w:cs="Times New Roman" w:hint="eastAsia"/>
+          <w:sz w:val="24"/>
+          <w:szCs w:val="24"/>
+        </w:rPr>
+        <w:t xml:space="preserve"> /b</w:t>
+      </w:r>
+      <w:r>
+        <w:rPr>
+          <w:rFonts w:ascii="Times New Roman" w:hAnsi="Times New Roman" w:cs="Times New Roman"/>
+          <w:sz w:val="24"/>
+          <w:szCs w:val="24"/>
+        </w:rPr>
+        <w:t>ɔ</w:t>
+      </w:r>
+      <w:r>
+        <w:rPr>
+          <w:rFonts w:ascii="Times New Roman" w:hAnsi="Times New Roman" w:cs="Times New Roman" w:hint="eastAsia"/>
+          <w:sz w:val="24"/>
+          <w:szCs w:val="24"/>
+        </w:rPr>
+        <w:t>:/</w:t>
+      </w:r>
+      <w:r>
+        <w:rPr>
+          <w:rFonts w:ascii="Times New Roman" w:hAnsi="Times New Roman" w:cs="Times New Roman" w:hint="eastAsia"/>
+          <w:sz w:val="24"/>
+          <w:szCs w:val="24"/>
+        </w:rPr>
+        <w:t>, law</w:t>
+      </w:r>
+      <w:r>
+        <w:rPr>
+          <w:rFonts w:ascii="Times New Roman" w:hAnsi="Times New Roman" w:cs="Times New Roman" w:hint="eastAsia"/>
+          <w:sz w:val="24"/>
+          <w:szCs w:val="24"/>
+        </w:rPr>
+        <w:t xml:space="preserve"> /l</w:t>
+      </w:r>
+      <w:r>
+        <w:rPr>
+          <w:rFonts w:ascii="Times New Roman" w:hAnsi="Times New Roman" w:cs="Times New Roman"/>
+          <w:sz w:val="24"/>
+          <w:szCs w:val="24"/>
+        </w:rPr>
+        <w:t>ɔ</w:t>
+      </w:r>
+      <w:r>
+        <w:rPr>
+          <w:rFonts w:ascii="Times New Roman" w:hAnsi="Times New Roman" w:cs="Times New Roman" w:hint="eastAsia"/>
+          <w:sz w:val="24"/>
+          <w:szCs w:val="24"/>
+        </w:rPr>
+        <w:t>:/</w:t>
+      </w:r>
+      <w:r>
+        <w:rPr>
+          <w:rFonts w:ascii="Times New Roman" w:hAnsi="Times New Roman" w:cs="Times New Roman" w:hint="eastAsia"/>
+          <w:sz w:val="24"/>
+          <w:szCs w:val="24"/>
+        </w:rPr>
+        <w:t>, saw</w:t>
+      </w:r>
+      <w:r>
+        <w:rPr>
+          <w:rFonts w:ascii="Times New Roman" w:hAnsi="Times New Roman" w:cs="Times New Roman" w:hint="eastAsia"/>
+          <w:sz w:val="24"/>
+          <w:szCs w:val="24"/>
+        </w:rPr>
+        <w:t xml:space="preserve"> /s</w:t>
+      </w:r>
+      <w:r>
+        <w:rPr>
+          <w:rFonts w:ascii="Times New Roman" w:hAnsi="Times New Roman" w:cs="Times New Roman"/>
+          <w:sz w:val="24"/>
+          <w:szCs w:val="24"/>
+        </w:rPr>
+        <w:t>ɔ</w:t>
+      </w:r>
+      <w:r>
+        <w:rPr>
+          <w:rFonts w:ascii="Times New Roman" w:hAnsi="Times New Roman" w:cs="Times New Roman" w:hint="eastAsia"/>
+          <w:sz w:val="24"/>
+          <w:szCs w:val="24"/>
+        </w:rPr>
+        <w:t>:/</w:t>
+      </w:r>
+      <w:r>
+        <w:rPr>
+          <w:rFonts w:ascii="Times New Roman" w:hAnsi="Times New Roman" w:cs="Times New Roman" w:hint="eastAsia"/>
+          <w:sz w:val="24"/>
+          <w:szCs w:val="24"/>
+        </w:rPr>
+        <w:t>, door</w:t>
+      </w:r>
+      <w:r>
+        <w:rPr>
+          <w:rFonts w:ascii="Times New Roman" w:hAnsi="Times New Roman" w:cs="Times New Roman" w:hint="eastAsia"/>
+          <w:sz w:val="24"/>
+          <w:szCs w:val="24"/>
+        </w:rPr>
+        <w:t xml:space="preserve"> /</w:t>
+      </w:r>
+      <w:r>
+        <w:rPr>
+          <w:rFonts w:ascii="Times New Roman" w:hAnsi="Times New Roman" w:cs="Times New Roman"/>
+          <w:sz w:val="24"/>
+          <w:szCs w:val="24"/>
+        </w:rPr>
+        <w:t>ɔ</w:t>
+      </w:r>
+      <w:r>
+        <w:rPr>
+          <w:rFonts w:ascii="Times New Roman" w:hAnsi="Times New Roman" w:cs="Times New Roman" w:hint="eastAsia"/>
+          <w:sz w:val="24"/>
+          <w:szCs w:val="24"/>
+        </w:rPr>
+        <w:t>:/</w:t>
+      </w:r>
     </w:p>
     <w:p>
       <w:pPr>
         <w:outlineLvl w:val="1"/>
         <w:rPr>
-          <w:rFonts w:ascii="Times New Roman" w:hAnsi="Times New Roman" w:cs="Times New Roman" w:hint="eastAsia"/>
+          <w:rFonts w:ascii="Times New Roman" w:hAnsi="Times New Roman" w:cs="Times New Roman"/>
           <w:b/>
           <w:sz w:val="32"/>
         </w:rPr>
@@ -2454,7 +2695,7 @@
     <w:p>
       <w:pPr>
         <w:rPr>
-          <w:rFonts w:ascii="Times New Roman" w:hAnsi="Times New Roman" w:cs="Times New Roman" w:hint="eastAsia"/>
+          <w:rFonts w:ascii="Times New Roman" w:hAnsi="Times New Roman" w:cs="Times New Roman"/>
           <w:sz w:val="24"/>
           <w:szCs w:val="24"/>
         </w:rPr>
@@ -2551,7 +2792,7 @@
     <w:p>
       <w:pPr>
         <w:rPr>
-          <w:rFonts w:ascii="Times New Roman" w:hAnsi="Times New Roman" w:cs="Times New Roman" w:hint="eastAsia"/>
+          <w:rFonts w:ascii="Times New Roman" w:hAnsi="Times New Roman" w:cs="Times New Roman"/>
           <w:sz w:val="24"/>
           <w:szCs w:val="24"/>
         </w:rPr>
@@ -2583,41 +2824,42 @@
     </w:p>
     <w:p>
       <w:pPr>
-        <w:rPr>
-          <w:rFonts w:ascii="Times New Roman" w:hAnsi="Times New Roman" w:cs="Times New Roman" w:hint="eastAsia"/>
-          <w:sz w:val="24"/>
-          <w:szCs w:val="24"/>
-        </w:rPr>
-      </w:pPr>
-      <w:r>
-        <w:rPr>
-          <w:rFonts w:ascii="Times New Roman" w:hAnsi="Times New Roman" w:cs="Times New Roman" w:hint="eastAsia"/>
-          <w:sz w:val="24"/>
-          <w:szCs w:val="24"/>
+        <w:outlineLvl w:val="1"/>
+        <w:rPr>
+          <w:rFonts w:ascii="Times New Roman" w:hAnsi="Times New Roman" w:cs="Times New Roman"/>
+          <w:b/>
+          <w:sz w:val="32"/>
+        </w:rPr>
+      </w:pPr>
+      <w:r>
+        <w:rPr>
+          <w:rFonts w:ascii="Times New Roman" w:hAnsi="Times New Roman" w:cs="Times New Roman" w:hint="eastAsia"/>
+          <w:b/>
+          <w:sz w:val="32"/>
         </w:rPr>
         <w:t>8</w:t>
       </w:r>
       <w:r>
         <w:rPr>
           <w:rFonts w:ascii="Times New Roman" w:hAnsi="Times New Roman" w:cs="Times New Roman" w:hint="eastAsia"/>
-          <w:sz w:val="24"/>
-          <w:szCs w:val="24"/>
+          <w:b/>
+          <w:sz w:val="32"/>
         </w:rPr>
         <w:t xml:space="preserve"> /</w:t>
       </w:r>
       <w:r>
         <w:rPr>
           <w:rFonts w:ascii="Times New Roman" w:hAnsi="Times New Roman" w:cs="Times New Roman"/>
-          <w:sz w:val="24"/>
-          <w:szCs w:val="24"/>
+          <w:b/>
+          <w:sz w:val="32"/>
         </w:rPr>
         <w:t>ɒ</w:t>
       </w:r>
       <w:r>
         <w:rPr>
           <w:rFonts w:ascii="Times New Roman" w:hAnsi="Times New Roman" w:cs="Times New Roman" w:hint="eastAsia"/>
-          <w:sz w:val="24"/>
-          <w:szCs w:val="24"/>
+          <w:b/>
+          <w:sz w:val="32"/>
         </w:rPr>
         <w:t>/</w:t>
       </w:r>
@@ -2625,7 +2867,7 @@
     <w:p>
       <w:pPr>
         <w:rPr>
-          <w:rFonts w:ascii="Times New Roman" w:hAnsi="Times New Roman" w:cs="Times New Roman" w:hint="eastAsia"/>
+          <w:rFonts w:ascii="Times New Roman" w:hAnsi="Times New Roman" w:cs="Times New Roman"/>
           <w:sz w:val="24"/>
           <w:szCs w:val="24"/>
         </w:rPr>
@@ -2661,31 +2903,55 @@
           <w:sz w:val="24"/>
           <w:szCs w:val="24"/>
         </w:rPr>
-        <w:t xml:space="preserve">Your tongue is more backward than when you pronounce the Chinse </w:t>
-      </w:r>
-      <w:r>
-        <w:rPr>
-          <w:rFonts w:ascii="Times New Roman" w:hAnsi="Times New Roman" w:cs="Times New Roman"/>
-          <w:sz w:val="24"/>
-          <w:szCs w:val="24"/>
-        </w:rPr>
-        <w:t>“</w:t>
-      </w:r>
-      <w:r>
-        <w:rPr>
-          <w:rFonts w:ascii="Times New Roman" w:hAnsi="Times New Roman" w:cs="Times New Roman" w:hint="eastAsia"/>
-          <w:sz w:val="24"/>
-          <w:szCs w:val="24"/>
-        </w:rPr>
-        <w:t>o</w:t>
-      </w:r>
-      <w:r>
-        <w:rPr>
-          <w:rFonts w:ascii="Times New Roman" w:hAnsi="Times New Roman" w:cs="Times New Roman"/>
-          <w:sz w:val="24"/>
-          <w:szCs w:val="24"/>
-        </w:rPr>
-        <w:t>”</w:t>
+        <w:t>Note that it is not the</w:t>
+      </w:r>
+      <w:r>
+        <w:rPr>
+          <w:rFonts w:ascii="Times New Roman" w:hAnsi="Times New Roman" w:cs="Times New Roman" w:hint="eastAsia"/>
+          <w:sz w:val="24"/>
+          <w:szCs w:val="24"/>
+        </w:rPr>
+        <w:t xml:space="preserve"> /</w:t>
+      </w:r>
+      <w:r>
+        <w:rPr>
+          <w:rFonts w:ascii="Times New Roman" w:hAnsi="Times New Roman" w:cs="Times New Roman"/>
+          <w:sz w:val="24"/>
+          <w:szCs w:val="24"/>
+        </w:rPr>
+        <w:t>ɔ</w:t>
+      </w:r>
+      <w:r>
+        <w:rPr>
+          <w:rFonts w:ascii="Times New Roman" w:hAnsi="Times New Roman" w:cs="Times New Roman" w:hint="eastAsia"/>
+          <w:sz w:val="24"/>
+          <w:szCs w:val="24"/>
+        </w:rPr>
+        <w:t>/, which is the</w:t>
+      </w:r>
+      <w:r>
+        <w:rPr>
+          <w:rFonts w:ascii="Times New Roman" w:hAnsi="Times New Roman" w:cs="Times New Roman" w:hint="eastAsia"/>
+          <w:sz w:val="24"/>
+          <w:szCs w:val="24"/>
+        </w:rPr>
+        <w:t xml:space="preserve"> short version of /</w:t>
+      </w:r>
+      <w:r>
+        <w:rPr>
+          <w:rFonts w:ascii="Times New Roman" w:hAnsi="Times New Roman" w:cs="Times New Roman"/>
+          <w:sz w:val="24"/>
+          <w:szCs w:val="24"/>
+        </w:rPr>
+        <w:t>ɔ</w:t>
+      </w:r>
+      <w:r>
+        <w:rPr>
+          <w:rFonts w:ascii="Times New Roman" w:hAnsi="Times New Roman" w:cs="Times New Roman" w:hint="eastAsia"/>
+          <w:sz w:val="24"/>
+          <w:szCs w:val="24"/>
+        </w:rPr>
+        <w:t>:/</w:t>
       </w:r>
       <w:r>
         <w:rPr>
@@ -2701,24 +2967,7 @@
           <w:sz w:val="24"/>
           <w:szCs w:val="24"/>
         </w:rPr>
-        <w:t xml:space="preserve"> </w:t>
-      </w:r>
-    </w:p>
-    <w:p>
-      <w:pPr>
-        <w:rPr>
-          <w:rFonts w:ascii="Times New Roman" w:hAnsi="Times New Roman" w:cs="Times New Roman" w:hint="eastAsia"/>
-          <w:sz w:val="24"/>
-          <w:szCs w:val="24"/>
-        </w:rPr>
-      </w:pPr>
-      <w:r>
-        <w:rPr>
-          <w:rFonts w:ascii="Times New Roman" w:hAnsi="Times New Roman" w:cs="Times New Roman" w:hint="eastAsia"/>
-          <w:sz w:val="24"/>
-          <w:szCs w:val="24"/>
-        </w:rPr>
-        <w:t>Note that it is not the short version of /</w:t>
+        <w:t xml:space="preserve"> Your tongue is lower than /</w:t>
       </w:r>
       <w:r>
         <w:rPr>
@@ -2744,29 +2993,46 @@
         </w:rPr>
         <w:t>.</w:t>
       </w:r>
-      <w:r>
-        <w:rPr>
-          <w:rFonts w:ascii="Times New Roman" w:hAnsi="Times New Roman" w:cs="Times New Roman" w:hint="eastAsia"/>
-          <w:sz w:val="24"/>
-          <w:szCs w:val="24"/>
-        </w:rPr>
-        <w:t xml:space="preserve"> Your tongue is lower than /</w:t>
-      </w:r>
-      <w:r>
-        <w:rPr>
-          <w:rFonts w:ascii="Times New Roman" w:hAnsi="Times New Roman" w:cs="Times New Roman"/>
-          <w:sz w:val="24"/>
-          <w:szCs w:val="24"/>
-        </w:rPr>
-        <w:t>ɔ</w:t>
-      </w:r>
-      <w:r>
-        <w:rPr>
-          <w:rFonts w:ascii="Times New Roman" w:hAnsi="Times New Roman" w:cs="Times New Roman" w:hint="eastAsia"/>
-          <w:sz w:val="24"/>
-          <w:szCs w:val="24"/>
-        </w:rPr>
-        <w:t>:/</w:t>
+    </w:p>
+    <w:p>
+      <w:pPr>
+        <w:rPr>
+          <w:rFonts w:ascii="Times New Roman" w:hAnsi="Times New Roman" w:cs="Times New Roman"/>
+          <w:sz w:val="24"/>
+          <w:szCs w:val="24"/>
+        </w:rPr>
+      </w:pPr>
+      <w:r>
+        <w:rPr>
+          <w:rFonts w:ascii="Times New Roman" w:hAnsi="Times New Roman" w:cs="Times New Roman" w:hint="eastAsia"/>
+          <w:sz w:val="24"/>
+          <w:szCs w:val="24"/>
+        </w:rPr>
+        <w:t xml:space="preserve">For example, </w:t>
+      </w:r>
+      <w:r>
+        <w:rPr>
+          <w:rFonts w:ascii="Times New Roman" w:hAnsi="Times New Roman" w:cs="Times New Roman" w:hint="eastAsia"/>
+          <w:sz w:val="24"/>
+          <w:szCs w:val="24"/>
+        </w:rPr>
+        <w:t>top /</w:t>
+      </w:r>
+      <w:r>
+        <w:rPr>
+          <w:rFonts w:ascii="Times New Roman" w:hAnsi="Times New Roman" w:cs="Times New Roman"/>
+          <w:sz w:val="24"/>
+          <w:szCs w:val="24"/>
+        </w:rPr>
+        <w:t>ɒ</w:t>
+      </w:r>
+      <w:r>
+        <w:rPr>
+          <w:rFonts w:ascii="Times New Roman" w:hAnsi="Times New Roman" w:cs="Times New Roman" w:hint="eastAsia"/>
+          <w:sz w:val="24"/>
+          <w:szCs w:val="24"/>
+        </w:rPr>
+        <w:t>/</w:t>
       </w:r>
       <w:r>
         <w:rPr>
@@ -2776,22 +3042,22 @@
         </w:rPr>
         <w:t>.</w:t>
       </w:r>
-    </w:p>
-    <w:p>
-      <w:pPr>
-        <w:rPr>
-          <w:rFonts w:ascii="Times New Roman" w:hAnsi="Times New Roman" w:cs="Times New Roman"/>
-          <w:sz w:val="24"/>
-          <w:szCs w:val="24"/>
-        </w:rPr>
-      </w:pPr>
       <w:bookmarkStart w:id="0" w:name="_GoBack"/>
       <w:bookmarkEnd w:id="0"/>
     </w:p>
     <w:p>
       <w:pPr>
         <w:rPr>
-          <w:rFonts w:ascii="Times New Roman" w:hAnsi="Times New Roman" w:cs="Times New Roman" w:hint="eastAsia"/>
+          <w:rFonts w:ascii="Times New Roman" w:hAnsi="Times New Roman" w:cs="Times New Roman"/>
+          <w:sz w:val="24"/>
+          <w:szCs w:val="24"/>
+        </w:rPr>
+      </w:pPr>
+    </w:p>
+    <w:p>
+      <w:pPr>
+        <w:rPr>
+          <w:rFonts w:ascii="Times New Roman" w:hAnsi="Times New Roman" w:cs="Times New Roman"/>
           <w:sz w:val="24"/>
           <w:szCs w:val="24"/>
         </w:rPr>
@@ -3803,7 +4069,7 @@
 </file>
 
 <file path=customXml/itemProps1.xml><?xml version="1.0" encoding="utf-8"?>
-<ds:datastoreItem xmlns:ds="http://schemas.openxmlformats.org/officeDocument/2006/customXml" ds:itemID="{642AFC57-CFC0-4156-9D03-E312F5A7EBBB}">
+<ds:datastoreItem xmlns:ds="http://schemas.openxmlformats.org/officeDocument/2006/customXml" ds:itemID="{59F2DF15-DB36-4321-A08A-2584575122AA}">
   <ds:schemaRefs>
     <ds:schemaRef ds:uri="http://schemas.openxmlformats.org/officeDocument/2006/bibliography"/>
   </ds:schemaRefs>

</xml_diff>

<commit_message>
update words of Daily English
</commit_message>
<xml_diff>
--- a/Speaking/Pronunciation.docx
+++ b/Speaking/Pronunciation.docx
@@ -2461,7 +2461,7 @@
     <w:p>
       <w:pPr>
         <w:rPr>
-          <w:rFonts w:ascii="Times New Roman" w:hAnsi="Times New Roman" w:cs="Times New Roman" w:hint="eastAsia"/>
+          <w:rFonts w:ascii="Times New Roman" w:hAnsi="Times New Roman" w:cs="Times New Roman"/>
           <w:sz w:val="24"/>
           <w:szCs w:val="24"/>
         </w:rPr>
@@ -2516,12 +2516,11 @@
         </w:numPr>
         <w:ind w:left="360"/>
         <w:rPr>
-          <w:rFonts w:ascii="Times New Roman" w:hAnsi="Times New Roman" w:cs="Times New Roman" w:hint="eastAsia"/>
-          <w:sz w:val="24"/>
-          <w:szCs w:val="24"/>
-        </w:rPr>
-      </w:pPr>
-      <w:bookmarkStart w:id="0" w:name="_GoBack"/>
+          <w:rFonts w:ascii="Times New Roman" w:hAnsi="Times New Roman" w:cs="Times New Roman"/>
+          <w:sz w:val="24"/>
+          <w:szCs w:val="24"/>
+        </w:rPr>
+      </w:pPr>
       <w:r>
         <w:rPr>
           <w:rFonts w:ascii="Times New Roman" w:hAnsi="Times New Roman" w:cs="Times New Roman" w:hint="eastAsia"/>
@@ -2592,15 +2591,7 @@
           <w:sz w:val="24"/>
           <w:szCs w:val="24"/>
         </w:rPr>
-        <w:t xml:space="preserve">; </w:t>
-      </w:r>
-      <w:r>
-        <w:rPr>
-          <w:rFonts w:ascii="Times New Roman" w:hAnsi="Times New Roman" w:cs="Times New Roman" w:hint="eastAsia"/>
-          <w:sz w:val="24"/>
-          <w:szCs w:val="24"/>
-        </w:rPr>
-        <w:t xml:space="preserve">the position of it is  more forward and lower than  the Chinese </w:t>
+        <w:t xml:space="preserve">; the position of it is  more forward and lower than  the Chinese </w:t>
       </w:r>
       <w:r>
         <w:rPr>
@@ -2685,7 +2676,6 @@
         </w:drawing>
       </w:r>
     </w:p>
-    <w:bookmarkEnd w:id="0"/>
     <w:p>
       <w:pPr>
         <w:rPr>
@@ -4108,7 +4098,7 @@
     <w:p>
       <w:pPr>
         <w:rPr>
-          <w:rFonts w:ascii="Times New Roman" w:hAnsi="Times New Roman" w:cs="Times New Roman"/>
+          <w:rFonts w:ascii="Times New Roman" w:hAnsi="Times New Roman" w:cs="Times New Roman" w:hint="eastAsia"/>
           <w:sz w:val="24"/>
           <w:szCs w:val="24"/>
         </w:rPr>
@@ -4152,6 +4142,157 @@
           <w:szCs w:val="24"/>
         </w:rPr>
         <w:t>/ is replaced by /</w:t>
+      </w:r>
+      <w:r>
+        <w:rPr>
+          <w:rFonts w:ascii="Times New Roman" w:hAnsi="Times New Roman" w:cs="Times New Roman"/>
+          <w:sz w:val="24"/>
+          <w:szCs w:val="24"/>
+        </w:rPr>
+        <w:t>ʊ</w:t>
+      </w:r>
+      <w:r>
+        <w:rPr>
+          <w:rFonts w:ascii="Times New Roman" w:hAnsi="Times New Roman" w:cs="Times New Roman" w:hint="eastAsia"/>
+          <w:sz w:val="24"/>
+          <w:szCs w:val="24"/>
+        </w:rPr>
+        <w:t>/.</w:t>
+      </w:r>
+    </w:p>
+    <w:p>
+      <w:pPr>
+        <w:rPr>
+          <w:rFonts w:ascii="Times New Roman" w:hAnsi="Times New Roman" w:cs="Times New Roman" w:hint="eastAsia"/>
+          <w:sz w:val="24"/>
+          <w:szCs w:val="24"/>
+        </w:rPr>
+      </w:pPr>
+    </w:p>
+    <w:p>
+      <w:pPr>
+        <w:outlineLvl w:val="1"/>
+        <w:rPr>
+          <w:rFonts w:ascii="Times New Roman" w:hAnsi="Times New Roman" w:cs="Times New Roman" w:hint="eastAsia"/>
+          <w:b/>
+          <w:sz w:val="32"/>
+        </w:rPr>
+      </w:pPr>
+      <w:bookmarkStart w:id="0" w:name="_GoBack"/>
+      <w:r>
+        <w:rPr>
+          <w:rFonts w:ascii="Times New Roman" w:hAnsi="Times New Roman" w:cs="Times New Roman" w:hint="eastAsia"/>
+          <w:b/>
+          <w:sz w:val="32"/>
+        </w:rPr>
+        <w:t>11 /</w:t>
+      </w:r>
+      <w:r>
+        <w:rPr>
+          <w:rFonts w:ascii="Times New Roman" w:hAnsi="Times New Roman" w:cs="Times New Roman"/>
+          <w:b/>
+          <w:sz w:val="32"/>
+        </w:rPr>
+        <w:t>ʊə</w:t>
+      </w:r>
+      <w:r>
+        <w:rPr>
+          <w:rFonts w:ascii="Times New Roman" w:hAnsi="Times New Roman" w:cs="Times New Roman" w:hint="eastAsia"/>
+          <w:b/>
+          <w:sz w:val="32"/>
+        </w:rPr>
+        <w:t>/</w:t>
+      </w:r>
+    </w:p>
+    <w:bookmarkEnd w:id="0"/>
+    <w:p>
+      <w:pPr>
+        <w:rPr>
+          <w:rFonts w:ascii="Times New Roman" w:hAnsi="Times New Roman" w:cs="Times New Roman"/>
+          <w:sz w:val="24"/>
+          <w:szCs w:val="24"/>
+        </w:rPr>
+      </w:pPr>
+      <w:r>
+        <w:rPr>
+          <w:rFonts w:ascii="Times New Roman" w:hAnsi="Times New Roman" w:cs="Times New Roman" w:hint="eastAsia"/>
+          <w:sz w:val="24"/>
+          <w:szCs w:val="24"/>
+        </w:rPr>
+        <w:lastRenderedPageBreak/>
+        <w:t xml:space="preserve">In </w:t>
+      </w:r>
+      <w:r>
+        <w:rPr>
+          <w:rFonts w:ascii="Times New Roman" w:hAnsi="Times New Roman" w:cs="Times New Roman" w:hint="eastAsia"/>
+          <w:sz w:val="24"/>
+          <w:szCs w:val="24"/>
+        </w:rPr>
+        <w:t>/</w:t>
+      </w:r>
+      <w:r>
+        <w:rPr>
+          <w:rFonts w:ascii="Times New Roman" w:hAnsi="Times New Roman" w:cs="Times New Roman"/>
+          <w:sz w:val="24"/>
+          <w:szCs w:val="24"/>
+        </w:rPr>
+        <w:t>ʊə</w:t>
+      </w:r>
+      <w:r>
+        <w:rPr>
+          <w:rFonts w:ascii="Times New Roman" w:hAnsi="Times New Roman" w:cs="Times New Roman" w:hint="eastAsia"/>
+          <w:sz w:val="24"/>
+          <w:szCs w:val="24"/>
+        </w:rPr>
+        <w:t>/</w:t>
+      </w:r>
+      <w:r>
+        <w:rPr>
+          <w:rFonts w:ascii="Times New Roman" w:hAnsi="Times New Roman" w:cs="Times New Roman" w:hint="eastAsia"/>
+          <w:sz w:val="24"/>
+          <w:szCs w:val="24"/>
+        </w:rPr>
+        <w:t xml:space="preserve"> the stress falls on /</w:t>
+      </w:r>
+      <w:r>
+        <w:rPr>
+          <w:rFonts w:ascii="Times New Roman" w:hAnsi="Times New Roman" w:cs="Times New Roman"/>
+          <w:sz w:val="24"/>
+          <w:szCs w:val="24"/>
+        </w:rPr>
+        <w:t>ʊ</w:t>
+      </w:r>
+      <w:r>
+        <w:rPr>
+          <w:rFonts w:ascii="Times New Roman" w:hAnsi="Times New Roman" w:cs="Times New Roman" w:hint="eastAsia"/>
+          <w:sz w:val="24"/>
+          <w:szCs w:val="24"/>
+        </w:rPr>
+        <w:t>/</w:t>
+      </w:r>
+      <w:r>
+        <w:rPr>
+          <w:rFonts w:ascii="Times New Roman" w:hAnsi="Times New Roman" w:cs="Times New Roman" w:hint="eastAsia"/>
+          <w:sz w:val="24"/>
+          <w:szCs w:val="24"/>
+        </w:rPr>
+        <w:t>. It is the same when it is articulated with constants. For instance, in poor /p</w:t>
+      </w:r>
+      <w:r>
+        <w:rPr>
+          <w:rFonts w:ascii="Times New Roman" w:hAnsi="Times New Roman" w:cs="Times New Roman"/>
+          <w:sz w:val="24"/>
+          <w:szCs w:val="24"/>
+        </w:rPr>
+        <w:t>ʊə</w:t>
+      </w:r>
+      <w:r>
+        <w:rPr>
+          <w:rFonts w:ascii="Times New Roman" w:hAnsi="Times New Roman" w:cs="Times New Roman" w:hint="eastAsia"/>
+          <w:sz w:val="24"/>
+          <w:szCs w:val="24"/>
+        </w:rPr>
+        <w:t>/ the stress falls on /p</w:t>
       </w:r>
       <w:r>
         <w:rPr>
@@ -5351,7 +5492,7 @@
 </file>
 
 <file path=customXml/itemProps1.xml><?xml version="1.0" encoding="utf-8"?>
-<ds:datastoreItem xmlns:ds="http://schemas.openxmlformats.org/officeDocument/2006/customXml" ds:itemID="{4A62246A-85CE-469E-BBD9-020B9D3923EB}">
+<ds:datastoreItem xmlns:ds="http://schemas.openxmlformats.org/officeDocument/2006/customXml" ds:itemID="{8A45D455-0F35-485B-B06E-9C621C6C3380}">
   <ds:schemaRefs>
     <ds:schemaRef ds:uri="http://schemas.openxmlformats.org/officeDocument/2006/bibliography"/>
   </ds:schemaRefs>

</xml_diff>

<commit_message>
learn iə and review ə
</commit_message>
<xml_diff>
--- a/Speaking/Pronunciation.docx
+++ b/Speaking/Pronunciation.docx
@@ -2630,7 +2630,7 @@
       <w:pPr>
         <w:ind w:left="360"/>
         <w:rPr>
-          <w:rFonts w:ascii="Times New Roman" w:hAnsi="Times New Roman" w:cs="Times New Roman"/>
+          <w:rFonts w:ascii="Times New Roman" w:hAnsi="Times New Roman" w:cs="Times New Roman" w:hint="eastAsia"/>
           <w:sz w:val="24"/>
           <w:szCs w:val="24"/>
         </w:rPr>
@@ -2640,7 +2640,7 @@
           <w:noProof/>
         </w:rPr>
         <w:drawing>
-          <wp:inline distT="0" distB="0" distL="0" distR="0" wp14:anchorId="734A707B" wp14:editId="09CA20D6">
+          <wp:inline distT="0" distB="0" distL="0" distR="0" wp14:anchorId="6D50721C" wp14:editId="42368AEB">
             <wp:extent cx="2133600" cy="1639711"/>
             <wp:effectExtent l="0" t="0" r="0" b="0"/>
             <wp:docPr id="4" name="图片 4"/>
@@ -2678,6 +2678,58 @@
     </w:p>
     <w:p>
       <w:pPr>
+        <w:ind w:left="360"/>
+        <w:rPr>
+          <w:rFonts w:ascii="Times New Roman" w:hAnsi="Times New Roman" w:cs="Times New Roman"/>
+          <w:sz w:val="24"/>
+          <w:szCs w:val="24"/>
+        </w:rPr>
+      </w:pPr>
+      <w:r>
+        <w:rPr>
+          <w:rFonts w:ascii="Times New Roman" w:hAnsi="Times New Roman" w:cs="Times New Roman" w:hint="eastAsia"/>
+          <w:sz w:val="24"/>
+          <w:szCs w:val="24"/>
+        </w:rPr>
+        <w:t xml:space="preserve">In American English, to articulate the coloured vowel needs you to wrap the tip of your tongue, which is like the Chinese </w:t>
+      </w:r>
+      <w:r>
+        <w:rPr>
+          <w:rFonts w:ascii="Times New Roman" w:hAnsi="Times New Roman" w:cs="Times New Roman"/>
+          <w:sz w:val="24"/>
+          <w:szCs w:val="24"/>
+        </w:rPr>
+        <w:t>“</w:t>
+      </w:r>
+      <w:r>
+        <w:rPr>
+          <w:rFonts w:ascii="Times New Roman" w:hAnsi="Times New Roman" w:cs="Times New Roman" w:hint="eastAsia"/>
+          <w:sz w:val="24"/>
+          <w:szCs w:val="24"/>
+        </w:rPr>
+        <w:t>er</w:t>
+      </w:r>
+      <w:r>
+        <w:rPr>
+          <w:rFonts w:ascii="Times New Roman" w:hAnsi="Times New Roman" w:cs="Times New Roman"/>
+          <w:sz w:val="24"/>
+          <w:szCs w:val="24"/>
+        </w:rPr>
+        <w:t>”</w:t>
+      </w:r>
+      <w:r>
+        <w:rPr>
+          <w:rFonts w:ascii="Times New Roman" w:hAnsi="Times New Roman" w:cs="Times New Roman" w:hint="eastAsia"/>
+          <w:sz w:val="24"/>
+          <w:szCs w:val="24"/>
+        </w:rPr>
+        <w:t>.</w:t>
+      </w:r>
+      <w:bookmarkStart w:id="0" w:name="_GoBack"/>
+      <w:bookmarkEnd w:id="0"/>
+    </w:p>
+    <w:p>
+      <w:pPr>
         <w:rPr>
           <w:rFonts w:ascii="Times New Roman" w:hAnsi="Times New Roman" w:cs="Times New Roman"/>
           <w:sz w:val="24"/>
@@ -2961,6 +3013,7 @@
           <w:sz w:val="24"/>
           <w:szCs w:val="24"/>
         </w:rPr>
+        <w:lastRenderedPageBreak/>
         <w:t>To articulate /</w:t>
       </w:r>
       <w:r>
@@ -3252,7 +3305,6 @@
           <w:b/>
           <w:sz w:val="32"/>
         </w:rPr>
-        <w:lastRenderedPageBreak/>
         <w:t>7 /</w:t>
       </w:r>
       <w:r>
@@ -4098,17 +4150,18 @@
     <w:p>
       <w:pPr>
         <w:rPr>
-          <w:rFonts w:ascii="Times New Roman" w:hAnsi="Times New Roman" w:cs="Times New Roman" w:hint="eastAsia"/>
-          <w:sz w:val="24"/>
-          <w:szCs w:val="24"/>
-        </w:rPr>
-      </w:pPr>
-      <w:r>
-        <w:rPr>
-          <w:rFonts w:ascii="Times New Roman" w:hAnsi="Times New Roman" w:cs="Times New Roman" w:hint="eastAsia"/>
-          <w:sz w:val="24"/>
-          <w:szCs w:val="24"/>
-        </w:rPr>
+          <w:rFonts w:ascii="Times New Roman" w:hAnsi="Times New Roman" w:cs="Times New Roman"/>
+          <w:sz w:val="24"/>
+          <w:szCs w:val="24"/>
+        </w:rPr>
+      </w:pPr>
+      <w:r>
+        <w:rPr>
+          <w:rFonts w:ascii="Times New Roman" w:hAnsi="Times New Roman" w:cs="Times New Roman" w:hint="eastAsia"/>
+          <w:sz w:val="24"/>
+          <w:szCs w:val="24"/>
+        </w:rPr>
+        <w:lastRenderedPageBreak/>
         <w:t>It is like /a</w:t>
       </w:r>
       <w:r>
@@ -4171,14 +4224,22 @@
     </w:p>
     <w:p>
       <w:pPr>
+        <w:rPr>
+          <w:rFonts w:ascii="Times New Roman" w:hAnsi="Times New Roman" w:cs="Times New Roman"/>
+          <w:sz w:val="24"/>
+          <w:szCs w:val="24"/>
+        </w:rPr>
+      </w:pPr>
+    </w:p>
+    <w:p>
+      <w:pPr>
         <w:outlineLvl w:val="1"/>
         <w:rPr>
-          <w:rFonts w:ascii="Times New Roman" w:hAnsi="Times New Roman" w:cs="Times New Roman" w:hint="eastAsia"/>
-          <w:b/>
-          <w:sz w:val="32"/>
-        </w:rPr>
-      </w:pPr>
-      <w:bookmarkStart w:id="0" w:name="_GoBack"/>
+          <w:rFonts w:ascii="Times New Roman" w:hAnsi="Times New Roman" w:cs="Times New Roman"/>
+          <w:b/>
+          <w:sz w:val="32"/>
+        </w:rPr>
+      </w:pPr>
       <w:r>
         <w:rPr>
           <w:rFonts w:ascii="Times New Roman" w:hAnsi="Times New Roman" w:cs="Times New Roman" w:hint="eastAsia"/>
@@ -4204,23 +4265,45 @@
         <w:t>/</w:t>
       </w:r>
     </w:p>
-    <w:bookmarkEnd w:id="0"/>
-    <w:p>
-      <w:pPr>
-        <w:rPr>
-          <w:rFonts w:ascii="Times New Roman" w:hAnsi="Times New Roman" w:cs="Times New Roman"/>
-          <w:sz w:val="24"/>
-          <w:szCs w:val="24"/>
-        </w:rPr>
-      </w:pPr>
-      <w:r>
-        <w:rPr>
-          <w:rFonts w:ascii="Times New Roman" w:hAnsi="Times New Roman" w:cs="Times New Roman" w:hint="eastAsia"/>
-          <w:sz w:val="24"/>
-          <w:szCs w:val="24"/>
-        </w:rPr>
-        <w:lastRenderedPageBreak/>
-        <w:t xml:space="preserve">In </w:t>
+    <w:p>
+      <w:pPr>
+        <w:rPr>
+          <w:rFonts w:ascii="Times New Roman" w:hAnsi="Times New Roman" w:cs="Times New Roman" w:hint="eastAsia"/>
+          <w:sz w:val="24"/>
+          <w:szCs w:val="24"/>
+        </w:rPr>
+      </w:pPr>
+      <w:r>
+        <w:rPr>
+          <w:rFonts w:ascii="Times New Roman" w:hAnsi="Times New Roman" w:cs="Times New Roman" w:hint="eastAsia"/>
+          <w:sz w:val="24"/>
+          <w:szCs w:val="24"/>
+        </w:rPr>
+        <w:t>In /</w:t>
+      </w:r>
+      <w:r>
+        <w:rPr>
+          <w:rFonts w:ascii="Times New Roman" w:hAnsi="Times New Roman" w:cs="Times New Roman"/>
+          <w:sz w:val="24"/>
+          <w:szCs w:val="24"/>
+        </w:rPr>
+        <w:t>ʊə</w:t>
+      </w:r>
+      <w:r>
+        <w:rPr>
+          <w:rFonts w:ascii="Times New Roman" w:hAnsi="Times New Roman" w:cs="Times New Roman" w:hint="eastAsia"/>
+          <w:sz w:val="24"/>
+          <w:szCs w:val="24"/>
+        </w:rPr>
+        <w:t>/ the stress falls on /</w:t>
+      </w:r>
+      <w:r>
+        <w:rPr>
+          <w:rFonts w:ascii="Times New Roman" w:hAnsi="Times New Roman" w:cs="Times New Roman"/>
+          <w:sz w:val="24"/>
+          <w:szCs w:val="24"/>
+        </w:rPr>
+        <w:t>ʊ</w:t>
       </w:r>
       <w:r>
         <w:rPr>
@@ -4232,6 +4315,38 @@
       </w:r>
       <w:r>
         <w:rPr>
+          <w:rFonts w:ascii="Times New Roman" w:hAnsi="Times New Roman" w:cs="Times New Roman" w:hint="eastAsia"/>
+          <w:sz w:val="24"/>
+          <w:szCs w:val="24"/>
+        </w:rPr>
+        <w:t xml:space="preserve">. It is the same when it is articulated with </w:t>
+      </w:r>
+      <w:r>
+        <w:rPr>
+          <w:rFonts w:ascii="Times New Roman" w:hAnsi="Times New Roman" w:cs="Times New Roman" w:hint="eastAsia"/>
+          <w:sz w:val="24"/>
+          <w:szCs w:val="24"/>
+        </w:rPr>
+        <w:t xml:space="preserve">constants. For instance, in </w:t>
+      </w:r>
+      <w:r>
+        <w:rPr>
+          <w:rFonts w:ascii="Times New Roman" w:hAnsi="Times New Roman" w:cs="Times New Roman"/>
+          <w:sz w:val="24"/>
+          <w:szCs w:val="24"/>
+        </w:rPr>
+        <w:t>“</w:t>
+      </w:r>
+      <w:r>
+        <w:rPr>
+          <w:rFonts w:ascii="Times New Roman" w:hAnsi="Times New Roman" w:cs="Times New Roman" w:hint="eastAsia"/>
+          <w:sz w:val="24"/>
+          <w:szCs w:val="24"/>
+        </w:rPr>
+        <w:t>lure /l</w:t>
+      </w:r>
+      <w:r>
+        <w:rPr>
           <w:rFonts w:ascii="Times New Roman" w:hAnsi="Times New Roman" w:cs="Times New Roman"/>
           <w:sz w:val="24"/>
           <w:szCs w:val="24"/>
@@ -4248,11 +4363,19 @@
       </w:r>
       <w:r>
         <w:rPr>
-          <w:rFonts w:ascii="Times New Roman" w:hAnsi="Times New Roman" w:cs="Times New Roman" w:hint="eastAsia"/>
-          <w:sz w:val="24"/>
-          <w:szCs w:val="24"/>
-        </w:rPr>
-        <w:t xml:space="preserve"> the stress falls on /</w:t>
+          <w:rFonts w:ascii="Times New Roman" w:hAnsi="Times New Roman" w:cs="Times New Roman"/>
+          <w:sz w:val="24"/>
+          <w:szCs w:val="24"/>
+        </w:rPr>
+        <w:t>”</w:t>
+      </w:r>
+      <w:r>
+        <w:rPr>
+          <w:rFonts w:ascii="Times New Roman" w:hAnsi="Times New Roman" w:cs="Times New Roman" w:hint="eastAsia"/>
+          <w:sz w:val="24"/>
+          <w:szCs w:val="24"/>
+        </w:rPr>
+        <w:t xml:space="preserve"> the stress falls on /l</w:t>
       </w:r>
       <w:r>
         <w:rPr>
@@ -4268,39 +4391,293 @@
           <w:sz w:val="24"/>
           <w:szCs w:val="24"/>
         </w:rPr>
+        <w:t>/.</w:t>
+      </w:r>
+    </w:p>
+    <w:p>
+      <w:pPr>
+        <w:outlineLvl w:val="1"/>
+        <w:rPr>
+          <w:rFonts w:ascii="Times New Roman" w:hAnsi="Times New Roman" w:cs="Times New Roman" w:hint="eastAsia"/>
+          <w:b/>
+          <w:sz w:val="32"/>
+        </w:rPr>
+      </w:pPr>
+      <w:r>
+        <w:rPr>
+          <w:rFonts w:ascii="Times New Roman" w:hAnsi="Times New Roman" w:cs="Times New Roman" w:hint="eastAsia"/>
+          <w:b/>
+          <w:sz w:val="32"/>
+        </w:rPr>
+        <w:t>12 /</w:t>
+      </w:r>
+      <w:r>
+        <w:rPr>
+          <w:rFonts w:ascii="Times New Roman" w:hAnsi="Times New Roman" w:cs="Times New Roman"/>
+          <w:b/>
+          <w:sz w:val="32"/>
+        </w:rPr>
+        <w:t>ɪə</w:t>
+      </w:r>
+      <w:r>
+        <w:rPr>
+          <w:rFonts w:ascii="Times New Roman" w:hAnsi="Times New Roman" w:cs="Times New Roman" w:hint="eastAsia"/>
+          <w:b/>
+          <w:sz w:val="32"/>
+        </w:rPr>
         <w:t>/</w:t>
       </w:r>
-      <w:r>
-        <w:rPr>
-          <w:rFonts w:ascii="Times New Roman" w:hAnsi="Times New Roman" w:cs="Times New Roman" w:hint="eastAsia"/>
-          <w:sz w:val="24"/>
-          <w:szCs w:val="24"/>
-        </w:rPr>
-        <w:t>. It is the same when it is articulated with constants. For instance, in poor /p</w:t>
-      </w:r>
-      <w:r>
-        <w:rPr>
-          <w:rFonts w:ascii="Times New Roman" w:hAnsi="Times New Roman" w:cs="Times New Roman"/>
-          <w:sz w:val="24"/>
-          <w:szCs w:val="24"/>
-        </w:rPr>
-        <w:t>ʊə</w:t>
-      </w:r>
-      <w:r>
-        <w:rPr>
-          <w:rFonts w:ascii="Times New Roman" w:hAnsi="Times New Roman" w:cs="Times New Roman" w:hint="eastAsia"/>
-          <w:sz w:val="24"/>
-          <w:szCs w:val="24"/>
-        </w:rPr>
-        <w:t>/ the stress falls on /p</w:t>
-      </w:r>
-      <w:r>
-        <w:rPr>
-          <w:rFonts w:ascii="Times New Roman" w:hAnsi="Times New Roman" w:cs="Times New Roman"/>
-          <w:sz w:val="24"/>
-          <w:szCs w:val="24"/>
-        </w:rPr>
-        <w:t>ʊ</w:t>
+    </w:p>
+    <w:p>
+      <w:pPr>
+        <w:rPr>
+          <w:rFonts w:ascii="Times New Roman" w:hAnsi="Times New Roman" w:cs="Times New Roman" w:hint="eastAsia"/>
+          <w:sz w:val="24"/>
+          <w:szCs w:val="24"/>
+        </w:rPr>
+      </w:pPr>
+      <w:r>
+        <w:rPr>
+          <w:rFonts w:ascii="Times New Roman" w:hAnsi="Times New Roman" w:cs="Times New Roman" w:hint="eastAsia"/>
+          <w:sz w:val="24"/>
+          <w:szCs w:val="24"/>
+        </w:rPr>
+        <w:t>The stress also falls on the first vowel /</w:t>
+      </w:r>
+      <w:r>
+        <w:rPr>
+          <w:rFonts w:ascii="Times New Roman" w:hAnsi="Times New Roman" w:cs="Times New Roman"/>
+          <w:sz w:val="24"/>
+          <w:szCs w:val="24"/>
+        </w:rPr>
+        <w:t>ɪ</w:t>
+      </w:r>
+      <w:r>
+        <w:rPr>
+          <w:rFonts w:ascii="Times New Roman" w:hAnsi="Times New Roman" w:cs="Times New Roman" w:hint="eastAsia"/>
+          <w:sz w:val="24"/>
+          <w:szCs w:val="24"/>
+        </w:rPr>
+        <w:t>/</w:t>
+      </w:r>
+      <w:r>
+        <w:rPr>
+          <w:rFonts w:ascii="Times New Roman" w:hAnsi="Times New Roman" w:cs="Times New Roman" w:hint="eastAsia"/>
+          <w:sz w:val="24"/>
+          <w:szCs w:val="24"/>
+        </w:rPr>
+        <w:t xml:space="preserve"> while the /</w:t>
+      </w:r>
+      <w:r>
+        <w:rPr>
+          <w:rFonts w:ascii="Times New Roman" w:hAnsi="Times New Roman" w:cs="Times New Roman"/>
+          <w:sz w:val="24"/>
+          <w:szCs w:val="24"/>
+        </w:rPr>
+        <w:t>ə</w:t>
+      </w:r>
+      <w:r>
+        <w:rPr>
+          <w:rFonts w:ascii="Times New Roman" w:hAnsi="Times New Roman" w:cs="Times New Roman" w:hint="eastAsia"/>
+          <w:sz w:val="24"/>
+          <w:szCs w:val="24"/>
+        </w:rPr>
+        <w:t xml:space="preserve">/ is pronounced more slightly. </w:t>
+      </w:r>
+    </w:p>
+    <w:p>
+      <w:pPr>
+        <w:rPr>
+          <w:rFonts w:ascii="Times New Roman" w:hAnsi="Times New Roman" w:cs="Times New Roman" w:hint="eastAsia"/>
+          <w:sz w:val="24"/>
+          <w:szCs w:val="24"/>
+        </w:rPr>
+      </w:pPr>
+      <w:r>
+        <w:rPr>
+          <w:rFonts w:ascii="Times New Roman" w:hAnsi="Times New Roman" w:cs="Times New Roman" w:hint="eastAsia"/>
+          <w:b/>
+          <w:sz w:val="24"/>
+          <w:szCs w:val="24"/>
+        </w:rPr>
+        <w:t>Wrong Pronunciation:</w:t>
+      </w:r>
+      <w:r>
+        <w:rPr>
+          <w:rFonts w:ascii="Times New Roman" w:hAnsi="Times New Roman" w:cs="Times New Roman"/>
+          <w:sz w:val="24"/>
+          <w:szCs w:val="24"/>
+        </w:rPr>
+        <w:br/>
+      </w:r>
+      <w:r>
+        <w:rPr>
+          <w:rFonts w:ascii="Times New Roman" w:hAnsi="Times New Roman" w:cs="Times New Roman" w:hint="eastAsia"/>
+          <w:sz w:val="24"/>
+          <w:szCs w:val="24"/>
+        </w:rPr>
+        <w:t xml:space="preserve">Note that Chinese speakers always wrongly articulate </w:t>
+      </w:r>
+      <w:r>
+        <w:rPr>
+          <w:rFonts w:ascii="Times New Roman" w:hAnsi="Times New Roman" w:cs="Times New Roman"/>
+          <w:sz w:val="24"/>
+          <w:szCs w:val="24"/>
+        </w:rPr>
+        <w:t>“</w:t>
+      </w:r>
+      <w:r>
+        <w:rPr>
+          <w:rFonts w:ascii="Times New Roman" w:hAnsi="Times New Roman" w:cs="Times New Roman" w:hint="eastAsia"/>
+          <w:sz w:val="24"/>
+          <w:szCs w:val="24"/>
+        </w:rPr>
+        <w:t>yi e</w:t>
+      </w:r>
+      <w:r>
+        <w:rPr>
+          <w:rFonts w:ascii="Times New Roman" w:hAnsi="Times New Roman" w:cs="Times New Roman"/>
+          <w:sz w:val="24"/>
+          <w:szCs w:val="24"/>
+        </w:rPr>
+        <w:t>”</w:t>
+      </w:r>
+      <w:r>
+        <w:rPr>
+          <w:rFonts w:ascii="Times New Roman" w:hAnsi="Times New Roman" w:cs="Times New Roman" w:hint="eastAsia"/>
+          <w:sz w:val="24"/>
+          <w:szCs w:val="24"/>
+        </w:rPr>
+        <w:t xml:space="preserve">, or many people wrap their tongues to pronounce </w:t>
+      </w:r>
+      <w:r>
+        <w:rPr>
+          <w:rFonts w:ascii="Times New Roman" w:hAnsi="Times New Roman" w:cs="Times New Roman"/>
+          <w:sz w:val="24"/>
+          <w:szCs w:val="24"/>
+        </w:rPr>
+        <w:t>“</w:t>
+      </w:r>
+      <w:r>
+        <w:rPr>
+          <w:rFonts w:ascii="Times New Roman" w:hAnsi="Times New Roman" w:cs="Times New Roman" w:hint="eastAsia"/>
+          <w:sz w:val="24"/>
+          <w:szCs w:val="24"/>
+        </w:rPr>
+        <w:t>er</w:t>
+      </w:r>
+      <w:r>
+        <w:rPr>
+          <w:rFonts w:ascii="Times New Roman" w:hAnsi="Times New Roman" w:cs="Times New Roman"/>
+          <w:sz w:val="24"/>
+          <w:szCs w:val="24"/>
+        </w:rPr>
+        <w:t>”</w:t>
+      </w:r>
+      <w:r>
+        <w:rPr>
+          <w:rFonts w:ascii="Times New Roman" w:hAnsi="Times New Roman" w:cs="Times New Roman" w:hint="eastAsia"/>
+          <w:sz w:val="24"/>
+          <w:szCs w:val="24"/>
+        </w:rPr>
+        <w:t xml:space="preserve"> as in Chinese.</w:t>
+      </w:r>
+      <w:r>
+        <w:rPr>
+          <w:rFonts w:ascii="Times New Roman" w:hAnsi="Times New Roman" w:cs="Times New Roman" w:hint="eastAsia"/>
+          <w:sz w:val="24"/>
+          <w:szCs w:val="24"/>
+        </w:rPr>
+        <w:t xml:space="preserve"> </w:t>
+      </w:r>
+    </w:p>
+    <w:p>
+      <w:pPr>
+        <w:rPr>
+          <w:rFonts w:ascii="Times New Roman" w:hAnsi="Times New Roman" w:cs="Times New Roman"/>
+          <w:sz w:val="24"/>
+          <w:szCs w:val="24"/>
+        </w:rPr>
+      </w:pPr>
+      <w:r>
+        <w:rPr>
+          <w:rFonts w:ascii="Times New Roman" w:hAnsi="Times New Roman" w:cs="Times New Roman" w:hint="eastAsia"/>
+          <w:sz w:val="24"/>
+          <w:szCs w:val="24"/>
+        </w:rPr>
+        <w:t>Whereas /</w:t>
+      </w:r>
+      <w:r>
+        <w:rPr>
+          <w:rFonts w:ascii="Times New Roman" w:hAnsi="Times New Roman" w:cs="Times New Roman"/>
+          <w:sz w:val="24"/>
+          <w:szCs w:val="24"/>
+        </w:rPr>
+        <w:t>ɪ</w:t>
+      </w:r>
+      <w:r>
+        <w:rPr>
+          <w:rFonts w:ascii="Times New Roman" w:hAnsi="Times New Roman" w:cs="Times New Roman" w:hint="eastAsia"/>
+          <w:sz w:val="24"/>
+          <w:szCs w:val="24"/>
+        </w:rPr>
+        <w:t>/ is a short vowel and /</w:t>
+      </w:r>
+      <w:r>
+        <w:rPr>
+          <w:rFonts w:ascii="Times New Roman" w:hAnsi="Times New Roman" w:cs="Times New Roman"/>
+          <w:sz w:val="24"/>
+          <w:szCs w:val="24"/>
+        </w:rPr>
+        <w:t>ə</w:t>
+      </w:r>
+      <w:r>
+        <w:rPr>
+          <w:rFonts w:ascii="Times New Roman" w:hAnsi="Times New Roman" w:cs="Times New Roman" w:hint="eastAsia"/>
+          <w:sz w:val="24"/>
+          <w:szCs w:val="24"/>
+        </w:rPr>
+        <w:t xml:space="preserve">/ is schwa not Chinese </w:t>
+      </w:r>
+      <w:r>
+        <w:rPr>
+          <w:rFonts w:ascii="Times New Roman" w:hAnsi="Times New Roman" w:cs="Times New Roman"/>
+          <w:sz w:val="24"/>
+          <w:szCs w:val="24"/>
+        </w:rPr>
+        <w:t>“</w:t>
+      </w:r>
+      <w:r>
+        <w:rPr>
+          <w:rFonts w:ascii="Times New Roman" w:hAnsi="Times New Roman" w:cs="Times New Roman" w:hint="eastAsia"/>
+          <w:sz w:val="24"/>
+          <w:szCs w:val="24"/>
+        </w:rPr>
+        <w:t>e</w:t>
+      </w:r>
+      <w:r>
+        <w:rPr>
+          <w:rFonts w:ascii="Times New Roman" w:hAnsi="Times New Roman" w:cs="Times New Roman"/>
+          <w:sz w:val="24"/>
+          <w:szCs w:val="24"/>
+        </w:rPr>
+        <w:t>”</w:t>
+      </w:r>
+      <w:r>
+        <w:rPr>
+          <w:rFonts w:ascii="Times New Roman" w:hAnsi="Times New Roman" w:cs="Times New Roman" w:hint="eastAsia"/>
+          <w:sz w:val="24"/>
+          <w:szCs w:val="24"/>
+        </w:rPr>
+        <w:t>. See the notes of /</w:t>
+      </w:r>
+      <w:r>
+        <w:rPr>
+          <w:rFonts w:ascii="Times New Roman" w:hAnsi="Times New Roman" w:cs="Times New Roman"/>
+          <w:sz w:val="24"/>
+          <w:szCs w:val="24"/>
+        </w:rPr>
+        <w:t>ə</w:t>
       </w:r>
       <w:r>
         <w:rPr>
@@ -5492,7 +5869,7 @@
 </file>
 
 <file path=customXml/itemProps1.xml><?xml version="1.0" encoding="utf-8"?>
-<ds:datastoreItem xmlns:ds="http://schemas.openxmlformats.org/officeDocument/2006/customXml" ds:itemID="{8A45D455-0F35-485B-B06E-9C621C6C3380}">
+<ds:datastoreItem xmlns:ds="http://schemas.openxmlformats.org/officeDocument/2006/customXml" ds:itemID="{98BF5FA1-1D18-46BB-BCC5-4572FD51EF19}">
   <ds:schemaRefs>
     <ds:schemaRef ds:uri="http://schemas.openxmlformats.org/officeDocument/2006/bibliography"/>
   </ds:schemaRefs>

</xml_diff>

<commit_message>
pronunciation: /p/ and /b/ -1
</commit_message>
<xml_diff>
--- a/Speaking/Pronunciation.docx
+++ b/Speaking/Pronunciation.docx
@@ -694,7 +694,7 @@
     <w:p>
       <w:pPr>
         <w:rPr>
-          <w:rFonts w:ascii="Times New Roman" w:hAnsi="Times New Roman" w:cs="Times New Roman"/>
+          <w:rFonts w:ascii="Times New Roman" w:hAnsi="Times New Roman" w:cs="Times New Roman" w:hint="eastAsia"/>
           <w:b/>
           <w:sz w:val="24"/>
           <w:lang w:val="en-US"/>
@@ -721,6 +721,26 @@
     </w:p>
     <w:p>
       <w:pPr>
+        <w:outlineLvl w:val="0"/>
+        <w:rPr>
+          <w:rFonts w:ascii="Times New Roman" w:hAnsi="Times New Roman" w:cs="Times New Roman"/>
+          <w:b/>
+          <w:sz w:val="32"/>
+          <w:lang w:val="en-US"/>
+        </w:rPr>
+      </w:pPr>
+      <w:r>
+        <w:rPr>
+          <w:rFonts w:ascii="Times New Roman" w:hAnsi="Times New Roman" w:cs="Times New Roman" w:hint="eastAsia"/>
+          <w:b/>
+          <w:sz w:val="32"/>
+          <w:lang w:val="en-US"/>
+        </w:rPr>
+        <w:t>Vowels</w:t>
+      </w:r>
+    </w:p>
+    <w:p>
+      <w:pPr>
         <w:outlineLvl w:val="1"/>
         <w:rPr>
           <w:b/>
@@ -1974,6 +1994,7 @@
           <w:sz w:val="24"/>
           <w:szCs w:val="24"/>
         </w:rPr>
+        <w:lastRenderedPageBreak/>
         <w:t>/</w:t>
       </w:r>
       <w:r>
@@ -2022,16 +2043,7 @@
           <w:sz w:val="24"/>
           <w:szCs w:val="24"/>
         </w:rPr>
-        <w:t xml:space="preserve"> that of /u:/ and /u/. Your mouth is also round but you should relax and it </w:t>
-      </w:r>
-      <w:r>
-        <w:rPr>
-          <w:rFonts w:ascii="Times New Roman" w:hAnsi="Times New Roman" w:cs="Times New Roman" w:hint="eastAsia"/>
-          <w:sz w:val="24"/>
-          <w:szCs w:val="24"/>
-        </w:rPr>
-        <w:lastRenderedPageBreak/>
-        <w:t>is not so round.</w:t>
+        <w:t xml:space="preserve"> that of /u:/ and /u/. Your mouth is also round but you should relax and it is not so round.</w:t>
       </w:r>
       <w:r>
         <w:rPr>
@@ -2630,7 +2642,7 @@
       <w:pPr>
         <w:ind w:left="360"/>
         <w:rPr>
-          <w:rFonts w:ascii="Times New Roman" w:hAnsi="Times New Roman" w:cs="Times New Roman" w:hint="eastAsia"/>
+          <w:rFonts w:ascii="Times New Roman" w:hAnsi="Times New Roman" w:cs="Times New Roman"/>
           <w:sz w:val="24"/>
           <w:szCs w:val="24"/>
         </w:rPr>
@@ -2725,8 +2737,6 @@
         </w:rPr>
         <w:t>.</w:t>
       </w:r>
-      <w:bookmarkStart w:id="0" w:name="_GoBack"/>
-      <w:bookmarkEnd w:id="0"/>
     </w:p>
     <w:p>
       <w:pPr>
@@ -4216,7 +4226,7 @@
     <w:p>
       <w:pPr>
         <w:rPr>
-          <w:rFonts w:ascii="Times New Roman" w:hAnsi="Times New Roman" w:cs="Times New Roman" w:hint="eastAsia"/>
+          <w:rFonts w:ascii="Times New Roman" w:hAnsi="Times New Roman" w:cs="Times New Roman"/>
           <w:sz w:val="24"/>
           <w:szCs w:val="24"/>
         </w:rPr>
@@ -4268,7 +4278,7 @@
     <w:p>
       <w:pPr>
         <w:rPr>
-          <w:rFonts w:ascii="Times New Roman" w:hAnsi="Times New Roman" w:cs="Times New Roman" w:hint="eastAsia"/>
+          <w:rFonts w:ascii="Times New Roman" w:hAnsi="Times New Roman" w:cs="Times New Roman"/>
           <w:sz w:val="24"/>
           <w:szCs w:val="24"/>
         </w:rPr>
@@ -4398,7 +4408,7 @@
       <w:pPr>
         <w:outlineLvl w:val="1"/>
         <w:rPr>
-          <w:rFonts w:ascii="Times New Roman" w:hAnsi="Times New Roman" w:cs="Times New Roman" w:hint="eastAsia"/>
+          <w:rFonts w:ascii="Times New Roman" w:hAnsi="Times New Roman" w:cs="Times New Roman"/>
           <w:b/>
           <w:sz w:val="32"/>
         </w:rPr>
@@ -4431,7 +4441,7 @@
     <w:p>
       <w:pPr>
         <w:rPr>
-          <w:rFonts w:ascii="Times New Roman" w:hAnsi="Times New Roman" w:cs="Times New Roman" w:hint="eastAsia"/>
+          <w:rFonts w:ascii="Times New Roman" w:hAnsi="Times New Roman" w:cs="Times New Roman"/>
           <w:sz w:val="24"/>
           <w:szCs w:val="24"/>
         </w:rPr>
@@ -4488,7 +4498,7 @@
     <w:p>
       <w:pPr>
         <w:rPr>
-          <w:rFonts w:ascii="Times New Roman" w:hAnsi="Times New Roman" w:cs="Times New Roman" w:hint="eastAsia"/>
+          <w:rFonts w:ascii="Times New Roman" w:hAnsi="Times New Roman" w:cs="Times New Roman"/>
           <w:sz w:val="24"/>
           <w:szCs w:val="24"/>
         </w:rPr>
@@ -4594,7 +4604,7 @@
     <w:p>
       <w:pPr>
         <w:rPr>
-          <w:rFonts w:ascii="Times New Roman" w:hAnsi="Times New Roman" w:cs="Times New Roman"/>
+          <w:rFonts w:ascii="Times New Roman" w:hAnsi="Times New Roman" w:cs="Times New Roman" w:hint="eastAsia"/>
           <w:sz w:val="24"/>
           <w:szCs w:val="24"/>
         </w:rPr>
@@ -4687,6 +4697,401 @@
         </w:rPr>
         <w:t>/.</w:t>
       </w:r>
+    </w:p>
+    <w:p>
+      <w:pPr>
+        <w:rPr>
+          <w:rFonts w:ascii="Times New Roman" w:hAnsi="Times New Roman" w:cs="Times New Roman" w:hint="eastAsia"/>
+          <w:sz w:val="24"/>
+          <w:szCs w:val="24"/>
+        </w:rPr>
+      </w:pPr>
+      <w:r>
+        <w:rPr>
+          <w:rFonts w:ascii="Times New Roman" w:hAnsi="Times New Roman" w:cs="Times New Roman" w:hint="eastAsia"/>
+          <w:sz w:val="24"/>
+          <w:szCs w:val="24"/>
+        </w:rPr>
+        <w:t xml:space="preserve">Examples: </w:t>
+      </w:r>
+      <w:r>
+        <w:rPr>
+          <w:rFonts w:ascii="Times New Roman" w:hAnsi="Times New Roman" w:cs="Times New Roman" w:hint="eastAsia"/>
+          <w:sz w:val="24"/>
+          <w:szCs w:val="24"/>
+        </w:rPr>
+        <w:t>dear /d</w:t>
+      </w:r>
+      <w:r>
+        <w:rPr>
+          <w:rFonts w:ascii="Times New Roman" w:hAnsi="Times New Roman" w:cs="Times New Roman"/>
+          <w:sz w:val="24"/>
+          <w:szCs w:val="24"/>
+        </w:rPr>
+        <w:t>ɪə</w:t>
+      </w:r>
+      <w:r>
+        <w:rPr>
+          <w:rFonts w:ascii="Times New Roman" w:hAnsi="Times New Roman" w:cs="Times New Roman" w:hint="eastAsia"/>
+          <w:sz w:val="24"/>
+          <w:szCs w:val="24"/>
+        </w:rPr>
+        <w:t>/ fear /f</w:t>
+      </w:r>
+      <w:r>
+        <w:rPr>
+          <w:rFonts w:ascii="Times New Roman" w:hAnsi="Times New Roman" w:cs="Times New Roman"/>
+          <w:sz w:val="24"/>
+          <w:szCs w:val="24"/>
+        </w:rPr>
+        <w:t>ɪə</w:t>
+      </w:r>
+      <w:r>
+        <w:rPr>
+          <w:rFonts w:ascii="Times New Roman" w:hAnsi="Times New Roman" w:cs="Times New Roman" w:hint="eastAsia"/>
+          <w:sz w:val="24"/>
+          <w:szCs w:val="24"/>
+        </w:rPr>
+        <w:t>/</w:t>
+      </w:r>
+    </w:p>
+    <w:p>
+      <w:pPr>
+        <w:rPr>
+          <w:rFonts w:ascii="Times New Roman" w:hAnsi="Times New Roman" w:cs="Times New Roman" w:hint="eastAsia"/>
+          <w:sz w:val="24"/>
+          <w:szCs w:val="24"/>
+        </w:rPr>
+      </w:pPr>
+    </w:p>
+    <w:p>
+      <w:pPr>
+        <w:outlineLvl w:val="0"/>
+        <w:rPr>
+          <w:rFonts w:ascii="Times New Roman" w:hAnsi="Times New Roman" w:cs="Times New Roman" w:hint="eastAsia"/>
+          <w:b/>
+          <w:sz w:val="32"/>
+          <w:szCs w:val="24"/>
+        </w:rPr>
+      </w:pPr>
+      <w:r>
+        <w:rPr>
+          <w:rFonts w:ascii="Times New Roman" w:hAnsi="Times New Roman" w:cs="Times New Roman" w:hint="eastAsia"/>
+          <w:b/>
+          <w:sz w:val="32"/>
+          <w:szCs w:val="24"/>
+        </w:rPr>
+        <w:t>Consonants</w:t>
+      </w:r>
+    </w:p>
+    <w:p>
+      <w:pPr>
+        <w:outlineLvl w:val="1"/>
+        <w:rPr>
+          <w:rFonts w:ascii="Times New Roman" w:hAnsi="Times New Roman" w:cs="Times New Roman" w:hint="eastAsia"/>
+          <w:b/>
+          <w:sz w:val="24"/>
+          <w:szCs w:val="24"/>
+        </w:rPr>
+      </w:pPr>
+      <w:r>
+        <w:rPr>
+          <w:rFonts w:ascii="Times New Roman" w:hAnsi="Times New Roman" w:cs="Times New Roman" w:hint="eastAsia"/>
+          <w:b/>
+          <w:sz w:val="24"/>
+          <w:szCs w:val="24"/>
+        </w:rPr>
+        <w:t>General Tips</w:t>
+      </w:r>
+    </w:p>
+    <w:p>
+      <w:pPr>
+        <w:rPr>
+          <w:rFonts w:ascii="Times New Roman" w:hAnsi="Times New Roman" w:cs="Times New Roman" w:hint="eastAsia"/>
+          <w:sz w:val="24"/>
+          <w:szCs w:val="24"/>
+        </w:rPr>
+      </w:pPr>
+      <w:r>
+        <w:rPr>
+          <w:rFonts w:ascii="Times New Roman" w:hAnsi="Times New Roman" w:cs="Times New Roman" w:hint="eastAsia"/>
+          <w:sz w:val="24"/>
+          <w:szCs w:val="24"/>
+        </w:rPr>
+        <w:t>How to articulate voiced consotants?</w:t>
+      </w:r>
+    </w:p>
+    <w:p>
+      <w:pPr>
+        <w:rPr>
+          <w:rFonts w:ascii="Times New Roman" w:hAnsi="Times New Roman" w:cs="Times New Roman" w:hint="eastAsia"/>
+          <w:sz w:val="24"/>
+          <w:szCs w:val="24"/>
+        </w:rPr>
+      </w:pPr>
+      <w:r>
+        <w:rPr>
+          <w:rFonts w:ascii="Times New Roman" w:hAnsi="Times New Roman" w:cs="Times New Roman" w:hint="eastAsia"/>
+          <w:sz w:val="24"/>
+          <w:szCs w:val="24"/>
+        </w:rPr>
+        <w:t xml:space="preserve">The voice consotants are different from Chinese consotants. For instance, book </w:t>
+      </w:r>
+      <w:r>
+        <w:rPr>
+          <w:rFonts w:ascii="Times New Roman" w:hAnsi="Times New Roman" w:cs="Times New Roman" w:hint="eastAsia"/>
+          <w:sz w:val="24"/>
+          <w:szCs w:val="24"/>
+        </w:rPr>
+        <w:t>/b</w:t>
+      </w:r>
+      <w:r>
+        <w:rPr>
+          <w:rFonts w:ascii="Times New Roman" w:hAnsi="Times New Roman" w:cs="Times New Roman"/>
+          <w:sz w:val="24"/>
+          <w:szCs w:val="24"/>
+        </w:rPr>
+        <w:t>ʊ</w:t>
+      </w:r>
+      <w:r>
+        <w:rPr>
+          <w:rFonts w:ascii="Times New Roman" w:hAnsi="Times New Roman" w:cs="Times New Roman" w:hint="eastAsia"/>
+          <w:sz w:val="24"/>
+          <w:szCs w:val="24"/>
+        </w:rPr>
+        <w:t>k/ is different because in English to articulate /b/ you vocal cords should vibrate first and then the sound comes out as you open your lips</w:t>
+      </w:r>
+      <w:r>
+        <w:rPr>
+          <w:rFonts w:ascii="Times New Roman" w:hAnsi="Times New Roman" w:cs="Times New Roman" w:hint="eastAsia"/>
+          <w:sz w:val="24"/>
+          <w:szCs w:val="24"/>
+        </w:rPr>
+        <w:t>; it is a plosive consotant</w:t>
+      </w:r>
+      <w:r>
+        <w:rPr>
+          <w:rFonts w:ascii="Times New Roman" w:hAnsi="Times New Roman" w:cs="Times New Roman" w:hint="eastAsia"/>
+          <w:sz w:val="24"/>
+          <w:szCs w:val="24"/>
+        </w:rPr>
+        <w:t>. Whereas, the Chinese</w:t>
+      </w:r>
+      <w:r>
+        <w:rPr>
+          <w:rFonts w:ascii="Times New Roman" w:hAnsi="Times New Roman" w:cs="Times New Roman" w:hint="eastAsia"/>
+          <w:sz w:val="24"/>
+          <w:szCs w:val="24"/>
+        </w:rPr>
+        <w:t xml:space="preserve"> </w:t>
+      </w:r>
+      <w:r>
+        <w:rPr>
+          <w:rFonts w:ascii="Times New Roman" w:hAnsi="Times New Roman" w:cs="Times New Roman"/>
+          <w:sz w:val="24"/>
+          <w:szCs w:val="24"/>
+        </w:rPr>
+        <w:t>“</w:t>
+      </w:r>
+      <w:r>
+        <w:rPr>
+          <w:rFonts w:ascii="Times New Roman" w:hAnsi="Times New Roman" w:cs="Times New Roman" w:hint="eastAsia"/>
+          <w:sz w:val="24"/>
+          <w:szCs w:val="24"/>
+        </w:rPr>
+        <w:t>b</w:t>
+      </w:r>
+      <w:r>
+        <w:rPr>
+          <w:rFonts w:ascii="Times New Roman" w:hAnsi="Times New Roman" w:cs="Times New Roman"/>
+          <w:sz w:val="24"/>
+          <w:szCs w:val="24"/>
+        </w:rPr>
+        <w:t>”</w:t>
+      </w:r>
+      <w:r>
+        <w:rPr>
+          <w:rFonts w:ascii="Times New Roman" w:hAnsi="Times New Roman" w:cs="Times New Roman" w:hint="eastAsia"/>
+          <w:sz w:val="24"/>
+          <w:szCs w:val="24"/>
+        </w:rPr>
+        <w:t xml:space="preserve"> is a voiceless consotant. The</w:t>
+      </w:r>
+      <w:r>
+        <w:rPr>
+          <w:rFonts w:ascii="Times New Roman" w:hAnsi="Times New Roman" w:cs="Times New Roman" w:hint="eastAsia"/>
+          <w:sz w:val="24"/>
+          <w:szCs w:val="24"/>
+        </w:rPr>
+        <w:t xml:space="preserve"> </w:t>
+      </w:r>
+      <w:r>
+        <w:rPr>
+          <w:rFonts w:ascii="Times New Roman" w:hAnsi="Times New Roman" w:cs="Times New Roman"/>
+          <w:sz w:val="24"/>
+          <w:szCs w:val="24"/>
+        </w:rPr>
+        <w:t>“</w:t>
+      </w:r>
+      <w:r>
+        <w:rPr>
+          <w:rFonts w:ascii="Times New Roman" w:hAnsi="Times New Roman" w:cs="Times New Roman" w:hint="eastAsia"/>
+          <w:sz w:val="24"/>
+          <w:szCs w:val="24"/>
+        </w:rPr>
+        <w:t>不可</w:t>
+      </w:r>
+      <w:r>
+        <w:rPr>
+          <w:rFonts w:ascii="Times New Roman" w:hAnsi="Times New Roman" w:cs="Times New Roman" w:hint="eastAsia"/>
+          <w:sz w:val="24"/>
+          <w:szCs w:val="24"/>
+        </w:rPr>
+        <w:t>(bu ke)</w:t>
+      </w:r>
+      <w:r>
+        <w:rPr>
+          <w:rFonts w:ascii="Times New Roman" w:hAnsi="Times New Roman" w:cs="Times New Roman"/>
+          <w:sz w:val="24"/>
+          <w:szCs w:val="24"/>
+        </w:rPr>
+        <w:t>”</w:t>
+      </w:r>
+      <w:r>
+        <w:rPr>
+          <w:rFonts w:ascii="Times New Roman" w:hAnsi="Times New Roman" w:cs="Times New Roman" w:hint="eastAsia"/>
+          <w:sz w:val="24"/>
+          <w:szCs w:val="24"/>
+        </w:rPr>
+        <w:t xml:space="preserve"> </w:t>
+      </w:r>
+      <w:r>
+        <w:rPr>
+          <w:rFonts w:ascii="Times New Roman" w:hAnsi="Times New Roman" w:cs="Times New Roman" w:hint="eastAsia"/>
+          <w:sz w:val="24"/>
+          <w:szCs w:val="24"/>
+        </w:rPr>
+        <w:t xml:space="preserve">does not need your vocal cords to vibrate before you open you mouth since the sound of </w:t>
+      </w:r>
+      <w:r>
+        <w:rPr>
+          <w:rFonts w:ascii="Times New Roman" w:hAnsi="Times New Roman" w:cs="Times New Roman"/>
+          <w:sz w:val="24"/>
+          <w:szCs w:val="24"/>
+        </w:rPr>
+        <w:t>“</w:t>
+      </w:r>
+      <w:r>
+        <w:rPr>
+          <w:rFonts w:ascii="Times New Roman" w:hAnsi="Times New Roman" w:cs="Times New Roman" w:hint="eastAsia"/>
+          <w:sz w:val="24"/>
+          <w:szCs w:val="24"/>
+        </w:rPr>
+        <w:t>bu</w:t>
+      </w:r>
+      <w:r>
+        <w:rPr>
+          <w:rFonts w:ascii="Times New Roman" w:hAnsi="Times New Roman" w:cs="Times New Roman"/>
+          <w:sz w:val="24"/>
+          <w:szCs w:val="24"/>
+        </w:rPr>
+        <w:t>”</w:t>
+      </w:r>
+      <w:r>
+        <w:rPr>
+          <w:rFonts w:ascii="Times New Roman" w:hAnsi="Times New Roman" w:cs="Times New Roman" w:hint="eastAsia"/>
+          <w:sz w:val="24"/>
+          <w:szCs w:val="24"/>
+        </w:rPr>
+        <w:t xml:space="preserve"> actually from </w:t>
+      </w:r>
+      <w:r>
+        <w:rPr>
+          <w:rFonts w:ascii="Times New Roman" w:hAnsi="Times New Roman" w:cs="Times New Roman"/>
+          <w:sz w:val="24"/>
+          <w:szCs w:val="24"/>
+        </w:rPr>
+        <w:t>“</w:t>
+      </w:r>
+      <w:r>
+        <w:rPr>
+          <w:rFonts w:ascii="Times New Roman" w:hAnsi="Times New Roman" w:cs="Times New Roman" w:hint="eastAsia"/>
+          <w:sz w:val="24"/>
+          <w:szCs w:val="24"/>
+        </w:rPr>
+        <w:t>u</w:t>
+      </w:r>
+      <w:r>
+        <w:rPr>
+          <w:rFonts w:ascii="Times New Roman" w:hAnsi="Times New Roman" w:cs="Times New Roman"/>
+          <w:sz w:val="24"/>
+          <w:szCs w:val="24"/>
+        </w:rPr>
+        <w:t>”</w:t>
+      </w:r>
+      <w:r>
+        <w:rPr>
+          <w:rFonts w:ascii="Times New Roman" w:hAnsi="Times New Roman" w:cs="Times New Roman" w:hint="eastAsia"/>
+          <w:sz w:val="24"/>
+          <w:szCs w:val="24"/>
+        </w:rPr>
+        <w:t>.</w:t>
+      </w:r>
+    </w:p>
+    <w:p>
+      <w:pPr>
+        <w:rPr>
+          <w:rFonts w:ascii="Times New Roman" w:hAnsi="Times New Roman" w:cs="Times New Roman" w:hint="eastAsia"/>
+          <w:sz w:val="24"/>
+          <w:szCs w:val="24"/>
+        </w:rPr>
+      </w:pPr>
+      <w:r>
+        <w:rPr>
+          <w:rFonts w:ascii="Times New Roman" w:hAnsi="Times New Roman" w:cs="Times New Roman" w:hint="eastAsia"/>
+          <w:sz w:val="24"/>
+          <w:szCs w:val="24"/>
+        </w:rPr>
+        <w:t>N.B. There is not any voiced consotant in Chinese; the /b/, which not as same as /b/ in English, is a voiceless consotant.</w:t>
+      </w:r>
+      <w:bookmarkStart w:id="0" w:name="_GoBack"/>
+      <w:bookmarkEnd w:id="0"/>
+    </w:p>
+    <w:p>
+      <w:pPr>
+        <w:pStyle w:val="a3"/>
+        <w:numPr>
+          <w:ilvl w:val="0"/>
+          <w:numId w:val="4"/>
+        </w:numPr>
+        <w:ind w:left="714" w:hanging="357"/>
+        <w:outlineLvl w:val="1"/>
+        <w:rPr>
+          <w:rFonts w:ascii="Times New Roman" w:hAnsi="Times New Roman" w:cs="Times New Roman" w:hint="eastAsia"/>
+          <w:b/>
+          <w:sz w:val="24"/>
+          <w:szCs w:val="24"/>
+        </w:rPr>
+      </w:pPr>
+      <w:r>
+        <w:rPr>
+          <w:rFonts w:ascii="Times New Roman" w:hAnsi="Times New Roman" w:cs="Times New Roman" w:hint="eastAsia"/>
+          <w:b/>
+          <w:sz w:val="24"/>
+          <w:szCs w:val="24"/>
+        </w:rPr>
+        <w:t>/p/ and /b/</w:t>
+      </w:r>
+    </w:p>
+    <w:p>
+      <w:pPr>
+        <w:pStyle w:val="a3"/>
+        <w:rPr>
+          <w:rFonts w:ascii="Times New Roman" w:hAnsi="Times New Roman" w:cs="Times New Roman"/>
+          <w:sz w:val="24"/>
+          <w:szCs w:val="24"/>
+        </w:rPr>
+      </w:pPr>
     </w:p>
     <w:sectPr>
       <w:pgSz w:w="11906" w:h="16838"/>
@@ -4840,9 +5245,9 @@
     </w:lvl>
   </w:abstractNum>
   <w:abstractNum w:abstractNumId="1">
-    <w:nsid w:val="64E31FE7"/>
+    <w:nsid w:val="5A2F7F6F"/>
     <w:multiLevelType w:val="hybridMultilevel"/>
-    <w:tmpl w:val="EF4E4A74"/>
+    <w:tmpl w:val="3706694A"/>
     <w:lvl w:ilvl="0" w:tplc="0809000F">
       <w:start w:val="1"/>
       <w:numFmt w:val="decimal"/>
@@ -4929,13 +5334,13 @@
     </w:lvl>
   </w:abstractNum>
   <w:abstractNum w:abstractNumId="2">
-    <w:nsid w:val="76502ED0"/>
+    <w:nsid w:val="64E31FE7"/>
     <w:multiLevelType w:val="hybridMultilevel"/>
-    <w:tmpl w:val="2B86390C"/>
-    <w:lvl w:ilvl="0" w:tplc="813EA6F2">
+    <w:tmpl w:val="EF4E4A74"/>
+    <w:lvl w:ilvl="0" w:tplc="0809000F">
       <w:start w:val="1"/>
       <w:numFmt w:val="decimal"/>
-      <w:lvlText w:val="(%1)"/>
+      <w:lvlText w:val="%1."/>
       <w:lvlJc w:val="left"/>
       <w:pPr>
         <w:ind w:left="720" w:hanging="360"/>
@@ -5017,14 +5422,106 @@
       </w:pPr>
     </w:lvl>
   </w:abstractNum>
+  <w:abstractNum w:abstractNumId="3">
+    <w:nsid w:val="76502ED0"/>
+    <w:multiLevelType w:val="hybridMultilevel"/>
+    <w:tmpl w:val="2B86390C"/>
+    <w:lvl w:ilvl="0" w:tplc="813EA6F2">
+      <w:start w:val="1"/>
+      <w:numFmt w:val="decimal"/>
+      <w:lvlText w:val="(%1)"/>
+      <w:lvlJc w:val="left"/>
+      <w:pPr>
+        <w:ind w:left="720" w:hanging="360"/>
+      </w:pPr>
+      <w:rPr>
+        <w:rFonts w:hint="default"/>
+      </w:rPr>
+    </w:lvl>
+    <w:lvl w:ilvl="1" w:tplc="08090019" w:tentative="1">
+      <w:start w:val="1"/>
+      <w:numFmt w:val="lowerLetter"/>
+      <w:lvlText w:val="%2."/>
+      <w:lvlJc w:val="left"/>
+      <w:pPr>
+        <w:ind w:left="1440" w:hanging="360"/>
+      </w:pPr>
+    </w:lvl>
+    <w:lvl w:ilvl="2" w:tplc="0809001B" w:tentative="1">
+      <w:start w:val="1"/>
+      <w:numFmt w:val="lowerRoman"/>
+      <w:lvlText w:val="%3."/>
+      <w:lvlJc w:val="right"/>
+      <w:pPr>
+        <w:ind w:left="2160" w:hanging="180"/>
+      </w:pPr>
+    </w:lvl>
+    <w:lvl w:ilvl="3" w:tplc="0809000F" w:tentative="1">
+      <w:start w:val="1"/>
+      <w:numFmt w:val="decimal"/>
+      <w:lvlText w:val="%4."/>
+      <w:lvlJc w:val="left"/>
+      <w:pPr>
+        <w:ind w:left="2880" w:hanging="360"/>
+      </w:pPr>
+    </w:lvl>
+    <w:lvl w:ilvl="4" w:tplc="08090019" w:tentative="1">
+      <w:start w:val="1"/>
+      <w:numFmt w:val="lowerLetter"/>
+      <w:lvlText w:val="%5."/>
+      <w:lvlJc w:val="left"/>
+      <w:pPr>
+        <w:ind w:left="3600" w:hanging="360"/>
+      </w:pPr>
+    </w:lvl>
+    <w:lvl w:ilvl="5" w:tplc="0809001B" w:tentative="1">
+      <w:start w:val="1"/>
+      <w:numFmt w:val="lowerRoman"/>
+      <w:lvlText w:val="%6."/>
+      <w:lvlJc w:val="right"/>
+      <w:pPr>
+        <w:ind w:left="4320" w:hanging="180"/>
+      </w:pPr>
+    </w:lvl>
+    <w:lvl w:ilvl="6" w:tplc="0809000F" w:tentative="1">
+      <w:start w:val="1"/>
+      <w:numFmt w:val="decimal"/>
+      <w:lvlText w:val="%7."/>
+      <w:lvlJc w:val="left"/>
+      <w:pPr>
+        <w:ind w:left="5040" w:hanging="360"/>
+      </w:pPr>
+    </w:lvl>
+    <w:lvl w:ilvl="7" w:tplc="08090019" w:tentative="1">
+      <w:start w:val="1"/>
+      <w:numFmt w:val="lowerLetter"/>
+      <w:lvlText w:val="%8."/>
+      <w:lvlJc w:val="left"/>
+      <w:pPr>
+        <w:ind w:left="5760" w:hanging="360"/>
+      </w:pPr>
+    </w:lvl>
+    <w:lvl w:ilvl="8" w:tplc="0809001B" w:tentative="1">
+      <w:start w:val="1"/>
+      <w:numFmt w:val="lowerRoman"/>
+      <w:lvlText w:val="%9."/>
+      <w:lvlJc w:val="right"/>
+      <w:pPr>
+        <w:ind w:left="6480" w:hanging="180"/>
+      </w:pPr>
+    </w:lvl>
+  </w:abstractNum>
   <w:num w:numId="1">
-    <w:abstractNumId w:val="1"/>
+    <w:abstractNumId w:val="2"/>
   </w:num>
   <w:num w:numId="2">
     <w:abstractNumId w:val="0"/>
   </w:num>
   <w:num w:numId="3">
-    <w:abstractNumId w:val="2"/>
+    <w:abstractNumId w:val="3"/>
+  </w:num>
+  <w:num w:numId="4">
+    <w:abstractNumId w:val="1"/>
   </w:num>
 </w:numbering>
 </file>
@@ -5869,7 +6366,7 @@
 </file>
 
 <file path=customXml/itemProps1.xml><?xml version="1.0" encoding="utf-8"?>
-<ds:datastoreItem xmlns:ds="http://schemas.openxmlformats.org/officeDocument/2006/customXml" ds:itemID="{98BF5FA1-1D18-46BB-BCC5-4572FD51EF19}">
+<ds:datastoreItem xmlns:ds="http://schemas.openxmlformats.org/officeDocument/2006/customXml" ds:itemID="{5A3D9E52-51AE-407C-B529-DED08D5B82C8}">
   <ds:schemaRefs>
     <ds:schemaRef ds:uri="http://schemas.openxmlformats.org/officeDocument/2006/bibliography"/>
   </ds:schemaRefs>

</xml_diff>

<commit_message>
update notes of pronunciation: aspirated, unaspirated and no audiable constants
</commit_message>
<xml_diff>
--- a/Speaking/Pronunciation.docx
+++ b/Speaking/Pronunciation.docx
@@ -694,7 +694,7 @@
     <w:p>
       <w:pPr>
         <w:rPr>
-          <w:rFonts w:ascii="Times New Roman" w:hAnsi="Times New Roman" w:cs="Times New Roman" w:hint="eastAsia"/>
+          <w:rFonts w:ascii="Times New Roman" w:hAnsi="Times New Roman" w:cs="Times New Roman"/>
           <w:b/>
           <w:sz w:val="24"/>
           <w:lang w:val="en-US"/>
@@ -4604,7 +4604,7 @@
     <w:p>
       <w:pPr>
         <w:rPr>
-          <w:rFonts w:ascii="Times New Roman" w:hAnsi="Times New Roman" w:cs="Times New Roman" w:hint="eastAsia"/>
+          <w:rFonts w:ascii="Times New Roman" w:hAnsi="Times New Roman" w:cs="Times New Roman"/>
           <w:sz w:val="24"/>
           <w:szCs w:val="24"/>
         </w:rPr>
@@ -4701,7 +4701,7 @@
     <w:p>
       <w:pPr>
         <w:rPr>
-          <w:rFonts w:ascii="Times New Roman" w:hAnsi="Times New Roman" w:cs="Times New Roman" w:hint="eastAsia"/>
+          <w:rFonts w:ascii="Times New Roman" w:hAnsi="Times New Roman" w:cs="Times New Roman"/>
           <w:sz w:val="24"/>
           <w:szCs w:val="24"/>
         </w:rPr>
@@ -4758,7 +4758,7 @@
     <w:p>
       <w:pPr>
         <w:rPr>
-          <w:rFonts w:ascii="Times New Roman" w:hAnsi="Times New Roman" w:cs="Times New Roman" w:hint="eastAsia"/>
+          <w:rFonts w:ascii="Times New Roman" w:hAnsi="Times New Roman" w:cs="Times New Roman"/>
           <w:sz w:val="24"/>
           <w:szCs w:val="24"/>
         </w:rPr>
@@ -4768,7 +4768,7 @@
       <w:pPr>
         <w:outlineLvl w:val="0"/>
         <w:rPr>
-          <w:rFonts w:ascii="Times New Roman" w:hAnsi="Times New Roman" w:cs="Times New Roman" w:hint="eastAsia"/>
+          <w:rFonts w:ascii="Times New Roman" w:hAnsi="Times New Roman" w:cs="Times New Roman"/>
           <w:b/>
           <w:sz w:val="32"/>
           <w:szCs w:val="24"/>
@@ -4788,7 +4788,7 @@
       <w:pPr>
         <w:outlineLvl w:val="1"/>
         <w:rPr>
-          <w:rFonts w:ascii="Times New Roman" w:hAnsi="Times New Roman" w:cs="Times New Roman" w:hint="eastAsia"/>
+          <w:rFonts w:ascii="Times New Roman" w:hAnsi="Times New Roman" w:cs="Times New Roman"/>
           <w:b/>
           <w:sz w:val="24"/>
           <w:szCs w:val="24"/>
@@ -4806,8 +4806,14 @@
     </w:p>
     <w:p>
       <w:pPr>
-        <w:rPr>
-          <w:rFonts w:ascii="Times New Roman" w:hAnsi="Times New Roman" w:cs="Times New Roman" w:hint="eastAsia"/>
+        <w:pStyle w:val="a3"/>
+        <w:numPr>
+          <w:ilvl w:val="0"/>
+          <w:numId w:val="5"/>
+        </w:numPr>
+        <w:ind w:left="360"/>
+        <w:rPr>
+          <w:rFonts w:ascii="Times New Roman" w:hAnsi="Times New Roman" w:cs="Times New Roman"/>
           <w:sz w:val="24"/>
           <w:szCs w:val="24"/>
         </w:rPr>
@@ -4824,7 +4830,7 @@
     <w:p>
       <w:pPr>
         <w:rPr>
-          <w:rFonts w:ascii="Times New Roman" w:hAnsi="Times New Roman" w:cs="Times New Roman" w:hint="eastAsia"/>
+          <w:rFonts w:ascii="Times New Roman" w:hAnsi="Times New Roman" w:cs="Times New Roman"/>
           <w:sz w:val="24"/>
           <w:szCs w:val="24"/>
         </w:rPr>
@@ -5052,10 +5058,125 @@
           <w:sz w:val="24"/>
           <w:szCs w:val="24"/>
         </w:rPr>
-        <w:t>N.B. There is not any voiced consotant in Chinese; the /b/, which not as same as /b/ in English, is a voiceless consotant.</w:t>
-      </w:r>
-      <w:bookmarkStart w:id="0" w:name="_GoBack"/>
-      <w:bookmarkEnd w:id="0"/>
+        <w:t xml:space="preserve">N.B. There is not any voiced consotant in Chinese; the /b/, which not as same as /b/ in English, is </w:t>
+      </w:r>
+      <w:r>
+        <w:rPr>
+          <w:rFonts w:ascii="Times New Roman" w:hAnsi="Times New Roman" w:cs="Times New Roman" w:hint="eastAsia"/>
+          <w:sz w:val="24"/>
+          <w:szCs w:val="24"/>
+        </w:rPr>
+        <w:t xml:space="preserve">acutually </w:t>
+      </w:r>
+      <w:r>
+        <w:rPr>
+          <w:rFonts w:ascii="Times New Roman" w:hAnsi="Times New Roman" w:cs="Times New Roman" w:hint="eastAsia"/>
+          <w:sz w:val="24"/>
+          <w:szCs w:val="24"/>
+        </w:rPr>
+        <w:t>a voiceless consotant.</w:t>
+      </w:r>
+    </w:p>
+    <w:p>
+      <w:pPr>
+        <w:rPr>
+          <w:rFonts w:ascii="Times New Roman" w:hAnsi="Times New Roman" w:cs="Times New Roman" w:hint="eastAsia"/>
+          <w:sz w:val="24"/>
+          <w:szCs w:val="24"/>
+        </w:rPr>
+      </w:pPr>
+      <w:r>
+        <w:rPr>
+          <w:rFonts w:ascii="Times New Roman" w:hAnsi="Times New Roman" w:cs="Times New Roman" w:hint="eastAsia"/>
+          <w:sz w:val="24"/>
+          <w:szCs w:val="24"/>
+        </w:rPr>
+        <w:t>(2) Three stages to articulate consonants.</w:t>
+      </w:r>
+    </w:p>
+    <w:p>
+      <w:pPr>
+        <w:rPr>
+          <w:rFonts w:ascii="Times New Roman" w:hAnsi="Times New Roman" w:cs="Times New Roman" w:hint="eastAsia"/>
+          <w:sz w:val="24"/>
+          <w:szCs w:val="24"/>
+        </w:rPr>
+      </w:pPr>
+      <w:r>
+        <w:rPr>
+          <w:rFonts w:ascii="Times New Roman" w:hAnsi="Times New Roman" w:cs="Times New Roman" w:hint="eastAsia"/>
+          <w:sz w:val="24"/>
+          <w:szCs w:val="24"/>
+        </w:rPr>
+        <w:t>Let</w:t>
+      </w:r>
+      <w:r>
+        <w:rPr>
+          <w:rFonts w:ascii="Times New Roman" w:hAnsi="Times New Roman" w:cs="Times New Roman"/>
+          <w:sz w:val="24"/>
+          <w:szCs w:val="24"/>
+        </w:rPr>
+        <w:t>’</w:t>
+      </w:r>
+      <w:r>
+        <w:rPr>
+          <w:rFonts w:ascii="Times New Roman" w:hAnsi="Times New Roman" w:cs="Times New Roman" w:hint="eastAsia"/>
+          <w:sz w:val="24"/>
+          <w:szCs w:val="24"/>
+        </w:rPr>
+        <w:t>s take /p/ as an example</w:t>
+      </w:r>
+    </w:p>
+    <w:p>
+      <w:pPr>
+        <w:rPr>
+          <w:rFonts w:ascii="Times New Roman" w:hAnsi="Times New Roman" w:cs="Times New Roman" w:hint="eastAsia"/>
+          <w:sz w:val="24"/>
+          <w:szCs w:val="24"/>
+        </w:rPr>
+      </w:pPr>
+      <w:r>
+        <w:rPr>
+          <w:rFonts w:ascii="Times New Roman" w:hAnsi="Times New Roman" w:cs="Times New Roman" w:hint="eastAsia"/>
+          <w:sz w:val="24"/>
+          <w:szCs w:val="24"/>
+        </w:rPr>
+        <w:t>Catch: Close your lips before send air from your lung.</w:t>
+      </w:r>
+    </w:p>
+    <w:p>
+      <w:pPr>
+        <w:rPr>
+          <w:rFonts w:ascii="Times New Roman" w:hAnsi="Times New Roman" w:cs="Times New Roman" w:hint="eastAsia"/>
+          <w:sz w:val="24"/>
+          <w:szCs w:val="24"/>
+        </w:rPr>
+      </w:pPr>
+      <w:r>
+        <w:rPr>
+          <w:rFonts w:ascii="Times New Roman" w:hAnsi="Times New Roman" w:cs="Times New Roman" w:hint="eastAsia"/>
+          <w:sz w:val="24"/>
+          <w:szCs w:val="24"/>
+        </w:rPr>
+        <w:t>Hold: Send air and hold your lips.</w:t>
+      </w:r>
+    </w:p>
+    <w:p>
+      <w:pPr>
+        <w:rPr>
+          <w:rFonts w:ascii="Times New Roman" w:hAnsi="Times New Roman" w:cs="Times New Roman"/>
+          <w:sz w:val="24"/>
+          <w:szCs w:val="24"/>
+        </w:rPr>
+      </w:pPr>
+      <w:r>
+        <w:rPr>
+          <w:rFonts w:ascii="Times New Roman" w:hAnsi="Times New Roman" w:cs="Times New Roman" w:hint="eastAsia"/>
+          <w:sz w:val="24"/>
+          <w:szCs w:val="24"/>
+        </w:rPr>
+        <w:t xml:space="preserve">Release: Open your lips immediately. </w:t>
+      </w:r>
     </w:p>
     <w:p>
       <w:pPr>
@@ -5067,31 +5188,540 @@
         <w:ind w:left="714" w:hanging="357"/>
         <w:outlineLvl w:val="1"/>
         <w:rPr>
-          <w:rFonts w:ascii="Times New Roman" w:hAnsi="Times New Roman" w:cs="Times New Roman" w:hint="eastAsia"/>
-          <w:b/>
-          <w:sz w:val="24"/>
-          <w:szCs w:val="24"/>
-        </w:rPr>
-      </w:pPr>
-      <w:r>
-        <w:rPr>
-          <w:rFonts w:ascii="Times New Roman" w:hAnsi="Times New Roman" w:cs="Times New Roman" w:hint="eastAsia"/>
-          <w:b/>
-          <w:sz w:val="24"/>
-          <w:szCs w:val="24"/>
-        </w:rPr>
+          <w:rFonts w:ascii="Times New Roman" w:hAnsi="Times New Roman" w:cs="Times New Roman"/>
+          <w:b/>
+          <w:sz w:val="24"/>
+          <w:szCs w:val="24"/>
+        </w:rPr>
+      </w:pPr>
+      <w:r>
+        <w:rPr>
+          <w:rFonts w:ascii="Times New Roman" w:hAnsi="Times New Roman" w:cs="Times New Roman" w:hint="eastAsia"/>
+          <w:b/>
+          <w:sz w:val="24"/>
+          <w:szCs w:val="24"/>
+        </w:rPr>
+        <w:lastRenderedPageBreak/>
         <w:t>/p/ and /b/</w:t>
       </w:r>
     </w:p>
     <w:p>
       <w:pPr>
         <w:pStyle w:val="a3"/>
-        <w:rPr>
-          <w:rFonts w:ascii="Times New Roman" w:hAnsi="Times New Roman" w:cs="Times New Roman"/>
-          <w:sz w:val="24"/>
-          <w:szCs w:val="24"/>
-        </w:rPr>
-      </w:pPr>
+        <w:numPr>
+          <w:ilvl w:val="0"/>
+          <w:numId w:val="6"/>
+        </w:numPr>
+        <w:rPr>
+          <w:rFonts w:ascii="Times New Roman" w:hAnsi="Times New Roman" w:cs="Times New Roman" w:hint="eastAsia"/>
+          <w:sz w:val="24"/>
+          <w:szCs w:val="24"/>
+        </w:rPr>
+      </w:pPr>
+      <w:r>
+        <w:rPr>
+          <w:rFonts w:ascii="Times New Roman" w:hAnsi="Times New Roman" w:cs="Times New Roman" w:hint="eastAsia"/>
+          <w:sz w:val="24"/>
+          <w:szCs w:val="24"/>
+        </w:rPr>
+        <w:t>/p/</w:t>
+      </w:r>
+    </w:p>
+    <w:p>
+      <w:pPr>
+        <w:pStyle w:val="a3"/>
+        <w:ind w:left="717"/>
+        <w:rPr>
+          <w:rFonts w:ascii="Times New Roman" w:hAnsi="Times New Roman" w:cs="Times New Roman" w:hint="eastAsia"/>
+          <w:sz w:val="24"/>
+          <w:szCs w:val="24"/>
+        </w:rPr>
+      </w:pPr>
+      <w:r>
+        <w:rPr>
+          <w:rFonts w:ascii="Times New Roman" w:hAnsi="Times New Roman" w:cs="Times New Roman" w:hint="eastAsia"/>
+          <w:sz w:val="24"/>
+          <w:szCs w:val="24"/>
+        </w:rPr>
+        <w:t xml:space="preserve">There are three </w:t>
+      </w:r>
+      <w:r>
+        <w:rPr>
+          <w:rFonts w:ascii="Times New Roman" w:hAnsi="Times New Roman" w:cs="Times New Roman" w:hint="eastAsia"/>
+          <w:sz w:val="24"/>
+          <w:szCs w:val="24"/>
+        </w:rPr>
+        <w:t>kinds of /p/ in English.</w:t>
+      </w:r>
+    </w:p>
+    <w:p>
+      <w:pPr>
+        <w:pStyle w:val="a3"/>
+        <w:ind w:left="717"/>
+        <w:rPr>
+          <w:rFonts w:ascii="Times New Roman" w:hAnsi="Times New Roman" w:cs="Times New Roman" w:hint="eastAsia"/>
+          <w:sz w:val="24"/>
+          <w:szCs w:val="24"/>
+        </w:rPr>
+      </w:pPr>
+      <w:r>
+        <w:rPr>
+          <w:rFonts w:ascii="Times New Roman" w:hAnsi="Times New Roman" w:cs="Times New Roman" w:hint="eastAsia"/>
+          <w:sz w:val="24"/>
+          <w:szCs w:val="24"/>
+        </w:rPr>
+        <w:t xml:space="preserve">1, Aspirated /p/. </w:t>
+      </w:r>
+    </w:p>
+    <w:p>
+      <w:pPr>
+        <w:pStyle w:val="a3"/>
+        <w:ind w:left="717"/>
+        <w:rPr>
+          <w:rFonts w:ascii="Times New Roman" w:hAnsi="Times New Roman" w:cs="Times New Roman" w:hint="eastAsia"/>
+          <w:sz w:val="24"/>
+          <w:szCs w:val="24"/>
+        </w:rPr>
+      </w:pPr>
+      <w:r>
+        <w:rPr>
+          <w:rFonts w:ascii="Times New Roman" w:hAnsi="Times New Roman" w:cs="Times New Roman" w:hint="eastAsia"/>
+          <w:sz w:val="24"/>
+          <w:szCs w:val="24"/>
+        </w:rPr>
+        <w:t xml:space="preserve">When there is a vowel after </w:t>
+      </w:r>
+      <w:r>
+        <w:rPr>
+          <w:rFonts w:ascii="Times New Roman" w:hAnsi="Times New Roman" w:cs="Times New Roman"/>
+          <w:sz w:val="24"/>
+          <w:szCs w:val="24"/>
+        </w:rPr>
+        <w:t>‘</w:t>
+      </w:r>
+      <w:r>
+        <w:rPr>
+          <w:rFonts w:ascii="Times New Roman" w:hAnsi="Times New Roman" w:cs="Times New Roman" w:hint="eastAsia"/>
+          <w:sz w:val="24"/>
+          <w:szCs w:val="24"/>
+        </w:rPr>
+        <w:t>p</w:t>
+      </w:r>
+      <w:r>
+        <w:rPr>
+          <w:rFonts w:ascii="Times New Roman" w:hAnsi="Times New Roman" w:cs="Times New Roman"/>
+          <w:sz w:val="24"/>
+          <w:szCs w:val="24"/>
+        </w:rPr>
+        <w:t>’</w:t>
+      </w:r>
+      <w:r>
+        <w:rPr>
+          <w:rFonts w:ascii="Times New Roman" w:hAnsi="Times New Roman" w:cs="Times New Roman" w:hint="eastAsia"/>
+          <w:sz w:val="24"/>
+          <w:szCs w:val="24"/>
+        </w:rPr>
+        <w:t>, i</w:t>
+      </w:r>
+      <w:r>
+        <w:rPr>
+          <w:rFonts w:ascii="Times New Roman" w:hAnsi="Times New Roman" w:cs="Times New Roman" w:hint="eastAsia"/>
+          <w:sz w:val="24"/>
+          <w:szCs w:val="24"/>
+        </w:rPr>
+        <w:t>t is</w:t>
+      </w:r>
+      <w:r>
+        <w:rPr>
+          <w:rFonts w:ascii="Times New Roman" w:hAnsi="Times New Roman" w:cs="Times New Roman" w:hint="eastAsia"/>
+          <w:sz w:val="24"/>
+          <w:szCs w:val="24"/>
+        </w:rPr>
+        <w:t xml:space="preserve"> an aspirated and</w:t>
+      </w:r>
+      <w:r>
+        <w:rPr>
+          <w:rFonts w:ascii="Times New Roman" w:hAnsi="Times New Roman" w:cs="Times New Roman" w:hint="eastAsia"/>
+          <w:sz w:val="24"/>
+          <w:szCs w:val="24"/>
+        </w:rPr>
+        <w:t xml:space="preserve"> standard pronunciation of /p/, such as peak /pi:k/</w:t>
+      </w:r>
+      <w:r>
+        <w:rPr>
+          <w:rFonts w:ascii="Times New Roman" w:hAnsi="Times New Roman" w:cs="Times New Roman" w:hint="eastAsia"/>
+          <w:sz w:val="24"/>
+          <w:szCs w:val="24"/>
+        </w:rPr>
+        <w:t>.</w:t>
+      </w:r>
+    </w:p>
+    <w:p>
+      <w:pPr>
+        <w:pStyle w:val="a3"/>
+        <w:ind w:left="717"/>
+        <w:rPr>
+          <w:rFonts w:ascii="Times New Roman" w:hAnsi="Times New Roman" w:cs="Times New Roman" w:hint="eastAsia"/>
+          <w:sz w:val="24"/>
+          <w:szCs w:val="24"/>
+        </w:rPr>
+      </w:pPr>
+      <w:r>
+        <w:rPr>
+          <w:rFonts w:ascii="Times New Roman" w:hAnsi="Times New Roman" w:cs="Times New Roman" w:hint="eastAsia"/>
+          <w:sz w:val="24"/>
+          <w:szCs w:val="24"/>
+        </w:rPr>
+        <w:t>2, Unaspirated /p/</w:t>
+      </w:r>
+      <w:r>
+        <w:rPr>
+          <w:rFonts w:ascii="Times New Roman" w:hAnsi="Times New Roman" w:cs="Times New Roman" w:hint="eastAsia"/>
+          <w:sz w:val="24"/>
+          <w:szCs w:val="24"/>
+        </w:rPr>
+        <w:t xml:space="preserve">. </w:t>
+      </w:r>
+    </w:p>
+    <w:p>
+      <w:pPr>
+        <w:pStyle w:val="a3"/>
+        <w:ind w:left="717"/>
+        <w:rPr>
+          <w:rFonts w:ascii="Times New Roman" w:hAnsi="Times New Roman" w:cs="Times New Roman" w:hint="eastAsia"/>
+          <w:sz w:val="24"/>
+          <w:szCs w:val="24"/>
+        </w:rPr>
+      </w:pPr>
+      <w:r>
+        <w:rPr>
+          <w:rFonts w:ascii="Times New Roman" w:hAnsi="Times New Roman" w:cs="Times New Roman" w:hint="eastAsia"/>
+          <w:sz w:val="24"/>
+          <w:szCs w:val="24"/>
+        </w:rPr>
+        <w:t xml:space="preserve">When </w:t>
+      </w:r>
+      <w:r>
+        <w:rPr>
+          <w:rFonts w:ascii="Times New Roman" w:hAnsi="Times New Roman" w:cs="Times New Roman"/>
+          <w:sz w:val="24"/>
+          <w:szCs w:val="24"/>
+        </w:rPr>
+        <w:t>‘</w:t>
+      </w:r>
+      <w:r>
+        <w:rPr>
+          <w:rFonts w:ascii="Times New Roman" w:hAnsi="Times New Roman" w:cs="Times New Roman" w:hint="eastAsia"/>
+          <w:sz w:val="24"/>
+          <w:szCs w:val="24"/>
+        </w:rPr>
+        <w:t>p</w:t>
+      </w:r>
+      <w:r>
+        <w:rPr>
+          <w:rFonts w:ascii="Times New Roman" w:hAnsi="Times New Roman" w:cs="Times New Roman"/>
+          <w:sz w:val="24"/>
+          <w:szCs w:val="24"/>
+        </w:rPr>
+        <w:t>’</w:t>
+      </w:r>
+      <w:r>
+        <w:rPr>
+          <w:rFonts w:ascii="Times New Roman" w:hAnsi="Times New Roman" w:cs="Times New Roman" w:hint="eastAsia"/>
+          <w:sz w:val="24"/>
+          <w:szCs w:val="24"/>
+        </w:rPr>
+        <w:t xml:space="preserve"> is preceded by </w:t>
+      </w:r>
+      <w:r>
+        <w:rPr>
+          <w:rFonts w:ascii="Times New Roman" w:hAnsi="Times New Roman" w:cs="Times New Roman"/>
+          <w:sz w:val="24"/>
+          <w:szCs w:val="24"/>
+        </w:rPr>
+        <w:t>‘</w:t>
+      </w:r>
+      <w:r>
+        <w:rPr>
+          <w:rFonts w:ascii="Times New Roman" w:hAnsi="Times New Roman" w:cs="Times New Roman" w:hint="eastAsia"/>
+          <w:sz w:val="24"/>
+          <w:szCs w:val="24"/>
+        </w:rPr>
+        <w:t>s</w:t>
+      </w:r>
+      <w:r>
+        <w:rPr>
+          <w:rFonts w:ascii="Times New Roman" w:hAnsi="Times New Roman" w:cs="Times New Roman"/>
+          <w:sz w:val="24"/>
+          <w:szCs w:val="24"/>
+        </w:rPr>
+        <w:t>’</w:t>
+      </w:r>
+      <w:r>
+        <w:rPr>
+          <w:rFonts w:ascii="Times New Roman" w:hAnsi="Times New Roman" w:cs="Times New Roman" w:hint="eastAsia"/>
+          <w:sz w:val="24"/>
+          <w:szCs w:val="24"/>
+        </w:rPr>
+        <w:t xml:space="preserve">, it is an unaspirated consotant. </w:t>
+      </w:r>
+      <w:r>
+        <w:rPr>
+          <w:rFonts w:ascii="Times New Roman" w:hAnsi="Times New Roman" w:cs="Times New Roman" w:hint="eastAsia"/>
+          <w:sz w:val="24"/>
+          <w:szCs w:val="24"/>
+        </w:rPr>
+        <w:t xml:space="preserve">It is quite like the Chinse b in </w:t>
+      </w:r>
+      <w:r>
+        <w:rPr>
+          <w:rFonts w:ascii="Times New Roman" w:hAnsi="Times New Roman" w:cs="Times New Roman"/>
+          <w:sz w:val="24"/>
+          <w:szCs w:val="24"/>
+        </w:rPr>
+        <w:t>“</w:t>
+      </w:r>
+      <w:r>
+        <w:rPr>
+          <w:rFonts w:ascii="Times New Roman" w:hAnsi="Times New Roman" w:cs="Times New Roman" w:hint="eastAsia"/>
+          <w:sz w:val="24"/>
+          <w:szCs w:val="24"/>
+        </w:rPr>
+        <w:t>bo</w:t>
+      </w:r>
+      <w:r>
+        <w:rPr>
+          <w:rFonts w:ascii="Times New Roman" w:hAnsi="Times New Roman" w:cs="Times New Roman"/>
+          <w:sz w:val="24"/>
+          <w:szCs w:val="24"/>
+        </w:rPr>
+        <w:t>”</w:t>
+      </w:r>
+      <w:r>
+        <w:rPr>
+          <w:rFonts w:ascii="Times New Roman" w:hAnsi="Times New Roman" w:cs="Times New Roman" w:hint="eastAsia"/>
+          <w:sz w:val="24"/>
+          <w:szCs w:val="24"/>
+        </w:rPr>
+        <w:t xml:space="preserve"> which is </w:t>
+      </w:r>
+      <w:r>
+        <w:rPr>
+          <w:rFonts w:ascii="Times New Roman" w:hAnsi="Times New Roman" w:cs="Times New Roman" w:hint="eastAsia"/>
+          <w:sz w:val="24"/>
+          <w:szCs w:val="24"/>
+        </w:rPr>
+        <w:t xml:space="preserve">actually a voiceless consotant in Chinese Pinyin. </w:t>
+      </w:r>
+    </w:p>
+    <w:p>
+      <w:pPr>
+        <w:pStyle w:val="a3"/>
+        <w:ind w:left="717"/>
+        <w:rPr>
+          <w:rFonts w:ascii="Times New Roman" w:hAnsi="Times New Roman" w:cs="Times New Roman" w:hint="eastAsia"/>
+          <w:sz w:val="24"/>
+          <w:szCs w:val="24"/>
+        </w:rPr>
+      </w:pPr>
+      <w:r>
+        <w:rPr>
+          <w:rFonts w:ascii="Times New Roman" w:hAnsi="Times New Roman" w:cs="Times New Roman" w:hint="eastAsia"/>
+          <w:sz w:val="24"/>
+          <w:szCs w:val="24"/>
+        </w:rPr>
+        <w:t xml:space="preserve">Attention should be paid is that it is not true that there is no air coming out from your mouth, but less air that the aspirated /p/. </w:t>
+      </w:r>
+    </w:p>
+    <w:p>
+      <w:pPr>
+        <w:pStyle w:val="a3"/>
+        <w:ind w:left="717"/>
+        <w:rPr>
+          <w:rFonts w:ascii="Times New Roman" w:hAnsi="Times New Roman" w:cs="Times New Roman" w:hint="eastAsia"/>
+          <w:sz w:val="24"/>
+          <w:szCs w:val="24"/>
+        </w:rPr>
+      </w:pPr>
+      <w:r>
+        <w:rPr>
+          <w:rFonts w:ascii="Times New Roman" w:hAnsi="Times New Roman" w:cs="Times New Roman" w:hint="eastAsia"/>
+          <w:sz w:val="24"/>
+          <w:szCs w:val="24"/>
+        </w:rPr>
+        <w:t xml:space="preserve">A mistake is that </w:t>
+      </w:r>
+      <w:r>
+        <w:rPr>
+          <w:rFonts w:ascii="Times New Roman" w:hAnsi="Times New Roman" w:cs="Times New Roman"/>
+          <w:sz w:val="24"/>
+          <w:szCs w:val="24"/>
+        </w:rPr>
+        <w:t>‘</w:t>
+      </w:r>
+      <w:r>
+        <w:rPr>
+          <w:rFonts w:ascii="Times New Roman" w:hAnsi="Times New Roman" w:cs="Times New Roman" w:hint="eastAsia"/>
+          <w:sz w:val="24"/>
+          <w:szCs w:val="24"/>
+        </w:rPr>
+        <w:t>p</w:t>
+      </w:r>
+      <w:r>
+        <w:rPr>
+          <w:rFonts w:ascii="Times New Roman" w:hAnsi="Times New Roman" w:cs="Times New Roman"/>
+          <w:sz w:val="24"/>
+          <w:szCs w:val="24"/>
+        </w:rPr>
+        <w:t>’</w:t>
+      </w:r>
+      <w:r>
+        <w:rPr>
+          <w:rFonts w:ascii="Times New Roman" w:hAnsi="Times New Roman" w:cs="Times New Roman" w:hint="eastAsia"/>
+          <w:sz w:val="24"/>
+          <w:szCs w:val="24"/>
+        </w:rPr>
+        <w:t xml:space="preserve"> in words like speak /spi:k/ is wrongly pronounced /b/ in English, which is not correct. </w:t>
+      </w:r>
+    </w:p>
+    <w:p>
+      <w:pPr>
+        <w:pStyle w:val="a3"/>
+        <w:ind w:left="717"/>
+        <w:rPr>
+          <w:rFonts w:ascii="Times New Roman" w:hAnsi="Times New Roman" w:cs="Times New Roman" w:hint="eastAsia"/>
+          <w:sz w:val="24"/>
+          <w:szCs w:val="24"/>
+        </w:rPr>
+      </w:pPr>
+      <w:r>
+        <w:rPr>
+          <w:rFonts w:ascii="Times New Roman" w:hAnsi="Times New Roman" w:cs="Times New Roman" w:hint="eastAsia"/>
+          <w:sz w:val="24"/>
+          <w:szCs w:val="24"/>
+        </w:rPr>
+        <w:t xml:space="preserve">3, </w:t>
+      </w:r>
+      <w:r>
+        <w:rPr>
+          <w:rFonts w:ascii="Times New Roman" w:hAnsi="Times New Roman" w:cs="Times New Roman" w:hint="eastAsia"/>
+          <w:sz w:val="24"/>
+          <w:szCs w:val="24"/>
+        </w:rPr>
+        <w:t>No audible</w:t>
+      </w:r>
+      <w:r>
+        <w:rPr>
+          <w:rFonts w:ascii="Times New Roman" w:hAnsi="Times New Roman" w:cs="Times New Roman" w:hint="eastAsia"/>
+          <w:sz w:val="24"/>
+          <w:szCs w:val="24"/>
+        </w:rPr>
+        <w:t xml:space="preserve"> release.</w:t>
+      </w:r>
+    </w:p>
+    <w:p>
+      <w:pPr>
+        <w:pStyle w:val="a3"/>
+        <w:ind w:left="717"/>
+        <w:rPr>
+          <w:rFonts w:ascii="Times New Roman" w:hAnsi="Times New Roman" w:cs="Times New Roman" w:hint="eastAsia"/>
+          <w:sz w:val="24"/>
+          <w:szCs w:val="24"/>
+        </w:rPr>
+      </w:pPr>
+      <w:r>
+        <w:rPr>
+          <w:rFonts w:ascii="Times New Roman" w:hAnsi="Times New Roman" w:cs="Times New Roman" w:hint="eastAsia"/>
+          <w:sz w:val="24"/>
+          <w:szCs w:val="24"/>
+        </w:rPr>
+        <w:t>For example, in trapdoor /tr</w:t>
+      </w:r>
+      <w:r>
+        <w:rPr>
+          <w:rFonts w:ascii="Times New Roman" w:hAnsi="Times New Roman" w:cs="Times New Roman"/>
+          <w:sz w:val="24"/>
+          <w:szCs w:val="24"/>
+        </w:rPr>
+        <w:t>ᴂ</w:t>
+      </w:r>
+      <w:r>
+        <w:rPr>
+          <w:rFonts w:ascii="Times New Roman" w:hAnsi="Times New Roman" w:cs="Times New Roman" w:hint="eastAsia"/>
+          <w:sz w:val="24"/>
+          <w:szCs w:val="24"/>
+        </w:rPr>
+        <w:t>pd</w:t>
+      </w:r>
+      <w:r>
+        <w:rPr>
+          <w:rFonts w:ascii="Times New Roman" w:hAnsi="Times New Roman" w:cs="Times New Roman"/>
+          <w:sz w:val="24"/>
+          <w:szCs w:val="24"/>
+        </w:rPr>
+        <w:t>ɔ</w:t>
+      </w:r>
+      <w:r>
+        <w:rPr>
+          <w:rFonts w:ascii="Times New Roman" w:hAnsi="Times New Roman" w:cs="Times New Roman" w:hint="eastAsia"/>
+          <w:sz w:val="24"/>
+          <w:szCs w:val="24"/>
+        </w:rPr>
+        <w:t xml:space="preserve">:/ the /p/ is articulated without any voice or air coming from your mounth, but your mouth should be opened. </w:t>
+      </w:r>
+    </w:p>
+    <w:p>
+      <w:pPr>
+        <w:pStyle w:val="a3"/>
+        <w:ind w:left="717"/>
+        <w:rPr>
+          <w:rFonts w:ascii="Times New Roman" w:hAnsi="Times New Roman" w:cs="Times New Roman"/>
+          <w:sz w:val="24"/>
+          <w:szCs w:val="24"/>
+        </w:rPr>
+      </w:pPr>
+      <w:r>
+        <w:rPr>
+          <w:rFonts w:ascii="Times New Roman" w:hAnsi="Times New Roman" w:cs="Times New Roman" w:hint="eastAsia"/>
+          <w:sz w:val="24"/>
+          <w:szCs w:val="24"/>
+        </w:rPr>
+        <w:t xml:space="preserve">Another example is </w:t>
+      </w:r>
+      <w:r>
+        <w:rPr>
+          <w:rFonts w:ascii="Times New Roman" w:hAnsi="Times New Roman" w:cs="Times New Roman"/>
+          <w:sz w:val="24"/>
+          <w:szCs w:val="24"/>
+        </w:rPr>
+        <w:t>“</w:t>
+      </w:r>
+      <w:r>
+        <w:rPr>
+          <w:rFonts w:ascii="Times New Roman" w:hAnsi="Times New Roman" w:cs="Times New Roman" w:hint="eastAsia"/>
+          <w:sz w:val="24"/>
+          <w:szCs w:val="24"/>
+        </w:rPr>
+        <w:t>help me</w:t>
+      </w:r>
+      <w:r>
+        <w:rPr>
+          <w:rFonts w:ascii="Times New Roman" w:hAnsi="Times New Roman" w:cs="Times New Roman"/>
+          <w:sz w:val="24"/>
+          <w:szCs w:val="24"/>
+        </w:rPr>
+        <w:t>”</w:t>
+      </w:r>
+      <w:r>
+        <w:rPr>
+          <w:rFonts w:ascii="Times New Roman" w:hAnsi="Times New Roman" w:cs="Times New Roman" w:hint="eastAsia"/>
+          <w:sz w:val="24"/>
+          <w:szCs w:val="24"/>
+        </w:rPr>
+        <w:t>.</w:t>
+      </w:r>
+      <w:bookmarkStart w:id="0" w:name="_GoBack"/>
+      <w:bookmarkEnd w:id="0"/>
     </w:p>
     <w:sectPr>
       <w:pgSz w:w="11906" w:h="16838"/>
@@ -5245,13 +5875,13 @@
     </w:lvl>
   </w:abstractNum>
   <w:abstractNum w:abstractNumId="1">
-    <w:nsid w:val="5A2F7F6F"/>
+    <w:nsid w:val="58835DD0"/>
     <w:multiLevelType w:val="hybridMultilevel"/>
-    <w:tmpl w:val="3706694A"/>
-    <w:lvl w:ilvl="0" w:tplc="0809000F">
+    <w:tmpl w:val="5028A836"/>
+    <w:lvl w:ilvl="0" w:tplc="D15E8A4E">
       <w:start w:val="1"/>
       <w:numFmt w:val="decimal"/>
-      <w:lvlText w:val="%1."/>
+      <w:lvlText w:val="(%1)"/>
       <w:lvlJc w:val="left"/>
       <w:pPr>
         <w:ind w:left="720" w:hanging="360"/>
@@ -5334,9 +5964,9 @@
     </w:lvl>
   </w:abstractNum>
   <w:abstractNum w:abstractNumId="2">
-    <w:nsid w:val="64E31FE7"/>
+    <w:nsid w:val="5A2F7F6F"/>
     <w:multiLevelType w:val="hybridMultilevel"/>
-    <w:tmpl w:val="EF4E4A74"/>
+    <w:tmpl w:val="3706694A"/>
     <w:lvl w:ilvl="0" w:tplc="0809000F">
       <w:start w:val="1"/>
       <w:numFmt w:val="decimal"/>
@@ -5423,13 +6053,13 @@
     </w:lvl>
   </w:abstractNum>
   <w:abstractNum w:abstractNumId="3">
-    <w:nsid w:val="76502ED0"/>
+    <w:nsid w:val="64E31FE7"/>
     <w:multiLevelType w:val="hybridMultilevel"/>
-    <w:tmpl w:val="2B86390C"/>
-    <w:lvl w:ilvl="0" w:tplc="813EA6F2">
+    <w:tmpl w:val="EF4E4A74"/>
+    <w:lvl w:ilvl="0" w:tplc="0809000F">
       <w:start w:val="1"/>
       <w:numFmt w:val="decimal"/>
-      <w:lvlText w:val="(%1)"/>
+      <w:lvlText w:val="%1."/>
       <w:lvlJc w:val="left"/>
       <w:pPr>
         <w:ind w:left="720" w:hanging="360"/>
@@ -5511,17 +6141,201 @@
       </w:pPr>
     </w:lvl>
   </w:abstractNum>
+  <w:abstractNum w:abstractNumId="4">
+    <w:nsid w:val="65BF17FF"/>
+    <w:multiLevelType w:val="hybridMultilevel"/>
+    <w:tmpl w:val="AB12739A"/>
+    <w:lvl w:ilvl="0" w:tplc="7352A864">
+      <w:start w:val="1"/>
+      <w:numFmt w:val="decimal"/>
+      <w:lvlText w:val="(%1)"/>
+      <w:lvlJc w:val="left"/>
+      <w:pPr>
+        <w:ind w:left="717" w:hanging="360"/>
+      </w:pPr>
+      <w:rPr>
+        <w:rFonts w:hint="default"/>
+      </w:rPr>
+    </w:lvl>
+    <w:lvl w:ilvl="1" w:tplc="08090019" w:tentative="1">
+      <w:start w:val="1"/>
+      <w:numFmt w:val="lowerLetter"/>
+      <w:lvlText w:val="%2."/>
+      <w:lvlJc w:val="left"/>
+      <w:pPr>
+        <w:ind w:left="1437" w:hanging="360"/>
+      </w:pPr>
+    </w:lvl>
+    <w:lvl w:ilvl="2" w:tplc="0809001B" w:tentative="1">
+      <w:start w:val="1"/>
+      <w:numFmt w:val="lowerRoman"/>
+      <w:lvlText w:val="%3."/>
+      <w:lvlJc w:val="right"/>
+      <w:pPr>
+        <w:ind w:left="2157" w:hanging="180"/>
+      </w:pPr>
+    </w:lvl>
+    <w:lvl w:ilvl="3" w:tplc="0809000F" w:tentative="1">
+      <w:start w:val="1"/>
+      <w:numFmt w:val="decimal"/>
+      <w:lvlText w:val="%4."/>
+      <w:lvlJc w:val="left"/>
+      <w:pPr>
+        <w:ind w:left="2877" w:hanging="360"/>
+      </w:pPr>
+    </w:lvl>
+    <w:lvl w:ilvl="4" w:tplc="08090019" w:tentative="1">
+      <w:start w:val="1"/>
+      <w:numFmt w:val="lowerLetter"/>
+      <w:lvlText w:val="%5."/>
+      <w:lvlJc w:val="left"/>
+      <w:pPr>
+        <w:ind w:left="3597" w:hanging="360"/>
+      </w:pPr>
+    </w:lvl>
+    <w:lvl w:ilvl="5" w:tplc="0809001B" w:tentative="1">
+      <w:start w:val="1"/>
+      <w:numFmt w:val="lowerRoman"/>
+      <w:lvlText w:val="%6."/>
+      <w:lvlJc w:val="right"/>
+      <w:pPr>
+        <w:ind w:left="4317" w:hanging="180"/>
+      </w:pPr>
+    </w:lvl>
+    <w:lvl w:ilvl="6" w:tplc="0809000F" w:tentative="1">
+      <w:start w:val="1"/>
+      <w:numFmt w:val="decimal"/>
+      <w:lvlText w:val="%7."/>
+      <w:lvlJc w:val="left"/>
+      <w:pPr>
+        <w:ind w:left="5037" w:hanging="360"/>
+      </w:pPr>
+    </w:lvl>
+    <w:lvl w:ilvl="7" w:tplc="08090019" w:tentative="1">
+      <w:start w:val="1"/>
+      <w:numFmt w:val="lowerLetter"/>
+      <w:lvlText w:val="%8."/>
+      <w:lvlJc w:val="left"/>
+      <w:pPr>
+        <w:ind w:left="5757" w:hanging="360"/>
+      </w:pPr>
+    </w:lvl>
+    <w:lvl w:ilvl="8" w:tplc="0809001B" w:tentative="1">
+      <w:start w:val="1"/>
+      <w:numFmt w:val="lowerRoman"/>
+      <w:lvlText w:val="%9."/>
+      <w:lvlJc w:val="right"/>
+      <w:pPr>
+        <w:ind w:left="6477" w:hanging="180"/>
+      </w:pPr>
+    </w:lvl>
+  </w:abstractNum>
+  <w:abstractNum w:abstractNumId="5">
+    <w:nsid w:val="76502ED0"/>
+    <w:multiLevelType w:val="hybridMultilevel"/>
+    <w:tmpl w:val="2B86390C"/>
+    <w:lvl w:ilvl="0" w:tplc="813EA6F2">
+      <w:start w:val="1"/>
+      <w:numFmt w:val="decimal"/>
+      <w:lvlText w:val="(%1)"/>
+      <w:lvlJc w:val="left"/>
+      <w:pPr>
+        <w:ind w:left="720" w:hanging="360"/>
+      </w:pPr>
+      <w:rPr>
+        <w:rFonts w:hint="default"/>
+      </w:rPr>
+    </w:lvl>
+    <w:lvl w:ilvl="1" w:tplc="08090019" w:tentative="1">
+      <w:start w:val="1"/>
+      <w:numFmt w:val="lowerLetter"/>
+      <w:lvlText w:val="%2."/>
+      <w:lvlJc w:val="left"/>
+      <w:pPr>
+        <w:ind w:left="1440" w:hanging="360"/>
+      </w:pPr>
+    </w:lvl>
+    <w:lvl w:ilvl="2" w:tplc="0809001B" w:tentative="1">
+      <w:start w:val="1"/>
+      <w:numFmt w:val="lowerRoman"/>
+      <w:lvlText w:val="%3."/>
+      <w:lvlJc w:val="right"/>
+      <w:pPr>
+        <w:ind w:left="2160" w:hanging="180"/>
+      </w:pPr>
+    </w:lvl>
+    <w:lvl w:ilvl="3" w:tplc="0809000F" w:tentative="1">
+      <w:start w:val="1"/>
+      <w:numFmt w:val="decimal"/>
+      <w:lvlText w:val="%4."/>
+      <w:lvlJc w:val="left"/>
+      <w:pPr>
+        <w:ind w:left="2880" w:hanging="360"/>
+      </w:pPr>
+    </w:lvl>
+    <w:lvl w:ilvl="4" w:tplc="08090019" w:tentative="1">
+      <w:start w:val="1"/>
+      <w:numFmt w:val="lowerLetter"/>
+      <w:lvlText w:val="%5."/>
+      <w:lvlJc w:val="left"/>
+      <w:pPr>
+        <w:ind w:left="3600" w:hanging="360"/>
+      </w:pPr>
+    </w:lvl>
+    <w:lvl w:ilvl="5" w:tplc="0809001B" w:tentative="1">
+      <w:start w:val="1"/>
+      <w:numFmt w:val="lowerRoman"/>
+      <w:lvlText w:val="%6."/>
+      <w:lvlJc w:val="right"/>
+      <w:pPr>
+        <w:ind w:left="4320" w:hanging="180"/>
+      </w:pPr>
+    </w:lvl>
+    <w:lvl w:ilvl="6" w:tplc="0809000F" w:tentative="1">
+      <w:start w:val="1"/>
+      <w:numFmt w:val="decimal"/>
+      <w:lvlText w:val="%7."/>
+      <w:lvlJc w:val="left"/>
+      <w:pPr>
+        <w:ind w:left="5040" w:hanging="360"/>
+      </w:pPr>
+    </w:lvl>
+    <w:lvl w:ilvl="7" w:tplc="08090019" w:tentative="1">
+      <w:start w:val="1"/>
+      <w:numFmt w:val="lowerLetter"/>
+      <w:lvlText w:val="%8."/>
+      <w:lvlJc w:val="left"/>
+      <w:pPr>
+        <w:ind w:left="5760" w:hanging="360"/>
+      </w:pPr>
+    </w:lvl>
+    <w:lvl w:ilvl="8" w:tplc="0809001B" w:tentative="1">
+      <w:start w:val="1"/>
+      <w:numFmt w:val="lowerRoman"/>
+      <w:lvlText w:val="%9."/>
+      <w:lvlJc w:val="right"/>
+      <w:pPr>
+        <w:ind w:left="6480" w:hanging="180"/>
+      </w:pPr>
+    </w:lvl>
+  </w:abstractNum>
   <w:num w:numId="1">
-    <w:abstractNumId w:val="2"/>
+    <w:abstractNumId w:val="3"/>
   </w:num>
   <w:num w:numId="2">
     <w:abstractNumId w:val="0"/>
   </w:num>
   <w:num w:numId="3">
-    <w:abstractNumId w:val="3"/>
+    <w:abstractNumId w:val="5"/>
   </w:num>
   <w:num w:numId="4">
+    <w:abstractNumId w:val="2"/>
+  </w:num>
+  <w:num w:numId="5">
     <w:abstractNumId w:val="1"/>
+  </w:num>
+  <w:num w:numId="6">
+    <w:abstractNumId w:val="4"/>
   </w:num>
 </w:numbering>
 </file>
@@ -6366,7 +7180,7 @@
 </file>
 
 <file path=customXml/itemProps1.xml><?xml version="1.0" encoding="utf-8"?>
-<ds:datastoreItem xmlns:ds="http://schemas.openxmlformats.org/officeDocument/2006/customXml" ds:itemID="{5A3D9E52-51AE-407C-B529-DED08D5B82C8}">
+<ds:datastoreItem xmlns:ds="http://schemas.openxmlformats.org/officeDocument/2006/customXml" ds:itemID="{9D833FC0-7C36-4378-B3E2-57A9B10E27FB}">
   <ds:schemaRefs>
     <ds:schemaRef ds:uri="http://schemas.openxmlformats.org/officeDocument/2006/bibliography"/>
   </ds:schemaRefs>

</xml_diff>

<commit_message>
update notes of DJ phonetice transcription
</commit_message>
<xml_diff>
--- a/Speaking/Pronunciation.docx
+++ b/Speaking/Pronunciation.docx
@@ -140,7 +140,7 @@
       <w:pPr>
         <w:outlineLvl w:val="3"/>
         <w:rPr>
-          <w:rFonts w:ascii="Times New Roman" w:hAnsi="Times New Roman" w:cs="Times New Roman"/>
+          <w:rFonts w:ascii="Times New Roman" w:hAnsi="Times New Roman" w:cs="Times New Roman" w:hint="eastAsia"/>
           <w:sz w:val="24"/>
         </w:rPr>
       </w:pPr>
@@ -182,6 +182,36 @@
     </w:p>
     <w:p>
       <w:pPr>
+        <w:outlineLvl w:val="3"/>
+        <w:rPr>
+          <w:rFonts w:ascii="Times New Roman" w:hAnsi="Times New Roman" w:cs="Times New Roman"/>
+          <w:sz w:val="24"/>
+        </w:rPr>
+      </w:pPr>
+      <w:r>
+        <w:rPr>
+          <w:rFonts w:ascii="Times New Roman" w:hAnsi="Times New Roman" w:cs="Times New Roman" w:hint="eastAsia"/>
+          <w:sz w:val="24"/>
+        </w:rPr>
+        <w:t xml:space="preserve">diphthong: </w:t>
+      </w:r>
+      <w:r>
+        <w:rPr>
+          <w:rFonts w:ascii="Times New Roman" w:hAnsi="Times New Roman" w:cs="Times New Roman" w:hint="eastAsia"/>
+          <w:sz w:val="24"/>
+        </w:rPr>
+        <w:t>双元音</w:t>
+      </w:r>
+      <w:r>
+        <w:rPr>
+          <w:rFonts w:ascii="Times New Roman" w:hAnsi="Times New Roman" w:cs="Times New Roman" w:hint="eastAsia"/>
+          <w:sz w:val="24"/>
+        </w:rPr>
+        <w:t xml:space="preserve"> </w:t>
+      </w:r>
+    </w:p>
+    <w:p>
+      <w:pPr>
         <w:outlineLvl w:val="2"/>
         <w:rPr>
           <w:rFonts w:ascii="Times New Roman" w:hAnsi="Times New Roman" w:cs="Times New Roman"/>
@@ -304,57 +334,119 @@
           <w:rFonts w:ascii="Times New Roman" w:hAnsi="Times New Roman" w:cs="Times New Roman" w:hint="eastAsia"/>
           <w:sz w:val="24"/>
         </w:rPr>
+        <w:t xml:space="preserve"> : 028c + </w:t>
+      </w:r>
+      <w:r>
+        <w:rPr>
+          <w:rFonts w:ascii="Times New Roman" w:hAnsi="Times New Roman" w:cs="Times New Roman"/>
+          <w:sz w:val="24"/>
+        </w:rPr>
+        <w:t>“</w:t>
+      </w:r>
+      <w:r>
+        <w:rPr>
+          <w:rFonts w:ascii="Times New Roman" w:hAnsi="Times New Roman" w:cs="Times New Roman" w:hint="eastAsia"/>
+          <w:sz w:val="24"/>
+        </w:rPr>
+        <w:t>Alt + x</w:t>
+      </w:r>
+      <w:r>
+        <w:rPr>
+          <w:rFonts w:ascii="Times New Roman" w:hAnsi="Times New Roman" w:cs="Times New Roman"/>
+          <w:sz w:val="24"/>
+        </w:rPr>
+        <w:t>”</w:t>
+      </w:r>
+    </w:p>
+    <w:p>
+      <w:pPr>
+        <w:outlineLvl w:val="3"/>
+        <w:rPr>
+          <w:rFonts w:ascii="Times New Roman" w:hAnsi="Times New Roman" w:cs="Times New Roman"/>
+          <w:sz w:val="24"/>
+          <w:lang w:val="en-US"/>
+        </w:rPr>
+      </w:pPr>
+      <w:r>
+        <w:rPr>
+          <w:rFonts w:ascii="Times New Roman" w:hAnsi="Times New Roman" w:cs="Times New Roman"/>
+          <w:sz w:val="24"/>
+          <w:lang w:val="en-US"/>
+        </w:rPr>
+        <w:t>ɔ</w:t>
+      </w:r>
+      <w:r>
+        <w:rPr>
+          <w:rFonts w:ascii="Times New Roman" w:hAnsi="Times New Roman" w:cs="Times New Roman" w:hint="eastAsia"/>
+          <w:sz w:val="24"/>
+          <w:lang w:val="en-US"/>
+        </w:rPr>
         <w:t xml:space="preserve"> : </w:t>
       </w:r>
       <w:r>
         <w:rPr>
           <w:rFonts w:ascii="Times New Roman" w:hAnsi="Times New Roman" w:cs="Times New Roman"/>
           <w:sz w:val="24"/>
-        </w:rPr>
-        <w:t>“</w:t>
-      </w:r>
-      <w:r>
-        <w:rPr>
-          <w:rFonts w:ascii="Times New Roman" w:hAnsi="Times New Roman" w:cs="Times New Roman" w:hint="eastAsia"/>
-          <w:sz w:val="24"/>
-        </w:rPr>
-        <w:t>028c</w:t>
-      </w:r>
-      <w:r>
-        <w:rPr>
-          <w:rFonts w:ascii="Times New Roman" w:hAnsi="Times New Roman" w:cs="Times New Roman"/>
-          <w:sz w:val="24"/>
+          <w:lang w:val="en-US"/>
+        </w:rPr>
+        <w:t>0254</w:t>
+      </w:r>
+      <w:r>
+        <w:rPr>
+          <w:rFonts w:ascii="Times New Roman" w:hAnsi="Times New Roman" w:cs="Times New Roman" w:hint="eastAsia"/>
+          <w:sz w:val="24"/>
+          <w:lang w:val="en-US"/>
+        </w:rPr>
+        <w:t xml:space="preserve"> </w:t>
+      </w:r>
+      <w:r>
+        <w:rPr>
+          <w:rFonts w:ascii="Times New Roman" w:hAnsi="Times New Roman" w:cs="Times New Roman"/>
+          <w:sz w:val="24"/>
+          <w:lang w:val="en-US"/>
+        </w:rPr>
+        <w:t>+</w:t>
+      </w:r>
+      <w:r>
+        <w:rPr>
+          <w:rFonts w:ascii="Times New Roman" w:hAnsi="Times New Roman" w:cs="Times New Roman" w:hint="eastAsia"/>
+          <w:sz w:val="24"/>
+          <w:lang w:val="en-US"/>
+        </w:rPr>
+        <w:t xml:space="preserve"> </w:t>
+      </w:r>
+      <w:r>
+        <w:rPr>
+          <w:rFonts w:ascii="Times New Roman" w:hAnsi="Times New Roman" w:cs="Times New Roman"/>
+          <w:sz w:val="24"/>
+          <w:lang w:val="en-US"/>
+        </w:rPr>
+        <w:t>“Alt</w:t>
+      </w:r>
+      <w:r>
+        <w:rPr>
+          <w:rFonts w:ascii="Times New Roman" w:hAnsi="Times New Roman" w:cs="Times New Roman" w:hint="eastAsia"/>
+          <w:sz w:val="24"/>
+          <w:lang w:val="en-US"/>
+        </w:rPr>
+        <w:t xml:space="preserve"> + </w:t>
+      </w:r>
+      <w:r>
+        <w:rPr>
+          <w:rFonts w:ascii="Times New Roman" w:hAnsi="Times New Roman" w:cs="Times New Roman"/>
+          <w:sz w:val="24"/>
+          <w:lang w:val="en-US"/>
+        </w:rPr>
+        <w:t>x</w:t>
+      </w:r>
+      <w:r>
+        <w:rPr>
+          <w:rFonts w:ascii="Times New Roman" w:hAnsi="Times New Roman" w:cs="Times New Roman"/>
+          <w:sz w:val="24"/>
+          <w:lang w:val="en-US"/>
         </w:rPr>
         <w:t>”</w:t>
       </w:r>
-      <w:r>
-        <w:rPr>
-          <w:rFonts w:ascii="Times New Roman" w:hAnsi="Times New Roman" w:cs="Times New Roman" w:hint="eastAsia"/>
-          <w:sz w:val="24"/>
-        </w:rPr>
-        <w:t xml:space="preserve"> + </w:t>
-      </w:r>
-      <w:r>
-        <w:rPr>
-          <w:rFonts w:ascii="Times New Roman" w:hAnsi="Times New Roman" w:cs="Times New Roman"/>
-          <w:sz w:val="24"/>
-        </w:rPr>
-        <w:t>“</w:t>
-      </w:r>
-      <w:r>
-        <w:rPr>
-          <w:rFonts w:ascii="Times New Roman" w:hAnsi="Times New Roman" w:cs="Times New Roman" w:hint="eastAsia"/>
-          <w:sz w:val="24"/>
-        </w:rPr>
-        <w:t>Alt + x</w:t>
-      </w:r>
-      <w:r>
-        <w:rPr>
-          <w:rFonts w:ascii="Times New Roman" w:hAnsi="Times New Roman" w:cs="Times New Roman"/>
-          <w:sz w:val="24"/>
-        </w:rPr>
-        <w:t>”</w:t>
-      </w:r>
     </w:p>
     <w:p>
       <w:pPr>
@@ -371,7 +463,7 @@
           <w:sz w:val="24"/>
           <w:lang w:val="en-US"/>
         </w:rPr>
-        <w:t>ɔ</w:t>
+        <w:t>ᴂ</w:t>
       </w:r>
       <w:r>
         <w:rPr>
@@ -379,15 +471,15 @@
           <w:sz w:val="24"/>
           <w:lang w:val="en-US"/>
         </w:rPr>
-        <w:t xml:space="preserve"> :  </w:t>
-      </w:r>
-      <w:r>
-        <w:rPr>
-          <w:rFonts w:ascii="Times New Roman" w:hAnsi="Times New Roman" w:cs="Times New Roman"/>
+        <w:t xml:space="preserve"> </w:t>
+      </w:r>
+      <w:r>
+        <w:rPr>
+          <w:rFonts w:ascii="Times New Roman" w:hAnsi="Times New Roman" w:cs="Times New Roman" w:hint="eastAsia"/>
           <w:sz w:val="24"/>
           <w:lang w:val="en-US"/>
         </w:rPr>
-        <w:t>“0254”</w:t>
+        <w:t>:</w:t>
       </w:r>
       <w:r>
         <w:rPr>
@@ -399,18 +491,36 @@
       </w:r>
       <w:r>
         <w:rPr>
-          <w:rFonts w:ascii="Times New Roman" w:hAnsi="Times New Roman" w:cs="Times New Roman"/>
+          <w:rFonts w:ascii="Times New Roman" w:hAnsi="Times New Roman" w:cs="Times New Roman" w:hint="eastAsia"/>
           <w:sz w:val="24"/>
           <w:lang w:val="en-US"/>
         </w:rPr>
-        <w:t>+</w:t>
-      </w:r>
-      <w:r>
-        <w:rPr>
-          <w:rFonts w:ascii="Times New Roman" w:hAnsi="Times New Roman" w:cs="Times New Roman" w:hint="eastAsia"/>
+        <w:t>1d02 + Alt + x</w:t>
+      </w:r>
+    </w:p>
+    <w:p>
+      <w:pPr>
+        <w:outlineLvl w:val="3"/>
+        <w:rPr>
+          <w:rFonts w:ascii="Times New Roman" w:hAnsi="Times New Roman" w:cs="Times New Roman"/>
           <w:sz w:val="24"/>
           <w:lang w:val="en-US"/>
         </w:rPr>
+      </w:pPr>
+      <w:r>
+        <w:rPr>
+          <w:rFonts w:ascii="Times New Roman" w:hAnsi="Times New Roman" w:cs="Times New Roman"/>
+          <w:sz w:val="24"/>
+          <w:lang w:val="en-US"/>
+        </w:rPr>
+        <w:t>ɑ</w:t>
+      </w:r>
+      <w:r>
+        <w:rPr>
+          <w:rFonts w:ascii="Times New Roman" w:hAnsi="Times New Roman" w:cs="Times New Roman" w:hint="eastAsia"/>
+          <w:sz w:val="24"/>
+          <w:lang w:val="en-US"/>
+        </w:rPr>
         <w:t xml:space="preserve"> </w:t>
       </w:r>
       <w:r>
@@ -419,7 +529,7 @@
           <w:sz w:val="24"/>
           <w:lang w:val="en-US"/>
         </w:rPr>
-        <w:t>“Alt</w:t>
+        <w:t>:</w:t>
       </w:r>
       <w:r>
         <w:rPr>
@@ -427,23 +537,41 @@
           <w:sz w:val="24"/>
           <w:lang w:val="en-US"/>
         </w:rPr>
-        <w:t xml:space="preserve"> + </w:t>
-      </w:r>
-      <w:r>
-        <w:rPr>
-          <w:rFonts w:ascii="Times New Roman" w:hAnsi="Times New Roman" w:cs="Times New Roman"/>
+        <w:t xml:space="preserve"> </w:t>
+      </w:r>
+      <w:r>
+        <w:rPr>
+          <w:rFonts w:ascii="Times New Roman" w:hAnsi="Times New Roman" w:cs="Times New Roman" w:hint="eastAsia"/>
           <w:sz w:val="24"/>
           <w:lang w:val="en-US"/>
         </w:rPr>
-        <w:t>x</w:t>
-      </w:r>
-      <w:r>
+        <w:t>0251 + Alt_x</w:t>
+      </w:r>
+    </w:p>
+    <w:p>
+      <w:pPr>
+        <w:outlineLvl w:val="3"/>
         <w:rPr>
           <w:rFonts w:ascii="Times New Roman" w:hAnsi="Times New Roman" w:cs="Times New Roman"/>
           <w:sz w:val="24"/>
           <w:lang w:val="en-US"/>
         </w:rPr>
-        <w:t>”</w:t>
+      </w:pPr>
+      <w:r>
+        <w:rPr>
+          <w:rFonts w:ascii="Times New Roman" w:hAnsi="Times New Roman" w:cs="Times New Roman"/>
+          <w:sz w:val="24"/>
+          <w:lang w:val="en-US"/>
+        </w:rPr>
+        <w:t>ɒ</w:t>
+      </w:r>
+      <w:r>
+        <w:rPr>
+          <w:rFonts w:ascii="Times New Roman" w:hAnsi="Times New Roman" w:cs="Times New Roman" w:hint="eastAsia"/>
+          <w:sz w:val="24"/>
+          <w:lang w:val="en-US"/>
+        </w:rPr>
+        <w:t xml:space="preserve"> : 0252 + Alt_x</w:t>
       </w:r>
     </w:p>
     <w:p>
@@ -461,7 +589,7 @@
           <w:sz w:val="24"/>
           <w:lang w:val="en-US"/>
         </w:rPr>
-        <w:t>ᴂ</w:t>
+        <w:t>ɪ</w:t>
       </w:r>
       <w:r>
         <w:rPr>
@@ -469,23 +597,25 @@
           <w:sz w:val="24"/>
           <w:lang w:val="en-US"/>
         </w:rPr>
-        <w:t xml:space="preserve"> </w:t>
-      </w:r>
-      <w:r>
-        <w:rPr>
-          <w:rFonts w:ascii="Times New Roman" w:hAnsi="Times New Roman" w:cs="Times New Roman" w:hint="eastAsia"/>
+        <w:t xml:space="preserve"> : 026a + Alt_x</w:t>
+      </w:r>
+    </w:p>
+    <w:p>
+      <w:pPr>
+        <w:outlineLvl w:val="3"/>
+        <w:rPr>
+          <w:rFonts w:ascii="Times New Roman" w:hAnsi="Times New Roman" w:cs="Times New Roman"/>
           <w:sz w:val="24"/>
           <w:lang w:val="en-US"/>
         </w:rPr>
-        <w:t xml:space="preserve">: </w:t>
-      </w:r>
+      </w:pPr>
       <w:r>
         <w:rPr>
           <w:rFonts w:ascii="Times New Roman" w:hAnsi="Times New Roman" w:cs="Times New Roman"/>
           <w:sz w:val="24"/>
           <w:lang w:val="en-US"/>
         </w:rPr>
-        <w:t>“</w:t>
+        <w:t>ə</w:t>
       </w:r>
       <w:r>
         <w:rPr>
@@ -493,193 +623,60 @@
           <w:sz w:val="24"/>
           <w:lang w:val="en-US"/>
         </w:rPr>
-        <w:t>1d02</w:t>
-      </w:r>
-      <w:r>
-        <w:rPr>
-          <w:rFonts w:ascii="Times New Roman" w:hAnsi="Times New Roman" w:cs="Times New Roman"/>
+        <w:t xml:space="preserve"> : 0259 + Alt_x</w:t>
+      </w:r>
+    </w:p>
+    <w:p>
+      <w:pPr>
+        <w:outlineLvl w:val="3"/>
+        <w:rPr>
+          <w:rFonts w:ascii="Times New Roman" w:hAnsi="Times New Roman" w:cs="Times New Roman" w:hint="eastAsia"/>
           <w:sz w:val="24"/>
           <w:lang w:val="en-US"/>
         </w:rPr>
-        <w:t>”</w:t>
-      </w:r>
-      <w:r>
-        <w:rPr>
-          <w:rFonts w:ascii="Times New Roman" w:hAnsi="Times New Roman" w:cs="Times New Roman" w:hint="eastAsia"/>
+      </w:pPr>
+      <w:r>
+        <w:rPr>
+          <w:rFonts w:ascii="Times New Roman" w:hAnsi="Times New Roman" w:cs="Times New Roman"/>
           <w:sz w:val="24"/>
           <w:lang w:val="en-US"/>
         </w:rPr>
-        <w:t xml:space="preserve"> + </w:t>
-      </w:r>
-      <w:r>
-        <w:rPr>
-          <w:rFonts w:ascii="Times New Roman" w:hAnsi="Times New Roman" w:cs="Times New Roman"/>
+        <w:lastRenderedPageBreak/>
+        <w:t>ɜ</w:t>
+      </w:r>
+      <w:r>
+        <w:rPr>
+          <w:rFonts w:ascii="Times New Roman" w:hAnsi="Times New Roman" w:cs="Times New Roman" w:hint="eastAsia"/>
           <w:sz w:val="24"/>
           <w:lang w:val="en-US"/>
         </w:rPr>
-        <w:t>“</w:t>
-      </w:r>
-      <w:r>
-        <w:rPr>
-          <w:rFonts w:ascii="Times New Roman" w:hAnsi="Times New Roman" w:cs="Times New Roman" w:hint="eastAsia"/>
+        <w:t xml:space="preserve"> : 025c + Alt_x</w:t>
+      </w:r>
+    </w:p>
+    <w:p>
+      <w:pPr>
+        <w:outlineLvl w:val="3"/>
+        <w:rPr>
+          <w:rFonts w:ascii="Times New Roman" w:hAnsi="Times New Roman" w:cs="Times New Roman"/>
           <w:sz w:val="24"/>
           <w:lang w:val="en-US"/>
         </w:rPr>
-        <w:t>Alt + x</w:t>
-      </w:r>
+      </w:pPr>
       <w:r>
         <w:rPr>
           <w:rFonts w:ascii="Times New Roman" w:hAnsi="Times New Roman" w:cs="Times New Roman"/>
           <w:sz w:val="24"/>
           <w:lang w:val="en-US"/>
         </w:rPr>
-        <w:t>”</w:t>
-      </w:r>
-    </w:p>
-    <w:p>
-      <w:pPr>
-        <w:outlineLvl w:val="3"/>
-        <w:rPr>
-          <w:rFonts w:ascii="Times New Roman" w:hAnsi="Times New Roman" w:cs="Times New Roman"/>
+        <w:t>ŋ</w:t>
+      </w:r>
+      <w:r>
+        <w:rPr>
+          <w:rFonts w:ascii="Times New Roman" w:hAnsi="Times New Roman" w:cs="Times New Roman" w:hint="eastAsia"/>
           <w:sz w:val="24"/>
           <w:lang w:val="en-US"/>
         </w:rPr>
-      </w:pPr>
-      <w:r>
-        <w:rPr>
-          <w:rFonts w:ascii="Times New Roman" w:hAnsi="Times New Roman" w:cs="Times New Roman"/>
-          <w:sz w:val="24"/>
-          <w:lang w:val="en-US"/>
-        </w:rPr>
-        <w:t>ɑ</w:t>
-      </w:r>
-      <w:r>
-        <w:rPr>
-          <w:rFonts w:ascii="Times New Roman" w:hAnsi="Times New Roman" w:cs="Times New Roman" w:hint="eastAsia"/>
-          <w:sz w:val="24"/>
-          <w:lang w:val="en-US"/>
-        </w:rPr>
-        <w:t xml:space="preserve"> </w:t>
-      </w:r>
-      <w:r>
-        <w:rPr>
-          <w:rFonts w:ascii="Times New Roman" w:hAnsi="Times New Roman" w:cs="Times New Roman"/>
-          <w:sz w:val="24"/>
-          <w:lang w:val="en-US"/>
-        </w:rPr>
-        <w:t>:</w:t>
-      </w:r>
-      <w:r>
-        <w:rPr>
-          <w:rFonts w:ascii="Times New Roman" w:hAnsi="Times New Roman" w:cs="Times New Roman" w:hint="eastAsia"/>
-          <w:sz w:val="24"/>
-          <w:lang w:val="en-US"/>
-        </w:rPr>
-        <w:t xml:space="preserve">   0251 + Alt_x</w:t>
-      </w:r>
-    </w:p>
-    <w:p>
-      <w:pPr>
-        <w:outlineLvl w:val="3"/>
-        <w:rPr>
-          <w:rFonts w:ascii="Times New Roman" w:hAnsi="Times New Roman" w:cs="Times New Roman"/>
-          <w:sz w:val="24"/>
-          <w:lang w:val="en-US"/>
-        </w:rPr>
-      </w:pPr>
-      <w:r>
-        <w:rPr>
-          <w:rFonts w:ascii="Times New Roman" w:hAnsi="Times New Roman" w:cs="Times New Roman"/>
-          <w:sz w:val="24"/>
-          <w:lang w:val="en-US"/>
-        </w:rPr>
-        <w:t>ɒ</w:t>
-      </w:r>
-      <w:r>
-        <w:rPr>
-          <w:rFonts w:ascii="Times New Roman" w:hAnsi="Times New Roman" w:cs="Times New Roman" w:hint="eastAsia"/>
-          <w:sz w:val="24"/>
-          <w:lang w:val="en-US"/>
-        </w:rPr>
-        <w:t xml:space="preserve"> : 0252 + Alt_x</w:t>
-      </w:r>
-    </w:p>
-    <w:p>
-      <w:pPr>
-        <w:outlineLvl w:val="3"/>
-        <w:rPr>
-          <w:rFonts w:ascii="Times New Roman" w:hAnsi="Times New Roman" w:cs="Times New Roman"/>
-          <w:sz w:val="24"/>
-          <w:lang w:val="en-US"/>
-        </w:rPr>
-      </w:pPr>
-      <w:r>
-        <w:rPr>
-          <w:rFonts w:ascii="Times New Roman" w:hAnsi="Times New Roman" w:cs="Times New Roman"/>
-          <w:sz w:val="24"/>
-          <w:lang w:val="en-US"/>
-        </w:rPr>
-        <w:t>ɪ</w:t>
-      </w:r>
-      <w:r>
-        <w:rPr>
-          <w:rFonts w:ascii="Times New Roman" w:hAnsi="Times New Roman" w:cs="Times New Roman" w:hint="eastAsia"/>
-          <w:sz w:val="24"/>
-          <w:lang w:val="en-US"/>
-        </w:rPr>
-        <w:t xml:space="preserve"> : 026a + Alt_x</w:t>
-      </w:r>
-    </w:p>
-    <w:p>
-      <w:pPr>
-        <w:outlineLvl w:val="3"/>
-        <w:rPr>
-          <w:rFonts w:ascii="Times New Roman" w:hAnsi="Times New Roman" w:cs="Times New Roman"/>
-          <w:sz w:val="24"/>
-          <w:lang w:val="en-US"/>
-        </w:rPr>
-      </w:pPr>
-      <w:r>
-        <w:rPr>
-          <w:rFonts w:ascii="Times New Roman" w:hAnsi="Times New Roman" w:cs="Times New Roman"/>
-          <w:sz w:val="24"/>
-          <w:lang w:val="en-US"/>
-        </w:rPr>
-        <w:t>ə</w:t>
-      </w:r>
-      <w:r>
-        <w:rPr>
-          <w:rFonts w:ascii="Times New Roman" w:hAnsi="Times New Roman" w:cs="Times New Roman" w:hint="eastAsia"/>
-          <w:sz w:val="24"/>
-          <w:lang w:val="en-US"/>
-        </w:rPr>
-        <w:t xml:space="preserve"> : 0259 + Alt_x</w:t>
-      </w:r>
-    </w:p>
-    <w:p>
-      <w:pPr>
-        <w:outlineLvl w:val="3"/>
-        <w:rPr>
-          <w:rFonts w:ascii="Times New Roman" w:hAnsi="Times New Roman" w:cs="Times New Roman"/>
-          <w:sz w:val="24"/>
-          <w:lang w:val="en-US"/>
-        </w:rPr>
-      </w:pPr>
-      <w:r>
-        <w:rPr>
-          <w:rFonts w:ascii="Times New Roman" w:hAnsi="Times New Roman" w:cs="Times New Roman"/>
-          <w:sz w:val="24"/>
-          <w:lang w:val="en-US"/>
-        </w:rPr>
-        <w:t>ɜ</w:t>
-      </w:r>
-      <w:r>
-        <w:rPr>
-          <w:rFonts w:ascii="Times New Roman" w:hAnsi="Times New Roman" w:cs="Times New Roman" w:hint="eastAsia"/>
-          <w:sz w:val="24"/>
-          <w:lang w:val="en-US"/>
-        </w:rPr>
-        <w:t xml:space="preserve"> : 025c + Alt_x</w:t>
+        <w:t xml:space="preserve"> : 014b + Alt_x</w:t>
       </w:r>
     </w:p>
     <w:p>
@@ -738,6 +735,15 @@
         </w:rPr>
         <w:t>Vowels</w:t>
       </w:r>
+      <w:r>
+        <w:rPr>
+          <w:rFonts w:ascii="Times New Roman" w:hAnsi="Times New Roman" w:cs="Times New Roman" w:hint="eastAsia"/>
+          <w:b/>
+          <w:sz w:val="32"/>
+          <w:lang w:val="en-US"/>
+        </w:rPr>
+        <w:t xml:space="preserve"> (Monophthongs)</w:t>
+      </w:r>
     </w:p>
     <w:p>
       <w:pPr>
@@ -1960,6 +1966,7 @@
           <w:sz w:val="24"/>
           <w:szCs w:val="24"/>
         </w:rPr>
+        <w:lastRenderedPageBreak/>
         <w:t>For example, screw, pool.</w:t>
       </w:r>
     </w:p>
@@ -1994,7 +2001,6 @@
           <w:sz w:val="24"/>
           <w:szCs w:val="24"/>
         </w:rPr>
-        <w:lastRenderedPageBreak/>
         <w:t>/</w:t>
       </w:r>
       <w:r>
@@ -3023,7 +3029,6 @@
           <w:sz w:val="24"/>
           <w:szCs w:val="24"/>
         </w:rPr>
-        <w:lastRenderedPageBreak/>
         <w:t>To articulate /</w:t>
       </w:r>
       <w:r>
@@ -3647,7 +3652,7 @@
     <w:p>
       <w:pPr>
         <w:rPr>
-          <w:rFonts w:ascii="Times New Roman" w:hAnsi="Times New Roman" w:cs="Times New Roman"/>
+          <w:rFonts w:ascii="Times New Roman" w:hAnsi="Times New Roman" w:cs="Times New Roman" w:hint="eastAsia"/>
           <w:sz w:val="24"/>
           <w:szCs w:val="24"/>
         </w:rPr>
@@ -3695,6 +3700,26 @@
     </w:p>
     <w:p>
       <w:pPr>
+        <w:outlineLvl w:val="0"/>
+        <w:rPr>
+          <w:rFonts w:ascii="Times New Roman" w:hAnsi="Times New Roman" w:cs="Times New Roman"/>
+          <w:b/>
+          <w:sz w:val="32"/>
+          <w:lang w:val="en-US"/>
+        </w:rPr>
+      </w:pPr>
+      <w:r>
+        <w:rPr>
+          <w:rFonts w:ascii="Times New Roman" w:hAnsi="Times New Roman" w:cs="Times New Roman" w:hint="eastAsia"/>
+          <w:b/>
+          <w:sz w:val="32"/>
+          <w:lang w:val="en-US"/>
+        </w:rPr>
+        <w:t>Diphtongs</w:t>
+      </w:r>
+    </w:p>
+    <w:p>
+      <w:pPr>
         <w:outlineLvl w:val="1"/>
         <w:rPr>
           <w:rFonts w:ascii="Times New Roman" w:hAnsi="Times New Roman" w:cs="Times New Roman"/>
@@ -3708,7 +3733,15 @@
           <w:b/>
           <w:sz w:val="32"/>
         </w:rPr>
-        <w:t>9 /a</w:t>
+        <w:t>1</w:t>
+      </w:r>
+      <w:r>
+        <w:rPr>
+          <w:rFonts w:ascii="Times New Roman" w:hAnsi="Times New Roman" w:cs="Times New Roman" w:hint="eastAsia"/>
+          <w:b/>
+          <w:sz w:val="32"/>
+        </w:rPr>
+        <w:t xml:space="preserve"> /a</w:t>
       </w:r>
       <w:r>
         <w:rPr>
@@ -4077,6 +4110,7 @@
         <w:rPr>
           <w:noProof/>
         </w:rPr>
+        <w:lastRenderedPageBreak/>
         <w:drawing>
           <wp:inline distT="0" distB="0" distL="0" distR="0" wp14:anchorId="5D8C3CA7" wp14:editId="67FFBEA3">
             <wp:extent cx="3133725" cy="2061222"/>
@@ -4138,14 +4172,22 @@
           <w:b/>
           <w:sz w:val="32"/>
         </w:rPr>
-        <w:t>10 /a</w:t>
-      </w:r>
-      <w:r>
-        <w:rPr>
-          <w:rFonts w:ascii="Times New Roman" w:hAnsi="Times New Roman" w:cs="Times New Roman"/>
+        <w:t>2</w:t>
+      </w:r>
+      <w:r>
+        <w:rPr>
+          <w:rFonts w:ascii="Times New Roman" w:hAnsi="Times New Roman" w:cs="Times New Roman" w:hint="eastAsia"/>
           <w:b/>
           <w:sz w:val="32"/>
         </w:rPr>
+        <w:t xml:space="preserve"> /a</w:t>
+      </w:r>
+      <w:r>
+        <w:rPr>
+          <w:rFonts w:ascii="Times New Roman" w:hAnsi="Times New Roman" w:cs="Times New Roman"/>
+          <w:b/>
+          <w:sz w:val="32"/>
+        </w:rPr>
         <w:t>ʊ</w:t>
       </w:r>
       <w:r>
@@ -4171,7 +4213,6 @@
           <w:sz w:val="24"/>
           <w:szCs w:val="24"/>
         </w:rPr>
-        <w:lastRenderedPageBreak/>
         <w:t>It is like /a</w:t>
       </w:r>
       <w:r>
@@ -4256,14 +4297,22 @@
           <w:b/>
           <w:sz w:val="32"/>
         </w:rPr>
-        <w:t>11 /</w:t>
-      </w:r>
-      <w:r>
-        <w:rPr>
-          <w:rFonts w:ascii="Times New Roman" w:hAnsi="Times New Roman" w:cs="Times New Roman"/>
+        <w:t>3</w:t>
+      </w:r>
+      <w:r>
+        <w:rPr>
+          <w:rFonts w:ascii="Times New Roman" w:hAnsi="Times New Roman" w:cs="Times New Roman" w:hint="eastAsia"/>
           <w:b/>
           <w:sz w:val="32"/>
         </w:rPr>
+        <w:t xml:space="preserve"> /</w:t>
+      </w:r>
+      <w:r>
+        <w:rPr>
+          <w:rFonts w:ascii="Times New Roman" w:hAnsi="Times New Roman" w:cs="Times New Roman"/>
+          <w:b/>
+          <w:sz w:val="32"/>
+        </w:rPr>
         <w:t>ʊə</w:t>
       </w:r>
       <w:r>
@@ -4419,7 +4468,15 @@
           <w:b/>
           <w:sz w:val="32"/>
         </w:rPr>
-        <w:t>12 /</w:t>
+        <w:t>4</w:t>
+      </w:r>
+      <w:r>
+        <w:rPr>
+          <w:rFonts w:ascii="Times New Roman" w:hAnsi="Times New Roman" w:cs="Times New Roman" w:hint="eastAsia"/>
+          <w:b/>
+          <w:sz w:val="32"/>
+        </w:rPr>
+        <w:t xml:space="preserve"> /</w:t>
       </w:r>
       <w:r>
         <w:rPr>
@@ -4865,7 +4922,16 @@
           <w:sz w:val="24"/>
           <w:szCs w:val="24"/>
         </w:rPr>
-        <w:t>k/ is different because in English to articulate /b/ you vocal cords should vibrate first and then the sound comes out as you open your lips</w:t>
+        <w:t xml:space="preserve">k/ is different because in English to articulate /b/ you vocal cords should vibrate first and </w:t>
+      </w:r>
+      <w:r>
+        <w:rPr>
+          <w:rFonts w:ascii="Times New Roman" w:hAnsi="Times New Roman" w:cs="Times New Roman" w:hint="eastAsia"/>
+          <w:sz w:val="24"/>
+          <w:szCs w:val="24"/>
+        </w:rPr>
+        <w:lastRenderedPageBreak/>
+        <w:t>then the sound comes out as you open your lips</w:t>
       </w:r>
       <w:r>
         <w:rPr>
@@ -5201,7 +5267,6 @@
           <w:sz w:val="24"/>
           <w:szCs w:val="24"/>
         </w:rPr>
-        <w:lastRenderedPageBreak/>
         <w:t>/p/ and /b/</w:t>
       </w:r>
     </w:p>
@@ -5691,7 +5756,7 @@
         <w:pStyle w:val="a3"/>
         <w:ind w:left="717"/>
         <w:rPr>
-          <w:rFonts w:ascii="Times New Roman" w:hAnsi="Times New Roman" w:cs="Times New Roman" w:hint="eastAsia"/>
+          <w:rFonts w:ascii="Times New Roman" w:hAnsi="Times New Roman" w:cs="Times New Roman"/>
           <w:sz w:val="24"/>
           <w:szCs w:val="24"/>
         </w:rPr>
@@ -5745,7 +5810,7 @@
           <w:numId w:val="6"/>
         </w:numPr>
         <w:rPr>
-          <w:rFonts w:ascii="Times New Roman" w:hAnsi="Times New Roman" w:cs="Times New Roman" w:hint="eastAsia"/>
+          <w:rFonts w:ascii="Times New Roman" w:hAnsi="Times New Roman" w:cs="Times New Roman"/>
           <w:sz w:val="24"/>
           <w:szCs w:val="24"/>
         </w:rPr>
@@ -5764,7 +5829,7 @@
         <w:pStyle w:val="a3"/>
         <w:ind w:left="717"/>
         <w:rPr>
-          <w:rFonts w:ascii="Times New Roman" w:hAnsi="Times New Roman" w:cs="Times New Roman" w:hint="eastAsia"/>
+          <w:rFonts w:ascii="Times New Roman" w:hAnsi="Times New Roman" w:cs="Times New Roman"/>
           <w:sz w:val="24"/>
           <w:szCs w:val="24"/>
         </w:rPr>
@@ -5839,15 +5904,7 @@
           <w:sz w:val="24"/>
           <w:szCs w:val="24"/>
         </w:rPr>
-        <w:t xml:space="preserve"> is a voiceless consonant. It is like the /p/ in </w:t>
-      </w:r>
-      <w:r>
-        <w:rPr>
-          <w:rFonts w:ascii="Times New Roman" w:hAnsi="Times New Roman" w:cs="Times New Roman" w:hint="eastAsia"/>
-          <w:sz w:val="24"/>
-          <w:szCs w:val="24"/>
-        </w:rPr>
-        <w:t>speak /spi:k/</w:t>
+        <w:t xml:space="preserve"> is a voiceless consonant. It is like the /p/ in speak /spi:k/</w:t>
       </w:r>
       <w:r>
         <w:rPr>
@@ -5863,7 +5920,7 @@
         <w:pStyle w:val="a3"/>
         <w:ind w:left="717"/>
         <w:rPr>
-          <w:rFonts w:ascii="Times New Roman" w:hAnsi="Times New Roman" w:cs="Times New Roman" w:hint="eastAsia"/>
+          <w:rFonts w:ascii="Times New Roman" w:hAnsi="Times New Roman" w:cs="Times New Roman"/>
           <w:sz w:val="24"/>
           <w:szCs w:val="24"/>
         </w:rPr>
@@ -5879,38 +5936,72 @@
         <w:ind w:left="714" w:hanging="357"/>
         <w:outlineLvl w:val="1"/>
         <w:rPr>
-          <w:rFonts w:ascii="Times New Roman" w:hAnsi="Times New Roman" w:cs="Times New Roman" w:hint="eastAsia"/>
-          <w:b/>
-          <w:sz w:val="24"/>
-          <w:szCs w:val="24"/>
-        </w:rPr>
-      </w:pPr>
-      <w:r>
-        <w:rPr>
-          <w:rFonts w:ascii="Times New Roman" w:hAnsi="Times New Roman" w:cs="Times New Roman" w:hint="eastAsia"/>
-          <w:b/>
-          <w:sz w:val="24"/>
-          <w:szCs w:val="24"/>
-        </w:rPr>
-        <w:t>/m/, /n/ and /ng/</w:t>
+          <w:rFonts w:ascii="Times New Roman" w:hAnsi="Times New Roman" w:cs="Times New Roman"/>
+          <w:b/>
+          <w:sz w:val="24"/>
+          <w:szCs w:val="24"/>
+        </w:rPr>
+      </w:pPr>
+      <w:r>
+        <w:rPr>
+          <w:rFonts w:ascii="Times New Roman" w:hAnsi="Times New Roman" w:cs="Times New Roman" w:hint="eastAsia"/>
+          <w:b/>
+          <w:sz w:val="24"/>
+          <w:szCs w:val="24"/>
+        </w:rPr>
+        <w:t>/m/, /n/ and /</w:t>
+      </w:r>
+      <w:r>
+        <w:rPr>
+          <w:rFonts w:ascii="Times New Roman" w:hAnsi="Times New Roman" w:cs="Times New Roman"/>
+          <w:b/>
+          <w:sz w:val="24"/>
+          <w:szCs w:val="24"/>
+        </w:rPr>
+        <w:t>ŋ</w:t>
+      </w:r>
+      <w:r>
+        <w:rPr>
+          <w:rFonts w:ascii="Times New Roman" w:hAnsi="Times New Roman" w:cs="Times New Roman" w:hint="eastAsia"/>
+          <w:b/>
+          <w:sz w:val="24"/>
+          <w:szCs w:val="24"/>
+        </w:rPr>
+        <w:t>/</w:t>
       </w:r>
     </w:p>
     <w:p>
       <w:pPr>
         <w:pStyle w:val="a3"/>
         <w:rPr>
-          <w:rFonts w:ascii="Times New Roman" w:hAnsi="Times New Roman" w:cs="Times New Roman" w:hint="eastAsia"/>
-          <w:sz w:val="24"/>
-          <w:szCs w:val="24"/>
-        </w:rPr>
-      </w:pPr>
-      <w:r>
-        <w:rPr>
-          <w:rFonts w:ascii="Times New Roman" w:hAnsi="Times New Roman" w:cs="Times New Roman" w:hint="eastAsia"/>
-          <w:sz w:val="24"/>
-          <w:szCs w:val="24"/>
-        </w:rPr>
-        <w:t>/m/ To articulate it, your tongue is placed naturally in your mouth and let the air come through you</w:t>
+          <w:rFonts w:ascii="Times New Roman" w:hAnsi="Times New Roman" w:cs="Times New Roman"/>
+          <w:sz w:val="24"/>
+          <w:szCs w:val="24"/>
+        </w:rPr>
+      </w:pPr>
+      <w:r>
+        <w:rPr>
+          <w:rFonts w:ascii="Times New Roman" w:hAnsi="Times New Roman" w:cs="Times New Roman" w:hint="eastAsia"/>
+          <w:sz w:val="24"/>
+          <w:szCs w:val="24"/>
+        </w:rPr>
+        <w:t>/m/</w:t>
+      </w:r>
+      <w:r>
+        <w:rPr>
+          <w:rFonts w:ascii="Times New Roman" w:hAnsi="Times New Roman" w:cs="Times New Roman"/>
+          <w:sz w:val="24"/>
+          <w:szCs w:val="24"/>
+        </w:rPr>
+        <w:br/>
+      </w:r>
+      <w:r>
+        <w:rPr>
+          <w:rFonts w:ascii="Times New Roman" w:hAnsi="Times New Roman" w:cs="Times New Roman" w:hint="eastAsia"/>
+          <w:sz w:val="24"/>
+          <w:szCs w:val="24"/>
+        </w:rPr>
+        <w:t>To articulate it, your tongue is placed naturally in your mouth and let the air come through you</w:t>
       </w:r>
       <w:r>
         <w:rPr>
@@ -5933,18 +6024,44 @@
       <w:pPr>
         <w:pStyle w:val="a3"/>
         <w:rPr>
-          <w:rFonts w:ascii="Times New Roman" w:hAnsi="Times New Roman" w:cs="Times New Roman"/>
-          <w:sz w:val="24"/>
-          <w:szCs w:val="24"/>
-        </w:rPr>
-      </w:pPr>
-      <w:r>
-        <w:rPr>
-          <w:rFonts w:ascii="Times New Roman" w:hAnsi="Times New Roman" w:cs="Times New Roman" w:hint="eastAsia"/>
-          <w:sz w:val="24"/>
-          <w:szCs w:val="24"/>
-        </w:rPr>
-        <w:t>/n/ When articualte /n/</w:t>
+          <w:rFonts w:ascii="Times New Roman" w:hAnsi="Times New Roman" w:cs="Times New Roman" w:hint="eastAsia"/>
+          <w:sz w:val="24"/>
+          <w:szCs w:val="24"/>
+        </w:rPr>
+      </w:pPr>
+      <w:r>
+        <w:rPr>
+          <w:rFonts w:ascii="Times New Roman" w:hAnsi="Times New Roman" w:cs="Times New Roman" w:hint="eastAsia"/>
+          <w:sz w:val="24"/>
+          <w:szCs w:val="24"/>
+        </w:rPr>
+        <w:t>/n/</w:t>
+      </w:r>
+    </w:p>
+    <w:p>
+      <w:pPr>
+        <w:pStyle w:val="a3"/>
+        <w:rPr>
+          <w:rFonts w:ascii="Times New Roman" w:hAnsi="Times New Roman" w:cs="Times New Roman" w:hint="eastAsia"/>
+          <w:sz w:val="24"/>
+          <w:szCs w:val="24"/>
+        </w:rPr>
+      </w:pPr>
+      <w:r>
+        <w:rPr>
+          <w:rFonts w:ascii="Times New Roman" w:hAnsi="Times New Roman" w:cs="Times New Roman" w:hint="eastAsia"/>
+          <w:sz w:val="24"/>
+          <w:szCs w:val="24"/>
+        </w:rPr>
+        <w:t>When articualting</w:t>
+      </w:r>
+      <w:r>
+        <w:rPr>
+          <w:rFonts w:ascii="Times New Roman" w:hAnsi="Times New Roman" w:cs="Times New Roman" w:hint="eastAsia"/>
+          <w:sz w:val="24"/>
+          <w:szCs w:val="24"/>
+        </w:rPr>
+        <w:t xml:space="preserve"> /n/</w:t>
       </w:r>
       <w:r>
         <w:rPr>
@@ -5969,6 +6086,267 @@
           <w:szCs w:val="24"/>
         </w:rPr>
         <w:t xml:space="preserve">) and then let the sound pass through your nasal cavity. </w:t>
+      </w:r>
+    </w:p>
+    <w:p>
+      <w:pPr>
+        <w:pStyle w:val="a3"/>
+        <w:rPr>
+          <w:rFonts w:ascii="Times New Roman" w:hAnsi="Times New Roman" w:cs="Times New Roman" w:hint="eastAsia"/>
+          <w:sz w:val="24"/>
+          <w:szCs w:val="24"/>
+        </w:rPr>
+      </w:pPr>
+      <w:r>
+        <w:rPr>
+          <w:rFonts w:ascii="Times New Roman" w:hAnsi="Times New Roman" w:cs="Times New Roman" w:hint="eastAsia"/>
+          <w:sz w:val="24"/>
+          <w:szCs w:val="24"/>
+        </w:rPr>
+        <w:t>/</w:t>
+      </w:r>
+      <w:r>
+        <w:rPr>
+          <w:rFonts w:ascii="Times New Roman" w:hAnsi="Times New Roman" w:cs="Times New Roman"/>
+          <w:sz w:val="24"/>
+          <w:szCs w:val="24"/>
+        </w:rPr>
+        <w:t>ŋ</w:t>
+      </w:r>
+      <w:r>
+        <w:rPr>
+          <w:rFonts w:ascii="Times New Roman" w:hAnsi="Times New Roman" w:cs="Times New Roman" w:hint="eastAsia"/>
+          <w:sz w:val="24"/>
+          <w:szCs w:val="24"/>
+        </w:rPr>
+        <w:t>/</w:t>
+      </w:r>
+    </w:p>
+    <w:p>
+      <w:pPr>
+        <w:pStyle w:val="a3"/>
+        <w:rPr>
+          <w:rFonts w:ascii="Times New Roman" w:hAnsi="Times New Roman" w:cs="Times New Roman" w:hint="eastAsia"/>
+          <w:sz w:val="24"/>
+          <w:szCs w:val="24"/>
+        </w:rPr>
+      </w:pPr>
+      <w:r>
+        <w:rPr>
+          <w:rFonts w:ascii="Times New Roman" w:hAnsi="Times New Roman" w:cs="Times New Roman" w:hint="eastAsia"/>
+          <w:sz w:val="24"/>
+          <w:szCs w:val="24"/>
+        </w:rPr>
+        <w:lastRenderedPageBreak/>
+        <w:t>When pronouncing /</w:t>
+      </w:r>
+      <w:r>
+        <w:rPr>
+          <w:rFonts w:ascii="Times New Roman" w:hAnsi="Times New Roman" w:cs="Times New Roman"/>
+          <w:sz w:val="24"/>
+          <w:szCs w:val="24"/>
+        </w:rPr>
+        <w:t>ŋ</w:t>
+      </w:r>
+      <w:r>
+        <w:rPr>
+          <w:rFonts w:ascii="Times New Roman" w:hAnsi="Times New Roman" w:cs="Times New Roman" w:hint="eastAsia"/>
+          <w:sz w:val="24"/>
+          <w:szCs w:val="24"/>
+        </w:rPr>
+        <w:t>/, the back of your tongue touch the soft palate and the air passes though you nasal cavity. At the end of the pronunciation, it sounds like a weak /g/.</w:t>
+      </w:r>
+    </w:p>
+    <w:p>
+      <w:pPr>
+        <w:pStyle w:val="a3"/>
+        <w:numPr>
+          <w:ilvl w:val="0"/>
+          <w:numId w:val="4"/>
+        </w:numPr>
+        <w:ind w:left="714" w:hanging="357"/>
+        <w:outlineLvl w:val="1"/>
+        <w:rPr>
+          <w:rFonts w:ascii="Times New Roman" w:hAnsi="Times New Roman" w:cs="Times New Roman" w:hint="eastAsia"/>
+          <w:b/>
+          <w:sz w:val="24"/>
+          <w:szCs w:val="24"/>
+        </w:rPr>
+      </w:pPr>
+      <w:r>
+        <w:rPr>
+          <w:rFonts w:ascii="Times New Roman" w:hAnsi="Times New Roman" w:cs="Times New Roman" w:hint="eastAsia"/>
+          <w:b/>
+          <w:sz w:val="24"/>
+          <w:szCs w:val="24"/>
+        </w:rPr>
+        <w:t>/s/ and /z/</w:t>
+      </w:r>
+    </w:p>
+    <w:p>
+      <w:pPr>
+        <w:pStyle w:val="a3"/>
+        <w:rPr>
+          <w:rFonts w:ascii="Times New Roman" w:hAnsi="Times New Roman" w:cs="Times New Roman" w:hint="eastAsia"/>
+          <w:sz w:val="24"/>
+          <w:szCs w:val="24"/>
+        </w:rPr>
+      </w:pPr>
+      <w:r>
+        <w:rPr>
+          <w:rFonts w:ascii="Times New Roman" w:hAnsi="Times New Roman" w:cs="Times New Roman" w:hint="eastAsia"/>
+          <w:sz w:val="24"/>
+          <w:szCs w:val="24"/>
+        </w:rPr>
+        <w:t xml:space="preserve">/z/ is not the Chinese </w:t>
+      </w:r>
+      <w:r>
+        <w:rPr>
+          <w:rFonts w:ascii="Times New Roman" w:hAnsi="Times New Roman" w:cs="Times New Roman"/>
+          <w:sz w:val="24"/>
+          <w:szCs w:val="24"/>
+        </w:rPr>
+        <w:t>“</w:t>
+      </w:r>
+      <w:r>
+        <w:rPr>
+          <w:rFonts w:ascii="Times New Roman" w:hAnsi="Times New Roman" w:cs="Times New Roman" w:hint="eastAsia"/>
+          <w:sz w:val="24"/>
+          <w:szCs w:val="24"/>
+        </w:rPr>
+        <w:t>z</w:t>
+      </w:r>
+      <w:r>
+        <w:rPr>
+          <w:rFonts w:ascii="Times New Roman" w:hAnsi="Times New Roman" w:cs="Times New Roman"/>
+          <w:sz w:val="24"/>
+          <w:szCs w:val="24"/>
+        </w:rPr>
+        <w:t>”</w:t>
+      </w:r>
+      <w:r>
+        <w:rPr>
+          <w:rFonts w:ascii="Times New Roman" w:hAnsi="Times New Roman" w:cs="Times New Roman" w:hint="eastAsia"/>
+          <w:sz w:val="24"/>
+          <w:szCs w:val="24"/>
+        </w:rPr>
+        <w:t>; contrary to popular belief, the Chinese is actually a voiceless consotant which is much more like the /dz/</w:t>
+      </w:r>
+      <w:r>
+        <w:rPr>
+          <w:rFonts w:ascii="Times New Roman" w:hAnsi="Times New Roman" w:cs="Times New Roman" w:hint="eastAsia"/>
+          <w:sz w:val="24"/>
+          <w:szCs w:val="24"/>
+        </w:rPr>
+        <w:t xml:space="preserve"> in English; that</w:t>
+      </w:r>
+      <w:r>
+        <w:rPr>
+          <w:rFonts w:ascii="Times New Roman" w:hAnsi="Times New Roman" w:cs="Times New Roman"/>
+          <w:sz w:val="24"/>
+          <w:szCs w:val="24"/>
+        </w:rPr>
+        <w:t>’</w:t>
+      </w:r>
+      <w:r>
+        <w:rPr>
+          <w:rFonts w:ascii="Times New Roman" w:hAnsi="Times New Roman" w:cs="Times New Roman" w:hint="eastAsia"/>
+          <w:sz w:val="24"/>
+          <w:szCs w:val="24"/>
+        </w:rPr>
+        <w:t xml:space="preserve">s why most Chinese speakers always articulate it as they do when speaking Chinese. </w:t>
+      </w:r>
+    </w:p>
+    <w:p>
+      <w:pPr>
+        <w:pStyle w:val="a3"/>
+        <w:rPr>
+          <w:rFonts w:ascii="Times New Roman" w:hAnsi="Times New Roman" w:cs="Times New Roman" w:hint="eastAsia"/>
+          <w:sz w:val="24"/>
+          <w:szCs w:val="24"/>
+        </w:rPr>
+      </w:pPr>
+      <w:r>
+        <w:rPr>
+          <w:rFonts w:ascii="Times New Roman" w:hAnsi="Times New Roman" w:cs="Times New Roman" w:hint="eastAsia"/>
+          <w:sz w:val="24"/>
+          <w:szCs w:val="24"/>
+        </w:rPr>
+        <w:t xml:space="preserve">but the </w:t>
+      </w:r>
+      <w:r>
+        <w:rPr>
+          <w:rFonts w:ascii="Times New Roman" w:hAnsi="Times New Roman" w:cs="Times New Roman" w:hint="eastAsia"/>
+          <w:sz w:val="24"/>
+          <w:szCs w:val="24"/>
+        </w:rPr>
+        <w:t xml:space="preserve">Chinese </w:t>
+      </w:r>
+      <w:r>
+        <w:rPr>
+          <w:rFonts w:ascii="Times New Roman" w:hAnsi="Times New Roman" w:cs="Times New Roman"/>
+          <w:sz w:val="24"/>
+          <w:szCs w:val="24"/>
+        </w:rPr>
+        <w:t>“</w:t>
+      </w:r>
+      <w:r>
+        <w:rPr>
+          <w:rFonts w:ascii="Times New Roman" w:hAnsi="Times New Roman" w:cs="Times New Roman" w:hint="eastAsia"/>
+          <w:sz w:val="24"/>
+          <w:szCs w:val="24"/>
+        </w:rPr>
+        <w:t>z</w:t>
+      </w:r>
+      <w:r>
+        <w:rPr>
+          <w:rFonts w:ascii="Times New Roman" w:hAnsi="Times New Roman" w:cs="Times New Roman"/>
+          <w:sz w:val="24"/>
+          <w:szCs w:val="24"/>
+        </w:rPr>
+        <w:t>”</w:t>
+      </w:r>
+      <w:r>
+        <w:rPr>
+          <w:rFonts w:ascii="Times New Roman" w:hAnsi="Times New Roman" w:cs="Times New Roman" w:hint="eastAsia"/>
+          <w:sz w:val="24"/>
+          <w:szCs w:val="24"/>
+        </w:rPr>
+        <w:t xml:space="preserve"> is voiceless while the /dz/ is voiced. </w:t>
+      </w:r>
+    </w:p>
+    <w:p>
+      <w:pPr>
+        <w:pStyle w:val="a3"/>
+        <w:rPr>
+          <w:rFonts w:ascii="Times New Roman" w:hAnsi="Times New Roman" w:cs="Times New Roman"/>
+          <w:sz w:val="24"/>
+          <w:szCs w:val="24"/>
+        </w:rPr>
+      </w:pPr>
+      <w:r>
+        <w:rPr>
+          <w:rFonts w:ascii="Times New Roman" w:hAnsi="Times New Roman" w:cs="Times New Roman" w:hint="eastAsia"/>
+          <w:sz w:val="24"/>
+          <w:szCs w:val="24"/>
+        </w:rPr>
+        <w:t xml:space="preserve">Another mistake made by Chinese speakers is that /s/ and /z/ is always being articulated /si/ and /zi/, respectively. </w:t>
+      </w:r>
+      <w:r>
+        <w:rPr>
+          <w:rFonts w:ascii="Times New Roman" w:hAnsi="Times New Roman" w:cs="Times New Roman" w:hint="eastAsia"/>
+          <w:sz w:val="24"/>
+          <w:szCs w:val="24"/>
+        </w:rPr>
+        <w:t>In Enlish, there two consotants must be articulate quickly. For example, peace /pi:s/</w:t>
+      </w:r>
+      <w:r>
+        <w:rPr>
+          <w:rFonts w:ascii="Times New Roman" w:hAnsi="Times New Roman" w:cs="Times New Roman" w:hint="eastAsia"/>
+          <w:sz w:val="24"/>
+          <w:szCs w:val="24"/>
+        </w:rPr>
+        <w:t>.</w:t>
       </w:r>
       <w:bookmarkStart w:id="0" w:name="_GoBack"/>
       <w:bookmarkEnd w:id="0"/>
@@ -7430,7 +7808,7 @@
 </file>
 
 <file path=customXml/itemProps1.xml><?xml version="1.0" encoding="utf-8"?>
-<ds:datastoreItem xmlns:ds="http://schemas.openxmlformats.org/officeDocument/2006/customXml" ds:itemID="{D7D301A0-F8E4-4CE7-AF49-D14E7A071EE3}">
+<ds:datastoreItem xmlns:ds="http://schemas.openxmlformats.org/officeDocument/2006/customXml" ds:itemID="{687BE007-0B2B-4F9A-814E-816A3EE4A87D}">
   <ds:schemaRefs>
     <ds:schemaRef ds:uri="http://schemas.openxmlformats.org/officeDocument/2006/bibliography"/>
   </ds:schemaRefs>

</xml_diff>

<commit_message>
review /ʃ/ and /ʒ/
</commit_message>
<xml_diff>
--- a/Speaking/Pronunciation.docx
+++ b/Speaking/Pronunciation.docx
@@ -4,7 +4,7 @@
   <w:body>
     <w:p>
       <w:pPr>
-        <w:outlineLvl w:val="1"/>
+        <w:outlineLvl w:val="0"/>
         <w:rPr>
           <w:b/>
           <w:sz w:val="32"/>
@@ -16,7 +16,49 @@
           <w:b/>
           <w:sz w:val="32"/>
         </w:rPr>
-        <w:t>0, The organs of speech.</w:t>
+        <w:t>General Tips</w:t>
+      </w:r>
+      <w:r>
+        <w:rPr>
+          <w:rFonts w:hint="eastAsia"/>
+          <w:b/>
+          <w:sz w:val="32"/>
+        </w:rPr>
+        <w:t>.</w:t>
+      </w:r>
+    </w:p>
+    <w:p>
+      <w:pPr>
+        <w:outlineLvl w:val="2"/>
+        <w:rPr>
+          <w:rFonts w:ascii="Times New Roman" w:hAnsi="Times New Roman" w:cs="Times New Roman"/>
+          <w:b/>
+          <w:sz w:val="28"/>
+        </w:rPr>
+      </w:pPr>
+      <w:r>
+        <w:rPr>
+          <w:rFonts w:ascii="Times New Roman" w:hAnsi="Times New Roman" w:cs="Times New Roman"/>
+          <w:b/>
+          <w:sz w:val="28"/>
+        </w:rPr>
+        <w:t>The organs of spee</w:t>
+      </w:r>
+      <w:r>
+        <w:rPr>
+          <w:rFonts w:ascii="Times New Roman" w:hAnsi="Times New Roman" w:cs="Times New Roman" w:hint="eastAsia"/>
+          <w:b/>
+          <w:sz w:val="28"/>
+        </w:rPr>
+        <w:t>ch</w:t>
+      </w:r>
+      <w:r>
+        <w:rPr>
+          <w:rFonts w:ascii="Times New Roman" w:hAnsi="Times New Roman" w:cs="Times New Roman" w:hint="eastAsia"/>
+          <w:b/>
+          <w:sz w:val="28"/>
+        </w:rPr>
+        <w:t>.</w:t>
       </w:r>
     </w:p>
     <w:p>
@@ -140,7 +182,7 @@
       <w:pPr>
         <w:outlineLvl w:val="3"/>
         <w:rPr>
-          <w:rFonts w:ascii="Times New Roman" w:hAnsi="Times New Roman" w:cs="Times New Roman" w:hint="eastAsia"/>
+          <w:rFonts w:ascii="Times New Roman" w:hAnsi="Times New Roman" w:cs="Times New Roman"/>
           <w:sz w:val="24"/>
         </w:rPr>
       </w:pPr>
@@ -630,7 +672,7 @@
       <w:pPr>
         <w:outlineLvl w:val="3"/>
         <w:rPr>
-          <w:rFonts w:ascii="Times New Roman" w:hAnsi="Times New Roman" w:cs="Times New Roman" w:hint="eastAsia"/>
+          <w:rFonts w:ascii="Times New Roman" w:hAnsi="Times New Roman" w:cs="Times New Roman"/>
           <w:sz w:val="24"/>
           <w:lang w:val="en-US"/>
         </w:rPr>
@@ -3652,7 +3694,7 @@
     <w:p>
       <w:pPr>
         <w:rPr>
-          <w:rFonts w:ascii="Times New Roman" w:hAnsi="Times New Roman" w:cs="Times New Roman" w:hint="eastAsia"/>
+          <w:rFonts w:ascii="Times New Roman" w:hAnsi="Times New Roman" w:cs="Times New Roman"/>
           <w:sz w:val="24"/>
           <w:szCs w:val="24"/>
         </w:rPr>
@@ -6024,7 +6066,7 @@
       <w:pPr>
         <w:pStyle w:val="a3"/>
         <w:rPr>
-          <w:rFonts w:ascii="Times New Roman" w:hAnsi="Times New Roman" w:cs="Times New Roman" w:hint="eastAsia"/>
+          <w:rFonts w:ascii="Times New Roman" w:hAnsi="Times New Roman" w:cs="Times New Roman"/>
           <w:sz w:val="24"/>
           <w:szCs w:val="24"/>
         </w:rPr>
@@ -6042,7 +6084,7 @@
       <w:pPr>
         <w:pStyle w:val="a3"/>
         <w:rPr>
-          <w:rFonts w:ascii="Times New Roman" w:hAnsi="Times New Roman" w:cs="Times New Roman" w:hint="eastAsia"/>
+          <w:rFonts w:ascii="Times New Roman" w:hAnsi="Times New Roman" w:cs="Times New Roman"/>
           <w:sz w:val="24"/>
           <w:szCs w:val="24"/>
         </w:rPr>
@@ -6092,7 +6134,7 @@
       <w:pPr>
         <w:pStyle w:val="a3"/>
         <w:rPr>
-          <w:rFonts w:ascii="Times New Roman" w:hAnsi="Times New Roman" w:cs="Times New Roman" w:hint="eastAsia"/>
+          <w:rFonts w:ascii="Times New Roman" w:hAnsi="Times New Roman" w:cs="Times New Roman"/>
           <w:sz w:val="24"/>
           <w:szCs w:val="24"/>
         </w:rPr>
@@ -6156,6 +6198,16 @@
         </w:rPr>
         <w:t>/, the back of your tongue touch the soft palate and the air passes though you nasal cavity. At the end of the pronunciation, it sounds like a weak /g/.</w:t>
       </w:r>
+    </w:p>
+    <w:p>
+      <w:pPr>
+        <w:pStyle w:val="a3"/>
+        <w:rPr>
+          <w:rFonts w:ascii="Times New Roman" w:hAnsi="Times New Roman" w:cs="Times New Roman"/>
+          <w:sz w:val="24"/>
+          <w:szCs w:val="24"/>
+        </w:rPr>
+      </w:pPr>
     </w:p>
     <w:p>
       <w:pPr>
@@ -6167,17 +6219,17 @@
         <w:ind w:left="714" w:hanging="357"/>
         <w:outlineLvl w:val="1"/>
         <w:rPr>
-          <w:rFonts w:ascii="Times New Roman" w:hAnsi="Times New Roman" w:cs="Times New Roman" w:hint="eastAsia"/>
-          <w:b/>
-          <w:sz w:val="24"/>
-          <w:szCs w:val="24"/>
-        </w:rPr>
-      </w:pPr>
-      <w:r>
-        <w:rPr>
-          <w:rFonts w:ascii="Times New Roman" w:hAnsi="Times New Roman" w:cs="Times New Roman" w:hint="eastAsia"/>
-          <w:b/>
-          <w:sz w:val="24"/>
+          <w:rFonts w:ascii="Times New Roman" w:hAnsi="Times New Roman" w:cs="Times New Roman"/>
+          <w:b/>
+          <w:sz w:val="28"/>
+          <w:szCs w:val="24"/>
+        </w:rPr>
+      </w:pPr>
+      <w:r>
+        <w:rPr>
+          <w:rFonts w:ascii="Times New Roman" w:hAnsi="Times New Roman" w:cs="Times New Roman" w:hint="eastAsia"/>
+          <w:b/>
+          <w:sz w:val="28"/>
           <w:szCs w:val="24"/>
         </w:rPr>
         <w:t>/s/ and /z/</w:t>
@@ -6187,7 +6239,7 @@
       <w:pPr>
         <w:pStyle w:val="a3"/>
         <w:rPr>
-          <w:rFonts w:ascii="Times New Roman" w:hAnsi="Times New Roman" w:cs="Times New Roman" w:hint="eastAsia"/>
+          <w:rFonts w:ascii="Times New Roman" w:hAnsi="Times New Roman" w:cs="Times New Roman"/>
           <w:sz w:val="24"/>
           <w:szCs w:val="24"/>
         </w:rPr>
@@ -6261,7 +6313,7 @@
       <w:pPr>
         <w:pStyle w:val="a3"/>
         <w:rPr>
-          <w:rFonts w:ascii="Times New Roman" w:hAnsi="Times New Roman" w:cs="Times New Roman" w:hint="eastAsia"/>
+          <w:rFonts w:ascii="Times New Roman" w:hAnsi="Times New Roman" w:cs="Times New Roman"/>
           <w:sz w:val="24"/>
           <w:szCs w:val="24"/>
         </w:rPr>
@@ -6319,7 +6371,7 @@
       <w:pPr>
         <w:pStyle w:val="a3"/>
         <w:rPr>
-          <w:rFonts w:ascii="Times New Roman" w:hAnsi="Times New Roman" w:cs="Times New Roman"/>
+          <w:rFonts w:ascii="Times New Roman" w:hAnsi="Times New Roman" w:cs="Times New Roman" w:hint="eastAsia"/>
           <w:sz w:val="24"/>
           <w:szCs w:val="24"/>
         </w:rPr>
@@ -6348,8 +6400,916 @@
         </w:rPr>
         <w:t>.</w:t>
       </w:r>
+    </w:p>
+    <w:p>
+      <w:pPr>
+        <w:pStyle w:val="a3"/>
+        <w:rPr>
+          <w:rFonts w:ascii="Times New Roman" w:hAnsi="Times New Roman" w:cs="Times New Roman" w:hint="eastAsia"/>
+          <w:sz w:val="24"/>
+          <w:szCs w:val="24"/>
+        </w:rPr>
+      </w:pPr>
+    </w:p>
+    <w:p>
+      <w:pPr>
+        <w:pStyle w:val="a3"/>
+        <w:numPr>
+          <w:ilvl w:val="0"/>
+          <w:numId w:val="4"/>
+        </w:numPr>
+        <w:ind w:left="714" w:hanging="357"/>
+        <w:outlineLvl w:val="1"/>
+        <w:rPr>
+          <w:rFonts w:ascii="Times New Roman" w:hAnsi="Times New Roman" w:cs="Times New Roman" w:hint="eastAsia"/>
+          <w:b/>
+          <w:sz w:val="28"/>
+          <w:szCs w:val="24"/>
+        </w:rPr>
+      </w:pPr>
+      <w:r>
+        <w:rPr>
+          <w:rFonts w:ascii="Times New Roman" w:hAnsi="Times New Roman" w:cs="Times New Roman" w:hint="eastAsia"/>
+          <w:b/>
+          <w:sz w:val="28"/>
+          <w:szCs w:val="24"/>
+        </w:rPr>
+        <w:t>/</w:t>
+      </w:r>
+      <w:r>
+        <w:rPr>
+          <w:rFonts w:ascii="Times New Roman" w:hAnsi="Times New Roman" w:cs="Times New Roman"/>
+          <w:b/>
+          <w:sz w:val="28"/>
+          <w:szCs w:val="24"/>
+        </w:rPr>
+        <w:t>ʃ</w:t>
+      </w:r>
+      <w:r>
+        <w:rPr>
+          <w:rFonts w:ascii="Times New Roman" w:hAnsi="Times New Roman" w:cs="Times New Roman" w:hint="eastAsia"/>
+          <w:b/>
+          <w:sz w:val="28"/>
+          <w:szCs w:val="24"/>
+        </w:rPr>
+        <w:t>/ and /</w:t>
+      </w:r>
+      <w:r>
+        <w:rPr>
+          <w:rFonts w:ascii="Times New Roman" w:hAnsi="Times New Roman" w:cs="Times New Roman"/>
+          <w:b/>
+          <w:sz w:val="28"/>
+          <w:szCs w:val="24"/>
+        </w:rPr>
+        <w:t>ʒ</w:t>
+      </w:r>
+      <w:r>
+        <w:rPr>
+          <w:rFonts w:ascii="Times New Roman" w:hAnsi="Times New Roman" w:cs="Times New Roman" w:hint="eastAsia"/>
+          <w:b/>
+          <w:sz w:val="28"/>
+          <w:szCs w:val="24"/>
+        </w:rPr>
+        <w:t>/</w:t>
+      </w:r>
+    </w:p>
+    <w:p>
+      <w:pPr>
+        <w:pStyle w:val="a3"/>
+        <w:rPr>
+          <w:rFonts w:ascii="Times New Roman" w:hAnsi="Times New Roman" w:cs="Times New Roman" w:hint="eastAsia"/>
+          <w:sz w:val="24"/>
+          <w:szCs w:val="24"/>
+        </w:rPr>
+      </w:pPr>
+      <w:r>
+        <w:rPr>
+          <w:rFonts w:ascii="Times New Roman" w:hAnsi="Times New Roman" w:cs="Times New Roman" w:hint="eastAsia"/>
+          <w:sz w:val="24"/>
+          <w:szCs w:val="24"/>
+        </w:rPr>
+        <w:t>/</w:t>
+      </w:r>
+      <w:r>
+        <w:rPr>
+          <w:rFonts w:ascii="Times New Roman" w:hAnsi="Times New Roman" w:cs="Times New Roman"/>
+          <w:sz w:val="24"/>
+          <w:szCs w:val="24"/>
+        </w:rPr>
+        <w:t>ʃ</w:t>
+      </w:r>
+      <w:r>
+        <w:rPr>
+          <w:rFonts w:ascii="Times New Roman" w:hAnsi="Times New Roman" w:cs="Times New Roman" w:hint="eastAsia"/>
+          <w:sz w:val="24"/>
+          <w:szCs w:val="24"/>
+        </w:rPr>
+        <w:t>/</w:t>
+      </w:r>
+    </w:p>
+    <w:p>
+      <w:pPr>
+        <w:pStyle w:val="a3"/>
+        <w:rPr>
+          <w:rFonts w:ascii="Times New Roman" w:hAnsi="Times New Roman" w:cs="Times New Roman" w:hint="eastAsia"/>
+          <w:sz w:val="24"/>
+          <w:szCs w:val="24"/>
+        </w:rPr>
+      </w:pPr>
+      <w:r>
+        <w:rPr>
+          <w:rFonts w:ascii="Times New Roman" w:hAnsi="Times New Roman" w:cs="Times New Roman" w:hint="eastAsia"/>
+          <w:sz w:val="24"/>
+          <w:szCs w:val="24"/>
+        </w:rPr>
+        <w:t>It is a voiceless consotant.</w:t>
+      </w:r>
+    </w:p>
+    <w:p>
+      <w:pPr>
+        <w:pStyle w:val="a3"/>
+        <w:rPr>
+          <w:rFonts w:ascii="Times New Roman" w:hAnsi="Times New Roman" w:cs="Times New Roman" w:hint="eastAsia"/>
+          <w:sz w:val="24"/>
+          <w:szCs w:val="24"/>
+        </w:rPr>
+      </w:pPr>
+      <w:r>
+        <w:rPr>
+          <w:rFonts w:ascii="Times New Roman" w:hAnsi="Times New Roman" w:cs="Times New Roman" w:hint="eastAsia"/>
+          <w:sz w:val="24"/>
+          <w:szCs w:val="24"/>
+        </w:rPr>
+        <w:t>When articulating /</w:t>
+      </w:r>
+      <w:r>
+        <w:rPr>
+          <w:rFonts w:ascii="Times New Roman" w:hAnsi="Times New Roman" w:cs="Times New Roman"/>
+          <w:sz w:val="24"/>
+          <w:szCs w:val="24"/>
+        </w:rPr>
+        <w:t>ʃ</w:t>
+      </w:r>
+      <w:r>
+        <w:rPr>
+          <w:rFonts w:ascii="Times New Roman" w:hAnsi="Times New Roman" w:cs="Times New Roman" w:hint="eastAsia"/>
+          <w:sz w:val="24"/>
+          <w:szCs w:val="24"/>
+        </w:rPr>
+        <w:t>/, you</w:t>
+      </w:r>
+      <w:r>
+        <w:rPr>
+          <w:rFonts w:ascii="Times New Roman" w:hAnsi="Times New Roman" w:cs="Times New Roman" w:hint="eastAsia"/>
+          <w:sz w:val="24"/>
+          <w:szCs w:val="24"/>
+        </w:rPr>
+        <w:t xml:space="preserve">r tongue is placed </w:t>
+      </w:r>
+      <w:r>
+        <w:rPr>
+          <w:rFonts w:ascii="Times New Roman" w:hAnsi="Times New Roman" w:cs="Times New Roman" w:hint="eastAsia"/>
+          <w:sz w:val="24"/>
+          <w:szCs w:val="24"/>
+        </w:rPr>
+        <w:t>between</w:t>
+      </w:r>
+      <w:r>
+        <w:rPr>
+          <w:rFonts w:ascii="Times New Roman" w:hAnsi="Times New Roman" w:cs="Times New Roman" w:hint="eastAsia"/>
+          <w:sz w:val="24"/>
+          <w:szCs w:val="24"/>
+        </w:rPr>
+        <w:t xml:space="preserve"> the upper alveoli and the hard palate</w:t>
+      </w:r>
+      <w:r>
+        <w:rPr>
+          <w:rFonts w:ascii="Times New Roman" w:hAnsi="Times New Roman" w:cs="Times New Roman" w:hint="eastAsia"/>
+          <w:sz w:val="24"/>
+          <w:szCs w:val="24"/>
+        </w:rPr>
+        <w:t xml:space="preserve"> </w:t>
+      </w:r>
+      <w:r>
+        <w:rPr>
+          <w:rFonts w:ascii="Times New Roman" w:hAnsi="Times New Roman" w:cs="Times New Roman" w:hint="eastAsia"/>
+          <w:sz w:val="24"/>
+          <w:szCs w:val="24"/>
+        </w:rPr>
+        <w:t>and then move the tongue downwards to let the air come throught the gap between your tongue and upper palate.</w:t>
+      </w:r>
+    </w:p>
+    <w:p>
+      <w:pPr>
+        <w:pStyle w:val="a3"/>
+        <w:rPr>
+          <w:rFonts w:ascii="Times New Roman" w:hAnsi="Times New Roman" w:cs="Times New Roman" w:hint="eastAsia"/>
+          <w:sz w:val="24"/>
+          <w:szCs w:val="24"/>
+        </w:rPr>
+      </w:pPr>
+      <w:r>
+        <w:rPr>
+          <w:rFonts w:ascii="Times New Roman" w:hAnsi="Times New Roman" w:cs="Times New Roman" w:hint="eastAsia"/>
+          <w:sz w:val="24"/>
+          <w:szCs w:val="24"/>
+        </w:rPr>
+        <w:t>Note that the pronunciation of /</w:t>
+      </w:r>
+      <w:r>
+        <w:rPr>
+          <w:rFonts w:ascii="Times New Roman" w:hAnsi="Times New Roman" w:cs="Times New Roman"/>
+          <w:sz w:val="24"/>
+          <w:szCs w:val="24"/>
+        </w:rPr>
+        <w:t>ʃ</w:t>
+      </w:r>
+      <w:r>
+        <w:rPr>
+          <w:rFonts w:ascii="Times New Roman" w:hAnsi="Times New Roman" w:cs="Times New Roman" w:hint="eastAsia"/>
+          <w:sz w:val="24"/>
+          <w:szCs w:val="24"/>
+        </w:rPr>
+        <w:t xml:space="preserve">/ is different from the Chinese </w:t>
+      </w:r>
+      <w:r>
+        <w:rPr>
+          <w:rFonts w:ascii="Times New Roman" w:hAnsi="Times New Roman" w:cs="Times New Roman"/>
+          <w:sz w:val="24"/>
+          <w:szCs w:val="24"/>
+        </w:rPr>
+        <w:t>“</w:t>
+      </w:r>
+      <w:r>
+        <w:rPr>
+          <w:rFonts w:ascii="Times New Roman" w:hAnsi="Times New Roman" w:cs="Times New Roman" w:hint="eastAsia"/>
+          <w:sz w:val="24"/>
+          <w:szCs w:val="24"/>
+        </w:rPr>
+        <w:t>sh</w:t>
+      </w:r>
+      <w:r>
+        <w:rPr>
+          <w:rFonts w:ascii="Times New Roman" w:hAnsi="Times New Roman" w:cs="Times New Roman"/>
+          <w:sz w:val="24"/>
+          <w:szCs w:val="24"/>
+        </w:rPr>
+        <w:t>”</w:t>
+      </w:r>
+      <w:r>
+        <w:rPr>
+          <w:rFonts w:ascii="Times New Roman" w:hAnsi="Times New Roman" w:cs="Times New Roman" w:hint="eastAsia"/>
+          <w:sz w:val="24"/>
+          <w:szCs w:val="24"/>
+        </w:rPr>
+        <w:t xml:space="preserve">; to articulate the Chinese </w:t>
+      </w:r>
+      <w:r>
+        <w:rPr>
+          <w:rFonts w:ascii="Times New Roman" w:hAnsi="Times New Roman" w:cs="Times New Roman"/>
+          <w:sz w:val="24"/>
+          <w:szCs w:val="24"/>
+        </w:rPr>
+        <w:t>“</w:t>
+      </w:r>
+      <w:r>
+        <w:rPr>
+          <w:rFonts w:ascii="Times New Roman" w:hAnsi="Times New Roman" w:cs="Times New Roman" w:hint="eastAsia"/>
+          <w:sz w:val="24"/>
+          <w:szCs w:val="24"/>
+        </w:rPr>
+        <w:t>sh</w:t>
+      </w:r>
+      <w:r>
+        <w:rPr>
+          <w:rFonts w:ascii="Times New Roman" w:hAnsi="Times New Roman" w:cs="Times New Roman"/>
+          <w:sz w:val="24"/>
+          <w:szCs w:val="24"/>
+        </w:rPr>
+        <w:t>”</w:t>
+      </w:r>
+      <w:r>
+        <w:rPr>
+          <w:rFonts w:ascii="Times New Roman" w:hAnsi="Times New Roman" w:cs="Times New Roman" w:hint="eastAsia"/>
+          <w:sz w:val="24"/>
+          <w:szCs w:val="24"/>
+        </w:rPr>
+        <w:t>, your tongue is more bakcward than when you pronunce /</w:t>
+      </w:r>
+      <w:r>
+        <w:rPr>
+          <w:rFonts w:ascii="Times New Roman" w:hAnsi="Times New Roman" w:cs="Times New Roman"/>
+          <w:sz w:val="24"/>
+          <w:szCs w:val="24"/>
+        </w:rPr>
+        <w:t>ʃ</w:t>
+      </w:r>
+      <w:r>
+        <w:rPr>
+          <w:rFonts w:ascii="Times New Roman" w:hAnsi="Times New Roman" w:cs="Times New Roman" w:hint="eastAsia"/>
+          <w:sz w:val="24"/>
+          <w:szCs w:val="24"/>
+        </w:rPr>
+        <w:t xml:space="preserve">/, or you should wrap your tongue a bit more. </w:t>
+      </w:r>
+    </w:p>
+    <w:p>
+      <w:pPr>
+        <w:pStyle w:val="a3"/>
+        <w:rPr>
+          <w:rFonts w:ascii="Times New Roman" w:hAnsi="Times New Roman" w:cs="Times New Roman" w:hint="eastAsia"/>
+          <w:sz w:val="24"/>
+          <w:szCs w:val="24"/>
+        </w:rPr>
+      </w:pPr>
+    </w:p>
+    <w:p>
+      <w:pPr>
+        <w:pStyle w:val="a3"/>
+        <w:rPr>
+          <w:rFonts w:ascii="Times New Roman" w:hAnsi="Times New Roman" w:cs="Times New Roman" w:hint="eastAsia"/>
+          <w:sz w:val="24"/>
+          <w:szCs w:val="24"/>
+        </w:rPr>
+      </w:pPr>
+      <w:r>
+        <w:rPr>
+          <w:rFonts w:ascii="Times New Roman" w:hAnsi="Times New Roman" w:cs="Times New Roman" w:hint="eastAsia"/>
+          <w:sz w:val="24"/>
+          <w:szCs w:val="24"/>
+        </w:rPr>
+        <w:t>/</w:t>
+      </w:r>
+      <w:r>
+        <w:rPr>
+          <w:rFonts w:ascii="Times New Roman" w:hAnsi="Times New Roman" w:cs="Times New Roman"/>
+          <w:sz w:val="24"/>
+          <w:szCs w:val="24"/>
+        </w:rPr>
+        <w:t>ʒ</w:t>
+      </w:r>
+      <w:r>
+        <w:rPr>
+          <w:rFonts w:ascii="Times New Roman" w:hAnsi="Times New Roman" w:cs="Times New Roman" w:hint="eastAsia"/>
+          <w:sz w:val="24"/>
+          <w:szCs w:val="24"/>
+        </w:rPr>
+        <w:t xml:space="preserve">/ </w:t>
+      </w:r>
+    </w:p>
+    <w:p>
+      <w:pPr>
+        <w:pStyle w:val="a3"/>
+        <w:rPr>
+          <w:rFonts w:ascii="Times New Roman" w:hAnsi="Times New Roman" w:cs="Times New Roman" w:hint="eastAsia"/>
+          <w:sz w:val="24"/>
+          <w:szCs w:val="24"/>
+        </w:rPr>
+      </w:pPr>
+      <w:r>
+        <w:rPr>
+          <w:rFonts w:ascii="Times New Roman" w:hAnsi="Times New Roman" w:cs="Times New Roman" w:hint="eastAsia"/>
+          <w:sz w:val="24"/>
+          <w:szCs w:val="24"/>
+        </w:rPr>
+        <w:t xml:space="preserve">It </w:t>
+      </w:r>
+      <w:r>
+        <w:rPr>
+          <w:rFonts w:ascii="Times New Roman" w:hAnsi="Times New Roman" w:cs="Times New Roman" w:hint="eastAsia"/>
+          <w:sz w:val="24"/>
+          <w:szCs w:val="24"/>
+        </w:rPr>
+        <w:t>is actually the voiced /</w:t>
+      </w:r>
+      <w:r>
+        <w:rPr>
+          <w:rFonts w:ascii="Times New Roman" w:hAnsi="Times New Roman" w:cs="Times New Roman"/>
+          <w:sz w:val="24"/>
+          <w:szCs w:val="24"/>
+        </w:rPr>
+        <w:t>ʃ</w:t>
+      </w:r>
+      <w:r>
+        <w:rPr>
+          <w:rFonts w:ascii="Times New Roman" w:hAnsi="Times New Roman" w:cs="Times New Roman" w:hint="eastAsia"/>
+          <w:sz w:val="24"/>
+          <w:szCs w:val="24"/>
+        </w:rPr>
+        <w:t>/</w:t>
+      </w:r>
+      <w:r>
+        <w:rPr>
+          <w:rFonts w:ascii="Times New Roman" w:hAnsi="Times New Roman" w:cs="Times New Roman" w:hint="eastAsia"/>
+          <w:sz w:val="24"/>
+          <w:szCs w:val="24"/>
+        </w:rPr>
+        <w:t>.</w:t>
+      </w:r>
+      <w:r>
+        <w:rPr>
+          <w:rFonts w:ascii="Times New Roman" w:hAnsi="Times New Roman" w:cs="Times New Roman" w:hint="eastAsia"/>
+          <w:sz w:val="24"/>
+          <w:szCs w:val="24"/>
+        </w:rPr>
+        <w:t xml:space="preserve"> But it is different from the Chinese </w:t>
+      </w:r>
+      <w:r>
+        <w:rPr>
+          <w:rFonts w:ascii="Times New Roman" w:hAnsi="Times New Roman" w:cs="Times New Roman"/>
+          <w:sz w:val="24"/>
+          <w:szCs w:val="24"/>
+        </w:rPr>
+        <w:t>“</w:t>
+      </w:r>
+      <w:r>
+        <w:rPr>
+          <w:rFonts w:ascii="Times New Roman" w:hAnsi="Times New Roman" w:cs="Times New Roman" w:hint="eastAsia"/>
+          <w:sz w:val="24"/>
+          <w:szCs w:val="24"/>
+        </w:rPr>
+        <w:t>ri</w:t>
+      </w:r>
+      <w:r>
+        <w:rPr>
+          <w:rFonts w:ascii="Times New Roman" w:hAnsi="Times New Roman" w:cs="Times New Roman"/>
+          <w:sz w:val="24"/>
+          <w:szCs w:val="24"/>
+        </w:rPr>
+        <w:t>”</w:t>
+      </w:r>
+      <w:r>
+        <w:rPr>
+          <w:rFonts w:ascii="Times New Roman" w:hAnsi="Times New Roman" w:cs="Times New Roman" w:hint="eastAsia"/>
+          <w:sz w:val="24"/>
+          <w:szCs w:val="24"/>
+        </w:rPr>
+        <w:t>. Your tongue more backwards than /</w:t>
+      </w:r>
+      <w:r>
+        <w:rPr>
+          <w:rFonts w:ascii="Times New Roman" w:hAnsi="Times New Roman" w:cs="Times New Roman"/>
+          <w:sz w:val="24"/>
+          <w:szCs w:val="24"/>
+        </w:rPr>
+        <w:t>ʒ</w:t>
+      </w:r>
+      <w:r>
+        <w:rPr>
+          <w:rFonts w:ascii="Times New Roman" w:hAnsi="Times New Roman" w:cs="Times New Roman" w:hint="eastAsia"/>
+          <w:sz w:val="24"/>
+          <w:szCs w:val="24"/>
+        </w:rPr>
+        <w:t>/</w:t>
+      </w:r>
+      <w:r>
+        <w:rPr>
+          <w:rFonts w:ascii="Times New Roman" w:hAnsi="Times New Roman" w:cs="Times New Roman" w:hint="eastAsia"/>
+          <w:sz w:val="24"/>
+          <w:szCs w:val="24"/>
+        </w:rPr>
+        <w:t>.</w:t>
+      </w:r>
+    </w:p>
+    <w:p>
+      <w:pPr>
+        <w:pStyle w:val="a3"/>
+        <w:rPr>
+          <w:rFonts w:ascii="Times New Roman" w:hAnsi="Times New Roman" w:cs="Times New Roman" w:hint="eastAsia"/>
+          <w:sz w:val="24"/>
+          <w:szCs w:val="24"/>
+        </w:rPr>
+      </w:pPr>
+    </w:p>
+    <w:p>
+      <w:pPr>
+        <w:pStyle w:val="a3"/>
+        <w:rPr>
+          <w:rFonts w:ascii="Times New Roman" w:hAnsi="Times New Roman" w:cs="Times New Roman" w:hint="eastAsia"/>
+          <w:sz w:val="24"/>
+          <w:szCs w:val="24"/>
+        </w:rPr>
+      </w:pPr>
+      <w:r>
+        <w:rPr>
+          <w:rFonts w:ascii="Times New Roman" w:hAnsi="Times New Roman" w:cs="Times New Roman" w:hint="eastAsia"/>
+          <w:sz w:val="24"/>
+          <w:szCs w:val="24"/>
+        </w:rPr>
+        <w:t>For both of them, Chinese speakers often</w:t>
+      </w:r>
+      <w:r>
+        <w:rPr>
+          <w:rFonts w:ascii="Times New Roman" w:hAnsi="Times New Roman" w:cs="Times New Roman" w:hint="eastAsia"/>
+          <w:sz w:val="24"/>
+          <w:szCs w:val="24"/>
+        </w:rPr>
+        <w:t xml:space="preserve"> wrongly pronounce them by adding </w:t>
+      </w:r>
+      <w:r>
+        <w:rPr>
+          <w:rFonts w:ascii="Times New Roman" w:hAnsi="Times New Roman" w:cs="Times New Roman"/>
+          <w:sz w:val="24"/>
+          <w:szCs w:val="24"/>
+        </w:rPr>
+        <w:t>“</w:t>
+      </w:r>
+      <w:r>
+        <w:rPr>
+          <w:rFonts w:ascii="Times New Roman" w:hAnsi="Times New Roman" w:cs="Times New Roman" w:hint="eastAsia"/>
+          <w:sz w:val="24"/>
+          <w:szCs w:val="24"/>
+        </w:rPr>
+        <w:t>i</w:t>
+      </w:r>
+      <w:r>
+        <w:rPr>
+          <w:rFonts w:ascii="Times New Roman" w:hAnsi="Times New Roman" w:cs="Times New Roman"/>
+          <w:sz w:val="24"/>
+          <w:szCs w:val="24"/>
+        </w:rPr>
+        <w:t>”</w:t>
+      </w:r>
+      <w:r>
+        <w:rPr>
+          <w:rFonts w:ascii="Times New Roman" w:hAnsi="Times New Roman" w:cs="Times New Roman" w:hint="eastAsia"/>
+          <w:sz w:val="24"/>
+          <w:szCs w:val="24"/>
+        </w:rPr>
+        <w:t xml:space="preserve"> at the end of the sound. Form instance, /</w:t>
+      </w:r>
+      <w:r>
+        <w:rPr>
+          <w:rFonts w:ascii="Times New Roman" w:hAnsi="Times New Roman" w:cs="Times New Roman"/>
+          <w:sz w:val="24"/>
+          <w:szCs w:val="24"/>
+        </w:rPr>
+        <w:t>ʃ</w:t>
+      </w:r>
+      <w:r>
+        <w:rPr>
+          <w:rFonts w:ascii="Times New Roman" w:hAnsi="Times New Roman" w:cs="Times New Roman" w:hint="eastAsia"/>
+          <w:sz w:val="24"/>
+          <w:szCs w:val="24"/>
+        </w:rPr>
+        <w:t xml:space="preserve">/ is articulated </w:t>
+      </w:r>
+      <w:r>
+        <w:rPr>
+          <w:rFonts w:ascii="Times New Roman" w:hAnsi="Times New Roman" w:cs="Times New Roman"/>
+          <w:sz w:val="24"/>
+          <w:szCs w:val="24"/>
+        </w:rPr>
+        <w:t>“</w:t>
+      </w:r>
+      <w:r>
+        <w:rPr>
+          <w:rFonts w:ascii="Times New Roman" w:hAnsi="Times New Roman" w:cs="Times New Roman" w:hint="eastAsia"/>
+          <w:sz w:val="24"/>
+          <w:szCs w:val="24"/>
+        </w:rPr>
+        <w:t>shi</w:t>
+      </w:r>
+      <w:r>
+        <w:rPr>
+          <w:rFonts w:ascii="Times New Roman" w:hAnsi="Times New Roman" w:cs="Times New Roman"/>
+          <w:sz w:val="24"/>
+          <w:szCs w:val="24"/>
+        </w:rPr>
+        <w:t>”</w:t>
+      </w:r>
+      <w:r>
+        <w:rPr>
+          <w:rFonts w:ascii="Times New Roman" w:hAnsi="Times New Roman" w:cs="Times New Roman" w:hint="eastAsia"/>
+          <w:sz w:val="24"/>
+          <w:szCs w:val="24"/>
+        </w:rPr>
+        <w:t xml:space="preserve"> and /</w:t>
+      </w:r>
+      <w:r>
+        <w:rPr>
+          <w:rFonts w:ascii="Times New Roman" w:hAnsi="Times New Roman" w:cs="Times New Roman"/>
+          <w:sz w:val="24"/>
+          <w:szCs w:val="24"/>
+        </w:rPr>
+        <w:t>ʒ</w:t>
+      </w:r>
+      <w:r>
+        <w:rPr>
+          <w:rFonts w:ascii="Times New Roman" w:hAnsi="Times New Roman" w:cs="Times New Roman" w:hint="eastAsia"/>
+          <w:sz w:val="24"/>
+          <w:szCs w:val="24"/>
+        </w:rPr>
+        <w:t xml:space="preserve">/ is </w:t>
+      </w:r>
+      <w:r>
+        <w:rPr>
+          <w:rFonts w:ascii="Times New Roman" w:hAnsi="Times New Roman" w:cs="Times New Roman"/>
+          <w:sz w:val="24"/>
+          <w:szCs w:val="24"/>
+        </w:rPr>
+        <w:t>“</w:t>
+      </w:r>
+      <w:r>
+        <w:rPr>
+          <w:rFonts w:ascii="Times New Roman" w:hAnsi="Times New Roman" w:cs="Times New Roman" w:hint="eastAsia"/>
+          <w:sz w:val="24"/>
+          <w:szCs w:val="24"/>
+        </w:rPr>
+        <w:t>ri</w:t>
+      </w:r>
+      <w:r>
+        <w:rPr>
+          <w:rFonts w:ascii="Times New Roman" w:hAnsi="Times New Roman" w:cs="Times New Roman"/>
+          <w:sz w:val="24"/>
+          <w:szCs w:val="24"/>
+        </w:rPr>
+        <w:t>”</w:t>
+      </w:r>
+      <w:r>
+        <w:rPr>
+          <w:rFonts w:ascii="Times New Roman" w:hAnsi="Times New Roman" w:cs="Times New Roman" w:hint="eastAsia"/>
+          <w:sz w:val="24"/>
+          <w:szCs w:val="24"/>
+        </w:rPr>
+        <w:t>.</w:t>
+      </w:r>
+    </w:p>
+    <w:p>
+      <w:pPr>
+        <w:pStyle w:val="a3"/>
+        <w:rPr>
+          <w:rFonts w:ascii="Times New Roman" w:hAnsi="Times New Roman" w:cs="Times New Roman" w:hint="eastAsia"/>
+          <w:sz w:val="24"/>
+          <w:szCs w:val="24"/>
+        </w:rPr>
+      </w:pPr>
+      <w:r>
+        <w:rPr>
+          <w:rFonts w:ascii="Times New Roman" w:hAnsi="Times New Roman" w:cs="Times New Roman" w:hint="eastAsia"/>
+          <w:sz w:val="24"/>
+          <w:szCs w:val="24"/>
+        </w:rPr>
+        <w:t>Please pay attention to them and don</w:t>
+      </w:r>
+      <w:r>
+        <w:rPr>
+          <w:rFonts w:ascii="Times New Roman" w:hAnsi="Times New Roman" w:cs="Times New Roman"/>
+          <w:sz w:val="24"/>
+          <w:szCs w:val="24"/>
+        </w:rPr>
+        <w:t>’</w:t>
+      </w:r>
+      <w:r>
+        <w:rPr>
+          <w:rFonts w:ascii="Times New Roman" w:hAnsi="Times New Roman" w:cs="Times New Roman" w:hint="eastAsia"/>
+          <w:sz w:val="24"/>
+          <w:szCs w:val="24"/>
+        </w:rPr>
+        <w:t xml:space="preserve">t make the same mistakes. </w:t>
+      </w:r>
+    </w:p>
+    <w:p>
+      <w:pPr>
+        <w:pStyle w:val="a3"/>
+        <w:rPr>
+          <w:rFonts w:ascii="Times New Roman" w:hAnsi="Times New Roman" w:cs="Times New Roman" w:hint="eastAsia"/>
+          <w:sz w:val="24"/>
+          <w:szCs w:val="24"/>
+        </w:rPr>
+      </w:pPr>
+    </w:p>
+    <w:p>
+      <w:pPr>
+        <w:pStyle w:val="a3"/>
+        <w:numPr>
+          <w:ilvl w:val="0"/>
+          <w:numId w:val="4"/>
+        </w:numPr>
+        <w:ind w:left="714" w:hanging="357"/>
+        <w:outlineLvl w:val="1"/>
+        <w:rPr>
+          <w:rFonts w:ascii="Times New Roman" w:hAnsi="Times New Roman" w:cs="Times New Roman" w:hint="eastAsia"/>
+          <w:b/>
+          <w:sz w:val="28"/>
+          <w:szCs w:val="24"/>
+        </w:rPr>
+      </w:pPr>
       <w:bookmarkStart w:id="0" w:name="_GoBack"/>
-      <w:bookmarkEnd w:id="0"/>
+      <w:r>
+        <w:rPr>
+          <w:rFonts w:ascii="Times New Roman" w:hAnsi="Times New Roman" w:cs="Times New Roman" w:hint="eastAsia"/>
+          <w:b/>
+          <w:sz w:val="28"/>
+          <w:szCs w:val="24"/>
+        </w:rPr>
+        <w:t>/t</w:t>
+      </w:r>
+      <w:r>
+        <w:rPr>
+          <w:rFonts w:ascii="Times New Roman" w:hAnsi="Times New Roman" w:cs="Times New Roman"/>
+          <w:b/>
+          <w:sz w:val="28"/>
+          <w:szCs w:val="24"/>
+        </w:rPr>
+        <w:t>ʃ</w:t>
+      </w:r>
+      <w:r>
+        <w:rPr>
+          <w:rFonts w:ascii="Times New Roman" w:hAnsi="Times New Roman" w:cs="Times New Roman" w:hint="eastAsia"/>
+          <w:b/>
+          <w:sz w:val="28"/>
+          <w:szCs w:val="24"/>
+        </w:rPr>
+        <w:t>/ and /d</w:t>
+      </w:r>
+      <w:r>
+        <w:rPr>
+          <w:rFonts w:ascii="Times New Roman" w:hAnsi="Times New Roman" w:cs="Times New Roman"/>
+          <w:b/>
+          <w:sz w:val="28"/>
+          <w:szCs w:val="24"/>
+        </w:rPr>
+        <w:t>ʒ</w:t>
+      </w:r>
+      <w:r>
+        <w:rPr>
+          <w:rFonts w:ascii="Times New Roman" w:hAnsi="Times New Roman" w:cs="Times New Roman" w:hint="eastAsia"/>
+          <w:b/>
+          <w:sz w:val="28"/>
+          <w:szCs w:val="24"/>
+        </w:rPr>
+        <w:t>/</w:t>
+      </w:r>
+    </w:p>
+    <w:bookmarkEnd w:id="0"/>
+    <w:p>
+      <w:pPr>
+        <w:pStyle w:val="a3"/>
+        <w:rPr>
+          <w:rFonts w:ascii="Times New Roman" w:hAnsi="Times New Roman" w:cs="Times New Roman" w:hint="eastAsia"/>
+          <w:sz w:val="24"/>
+          <w:szCs w:val="24"/>
+        </w:rPr>
+      </w:pPr>
+      <w:r>
+        <w:rPr>
+          <w:rFonts w:ascii="Times New Roman" w:hAnsi="Times New Roman" w:cs="Times New Roman" w:hint="eastAsia"/>
+          <w:sz w:val="24"/>
+          <w:szCs w:val="24"/>
+        </w:rPr>
+        <w:t>Don</w:t>
+      </w:r>
+      <w:r>
+        <w:rPr>
+          <w:rFonts w:ascii="Times New Roman" w:hAnsi="Times New Roman" w:cs="Times New Roman"/>
+          <w:sz w:val="24"/>
+          <w:szCs w:val="24"/>
+        </w:rPr>
+        <w:t>’</w:t>
+      </w:r>
+      <w:r>
+        <w:rPr>
+          <w:rFonts w:ascii="Times New Roman" w:hAnsi="Times New Roman" w:cs="Times New Roman" w:hint="eastAsia"/>
+          <w:sz w:val="24"/>
+          <w:szCs w:val="24"/>
+        </w:rPr>
+        <w:t xml:space="preserve">t add </w:t>
+      </w:r>
+      <w:r>
+        <w:rPr>
+          <w:rFonts w:ascii="Times New Roman" w:hAnsi="Times New Roman" w:cs="Times New Roman"/>
+          <w:sz w:val="24"/>
+          <w:szCs w:val="24"/>
+        </w:rPr>
+        <w:t>“</w:t>
+      </w:r>
+      <w:r>
+        <w:rPr>
+          <w:rFonts w:ascii="Times New Roman" w:hAnsi="Times New Roman" w:cs="Times New Roman" w:hint="eastAsia"/>
+          <w:sz w:val="24"/>
+          <w:szCs w:val="24"/>
+        </w:rPr>
+        <w:t>i</w:t>
+      </w:r>
+      <w:r>
+        <w:rPr>
+          <w:rFonts w:ascii="Times New Roman" w:hAnsi="Times New Roman" w:cs="Times New Roman"/>
+          <w:sz w:val="24"/>
+          <w:szCs w:val="24"/>
+        </w:rPr>
+        <w:t>”</w:t>
+      </w:r>
+      <w:r>
+        <w:rPr>
+          <w:rFonts w:ascii="Times New Roman" w:hAnsi="Times New Roman" w:cs="Times New Roman" w:hint="eastAsia"/>
+          <w:sz w:val="24"/>
+          <w:szCs w:val="24"/>
+        </w:rPr>
+        <w:t xml:space="preserve"> to the end of them. They are not pronounced </w:t>
+      </w:r>
+      <w:r>
+        <w:rPr>
+          <w:rFonts w:ascii="Times New Roman" w:hAnsi="Times New Roman" w:cs="Times New Roman"/>
+          <w:sz w:val="24"/>
+          <w:szCs w:val="24"/>
+        </w:rPr>
+        <w:t>“</w:t>
+      </w:r>
+      <w:r>
+        <w:rPr>
+          <w:rFonts w:ascii="Times New Roman" w:hAnsi="Times New Roman" w:cs="Times New Roman" w:hint="eastAsia"/>
+          <w:sz w:val="24"/>
+          <w:szCs w:val="24"/>
+        </w:rPr>
+        <w:t>shi</w:t>
+      </w:r>
+      <w:r>
+        <w:rPr>
+          <w:rFonts w:ascii="Times New Roman" w:hAnsi="Times New Roman" w:cs="Times New Roman"/>
+          <w:sz w:val="24"/>
+          <w:szCs w:val="24"/>
+        </w:rPr>
+        <w:t>”</w:t>
+      </w:r>
+      <w:r>
+        <w:rPr>
+          <w:rFonts w:ascii="Times New Roman" w:hAnsi="Times New Roman" w:cs="Times New Roman" w:hint="eastAsia"/>
+          <w:sz w:val="24"/>
+          <w:szCs w:val="24"/>
+        </w:rPr>
+        <w:t xml:space="preserve"> and </w:t>
+      </w:r>
+      <w:r>
+        <w:rPr>
+          <w:rFonts w:ascii="Times New Roman" w:hAnsi="Times New Roman" w:cs="Times New Roman"/>
+          <w:sz w:val="24"/>
+          <w:szCs w:val="24"/>
+        </w:rPr>
+        <w:t>“</w:t>
+      </w:r>
+      <w:r>
+        <w:rPr>
+          <w:rFonts w:ascii="Times New Roman" w:hAnsi="Times New Roman" w:cs="Times New Roman" w:hint="eastAsia"/>
+          <w:sz w:val="24"/>
+          <w:szCs w:val="24"/>
+        </w:rPr>
+        <w:t>zhi</w:t>
+      </w:r>
+      <w:r>
+        <w:rPr>
+          <w:rFonts w:ascii="Times New Roman" w:hAnsi="Times New Roman" w:cs="Times New Roman"/>
+          <w:sz w:val="24"/>
+          <w:szCs w:val="24"/>
+        </w:rPr>
+        <w:t>”</w:t>
+      </w:r>
+      <w:r>
+        <w:rPr>
+          <w:rFonts w:ascii="Times New Roman" w:hAnsi="Times New Roman" w:cs="Times New Roman" w:hint="eastAsia"/>
+          <w:sz w:val="24"/>
+          <w:szCs w:val="24"/>
+        </w:rPr>
+        <w:t xml:space="preserve"> as in Chiese, respectively. </w:t>
+      </w:r>
+    </w:p>
+    <w:p>
+      <w:pPr>
+        <w:pStyle w:val="a3"/>
+        <w:rPr>
+          <w:rFonts w:ascii="Times New Roman" w:hAnsi="Times New Roman" w:cs="Times New Roman" w:hint="eastAsia"/>
+          <w:sz w:val="24"/>
+          <w:szCs w:val="24"/>
+        </w:rPr>
+      </w:pPr>
+      <w:r>
+        <w:rPr>
+          <w:rFonts w:ascii="Times New Roman" w:hAnsi="Times New Roman" w:cs="Times New Roman" w:hint="eastAsia"/>
+          <w:sz w:val="24"/>
+          <w:szCs w:val="24"/>
+        </w:rPr>
+        <w:t>You must articulated them directly without moving the the vowel /i/ in Engish.</w:t>
+      </w:r>
+    </w:p>
+    <w:p>
+      <w:pPr>
+        <w:pStyle w:val="a3"/>
+        <w:rPr>
+          <w:rFonts w:ascii="Times New Roman" w:hAnsi="Times New Roman" w:cs="Times New Roman" w:hint="eastAsia"/>
+          <w:sz w:val="24"/>
+          <w:szCs w:val="24"/>
+        </w:rPr>
+      </w:pPr>
+    </w:p>
+    <w:p>
+      <w:pPr>
+        <w:pStyle w:val="a3"/>
+        <w:rPr>
+          <w:rFonts w:ascii="Times New Roman" w:hAnsi="Times New Roman" w:cs="Times New Roman"/>
+          <w:sz w:val="24"/>
+          <w:szCs w:val="24"/>
+        </w:rPr>
+      </w:pPr>
     </w:p>
     <w:sectPr>
       <w:pgSz w:w="11906" w:h="16838"/>
@@ -7808,7 +8768,7 @@
 </file>
 
 <file path=customXml/itemProps1.xml><?xml version="1.0" encoding="utf-8"?>
-<ds:datastoreItem xmlns:ds="http://schemas.openxmlformats.org/officeDocument/2006/customXml" ds:itemID="{687BE007-0B2B-4F9A-814E-816A3EE4A87D}">
+<ds:datastoreItem xmlns:ds="http://schemas.openxmlformats.org/officeDocument/2006/customXml" ds:itemID="{9920E416-4DE7-4488-B41E-ACF6102B42DE}">
   <ds:schemaRefs>
     <ds:schemaRef ds:uri="http://schemas.openxmlformats.org/officeDocument/2006/bibliography"/>
   </ds:schemaRefs>

</xml_diff>